<commit_message>
956ad536b8c634e812544b56bb8b37d8c480c6f7 feat(reg-2017): update pricing and housing forms --skip-ci
</commit_message>
<xml_diff>
--- a/assets/forms/benczur-en.docx
+++ b/assets/forms/benczur-en.docx
@@ -57,7 +57,7 @@
             <w:r>
               <w:rPr>
                 <w:noProof/>
-                <w:lang w:val="en-US"/>
+                <w:lang w:eastAsia="hu-HU"/>
               </w:rPr>
               <w:drawing>
                 <wp:inline distT="0" distB="0" distL="0" distR="0">
@@ -281,7 +281,6 @@
       <w:r>
         <w:rPr>
           <w:noProof/>
-          <w:lang w:val="en-US" w:eastAsia="en-US"/>
         </w:rPr>
         <mc:AlternateContent>
           <mc:Choice Requires="wps">
@@ -358,8 +357,6 @@
                               </w:rPr>
                               <w:t xml:space="preserve"> Conference</w:t>
                             </w:r>
-                            <w:bookmarkStart w:id="0" w:name="_GoBack"/>
-                            <w:bookmarkEnd w:id="0"/>
                             <w:r>
                               <w:rPr>
                                 <w:b/>
@@ -442,7 +439,17 @@
                                 <w:szCs w:val="22"/>
                                 <w:lang w:val="en-GB"/>
                               </w:rPr>
-                              <w:t>.01.27-31.</w:t>
+                              <w:t>.01.25-29</w:t>
+                            </w:r>
+                            <w:r>
+                              <w:rPr>
+                                <w:b/>
+                                <w:bCs/>
+                                <w:sz w:val="22"/>
+                                <w:szCs w:val="22"/>
+                                <w:lang w:val="en-GB"/>
+                              </w:rPr>
+                              <w:t>.</w:t>
                             </w:r>
                             <w:proofErr w:type="gramEnd"/>
                           </w:p>
@@ -532,8 +539,6 @@
                         </w:rPr>
                         <w:t xml:space="preserve"> Conference</w:t>
                       </w:r>
-                      <w:bookmarkStart w:id="1" w:name="_GoBack"/>
-                      <w:bookmarkEnd w:id="1"/>
                       <w:r>
                         <w:rPr>
                           <w:b/>
@@ -616,7 +621,17 @@
                           <w:szCs w:val="22"/>
                           <w:lang w:val="en-GB"/>
                         </w:rPr>
-                        <w:t>.01.27-31.</w:t>
+                        <w:t>.01.25-29</w:t>
+                      </w:r>
+                      <w:r>
+                        <w:rPr>
+                          <w:b/>
+                          <w:bCs/>
+                          <w:sz w:val="22"/>
+                          <w:szCs w:val="22"/>
+                          <w:lang w:val="en-GB"/>
+                        </w:rPr>
+                        <w:t>.</w:t>
                       </w:r>
                       <w:proofErr w:type="gramEnd"/>
                     </w:p>
@@ -736,13 +751,74 @@
           <w:b/>
           <w:lang w:val="en-GB"/>
         </w:rPr>
-        <w:t xml:space="preserve">. </w:t>
-      </w:r>
-      <w:r>
-        <w:rPr>
-          <w:lang w:val="en-GB"/>
-        </w:rPr>
-        <w:t>We recommend you to book early as our allocation and special prices are subject to availability.</w:t>
+        <w:t>.</w:t>
+      </w:r>
+      <w:r>
+        <w:rPr>
+          <w:b/>
+          <w:lang w:val="en-GB"/>
+        </w:rPr>
+        <w:t xml:space="preserve"> </w:t>
+      </w:r>
+      <w:r>
+        <w:rPr>
+          <w:lang w:val="en-GB"/>
+        </w:rPr>
+        <w:t>Early bird discount</w:t>
+      </w:r>
+      <w:r>
+        <w:rPr>
+          <w:b/>
+          <w:lang w:val="en-GB"/>
+        </w:rPr>
+        <w:t xml:space="preserve"> </w:t>
+      </w:r>
+      <w:r>
+        <w:rPr>
+          <w:lang w:val="en-GB"/>
+        </w:rPr>
+        <w:t>(3000 HUF) will be refunded at the conference registration venue</w:t>
+      </w:r>
+      <w:r>
+        <w:rPr>
+          <w:lang w:val="en-GB"/>
+        </w:rPr>
+        <w:t>.</w:t>
+      </w:r>
+      <w:r>
+        <w:rPr>
+          <w:lang w:val="en-GB"/>
+        </w:rPr>
+        <w:t xml:space="preserve"> You can receive the discount only if you send this form to the </w:t>
+      </w:r>
+      <w:r>
+        <w:rPr>
+          <w:lang w:val="en-GB"/>
+        </w:rPr>
+        <w:t>organizers</w:t>
+      </w:r>
+      <w:bookmarkStart w:id="0" w:name="_GoBack"/>
+      <w:bookmarkEnd w:id="0"/>
+      <w:r>
+        <w:rPr>
+          <w:lang w:val="en-GB"/>
+        </w:rPr>
+        <w:t xml:space="preserve"> (</w:t>
+      </w:r>
+      <w:hyperlink r:id="rId11" w:history="1">
+        <w:r>
+          <w:rPr>
+            <w:rStyle w:val="Hiperhivatkozs"/>
+            <w:lang w:val="en-GB"/>
+          </w:rPr>
+          <w:t>reg@fjk.hu</w:t>
+        </w:r>
+      </w:hyperlink>
+      <w:r>
+        <w:rPr>
+          <w:lang w:val="en-GB"/>
+        </w:rPr>
+        <w:t>) by 31 December 2016.</w:t>
       </w:r>
     </w:p>
     <w:p>
@@ -759,12 +835,11 @@
           <w:noProof/>
           <w:sz w:val="12"/>
           <w:szCs w:val="12"/>
-          <w:lang w:val="en-US" w:eastAsia="en-US"/>
         </w:rPr>
         <mc:AlternateContent>
           <mc:Choice Requires="wps">
             <w:drawing>
-              <wp:anchor distT="0" distB="0" distL="114300" distR="114300" simplePos="0" relativeHeight="251657728" behindDoc="0" locked="0" layoutInCell="1" allowOverlap="1">
+              <wp:anchor distT="0" distB="0" distL="114300" distR="114300" simplePos="0" relativeHeight="251657728" behindDoc="0" locked="0" layoutInCell="1" allowOverlap="1" wp14:anchorId="2B88B12C" wp14:editId="3601A859">
                 <wp:simplePos x="0" y="0"/>
                 <wp:positionH relativeFrom="column">
                   <wp:posOffset>-7620</wp:posOffset>
@@ -1786,6 +1861,10 @@
           </mc:Choice>
           <mc:Fallback>
             <w:pict>
+              <v:shapetype id="_x0000_t202" coordsize="21600,21600" o:spt="202" path="m,l,21600r21600,l21600,xe">
+                <v:stroke joinstyle="miter"/>
+                <v:path gradientshapeok="t" o:connecttype="rect"/>
+              </v:shapetype>
               <v:shape id="Text Box 7" o:spid="_x0000_s1027" type="#_x0000_t202" style="position:absolute;left:0;text-align:left;margin-left:-.6pt;margin-top:6.3pt;width:515.9pt;height:309.15pt;z-index:251657728;visibility:visible;mso-wrap-style:square;mso-width-percent:0;mso-height-percent:0;mso-wrap-distance-left:9pt;mso-wrap-distance-top:0;mso-wrap-distance-right:9pt;mso-wrap-distance-bottom:0;mso-position-horizontal:absolute;mso-position-horizontal-relative:text;mso-position-vertical:absolute;mso-position-vertical-relative:text;mso-width-percent:0;mso-height-percent:0;mso-width-relative:page;mso-height-relative:page;v-text-anchor:top" o:gfxdata="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">
                 <v:textbox>
                   <w:txbxContent>
@@ -2888,53 +2967,209 @@
         <w:jc w:val="both"/>
         <w:rPr>
           <w:color w:val="FF0000"/>
-          <w:sz w:val="28"/>
-        </w:rPr>
-      </w:pPr>
-      <w:r>
+          <w:sz w:val="24"/>
+        </w:rPr>
+      </w:pPr>
+      <w:r>
+        <w:rPr>
+          <w:color w:val="FF0000"/>
+          <w:sz w:val="24"/>
+        </w:rPr>
+        <w:t xml:space="preserve">You are not required to pay deposit </w:t>
+      </w:r>
+      <w:r>
+        <w:rPr>
+          <w:color w:val="FF0000"/>
+          <w:sz w:val="24"/>
+          <w:u w:val="single"/>
+        </w:rPr>
+        <w:t>for housing</w:t>
+      </w:r>
+      <w:r>
+        <w:rPr>
+          <w:color w:val="FF0000"/>
+          <w:sz w:val="24"/>
+        </w:rPr>
+        <w:t xml:space="preserve">. Nevertheless, we ask you to pay the fee of the other costs of registration as a deposit. If this amount will not be settled, then the ordered services, including housing, will not be booked. The remaining amount of the full conference fee (which equals the housing fee) can be settled </w:t>
+      </w:r>
+      <w:r>
+        <w:rPr>
+          <w:color w:val="FF0000"/>
+          <w:sz w:val="24"/>
+        </w:rPr>
+        <w:t xml:space="preserve">at the reception of Hotel </w:t>
+      </w:r>
+      <w:proofErr w:type="spellStart"/>
+      <w:r>
+        <w:rPr>
+          <w:color w:val="FF0000"/>
+          <w:sz w:val="24"/>
+        </w:rPr>
+        <w:t>Benczúr</w:t>
+      </w:r>
+      <w:proofErr w:type="spellEnd"/>
+      <w:r>
+        <w:rPr>
+          <w:color w:val="FF0000"/>
+          <w:sz w:val="24"/>
+        </w:rPr>
+        <w:t xml:space="preserve"> in cash</w:t>
+      </w:r>
+      <w:r>
+        <w:rPr>
+          <w:color w:val="FF0000"/>
+          <w:sz w:val="24"/>
+        </w:rPr>
+        <w:t>.</w:t>
+      </w:r>
+    </w:p>
+    <w:p>
+      <w:pPr>
+        <w:spacing w:before="120" w:after="120"/>
+        <w:jc w:val="both"/>
         <w:rPr>
           <w:color w:val="FF0000"/>
           <w:sz w:val="28"/>
         </w:rPr>
-        <w:t xml:space="preserve">You are not required to pay deposit </w:t>
-      </w:r>
-      <w:r>
-        <w:rPr>
+      </w:pPr>
+      <w:r>
+        <w:rPr>
+          <w:b/>
           <w:color w:val="FF0000"/>
-          <w:sz w:val="28"/>
-          <w:u w:val="single"/>
-        </w:rPr>
-        <w:t>for housing</w:t>
-      </w:r>
-      <w:r>
-        <w:rPr>
+          <w:sz w:val="24"/>
+        </w:rPr>
+        <w:t>Please note that if you can</w:t>
+      </w:r>
+      <w:r>
+        <w:rPr>
+          <w:b/>
           <w:color w:val="FF0000"/>
-          <w:sz w:val="28"/>
-        </w:rPr>
-        <w:t xml:space="preserve">. Nevertheless, we ask you to pay the fee of the other costs of registration as a deposit. If this amount will not be settled, then the ordered services, including housing, will not be booked. The remaining amount of the full conference fee (which equals the housing fee) can be settled at the </w:t>
-      </w:r>
-      <w:r>
-        <w:rPr>
+          <w:sz w:val="24"/>
+        </w:rPr>
+        <w:t xml:space="preserve"> use </w:t>
+      </w:r>
+      <w:r>
+        <w:rPr>
+          <w:b/>
           <w:color w:val="FF0000"/>
-          <w:sz w:val="28"/>
-        </w:rPr>
-        <w:t>conference</w:t>
-      </w:r>
-      <w:r>
-        <w:rPr>
+          <w:sz w:val="24"/>
+        </w:rPr>
+        <w:t xml:space="preserve">only </w:t>
+      </w:r>
+      <w:r>
+        <w:rPr>
+          <w:b/>
           <w:color w:val="FF0000"/>
-          <w:sz w:val="28"/>
-        </w:rPr>
-        <w:t xml:space="preserve"> venue, in cash.</w:t>
-      </w:r>
-    </w:p>
-    <w:p>
-      <w:pPr>
-        <w:rPr>
+          <w:sz w:val="24"/>
+        </w:rPr>
+        <w:t>a non-Hungarian bank for transfer, then you are not required to pay deposit at all</w:t>
+      </w:r>
+      <w:r>
+        <w:rPr>
+          <w:b/>
           <w:color w:val="FF0000"/>
-          <w:sz w:val="28"/>
-        </w:rPr>
-      </w:pPr>
+          <w:sz w:val="24"/>
+        </w:rPr>
+        <w:t xml:space="preserve"> -</w:t>
+      </w:r>
+      <w:r>
+        <w:rPr>
+          <w:b/>
+          <w:color w:val="FF0000"/>
+          <w:sz w:val="24"/>
+        </w:rPr>
+        <w:t xml:space="preserve"> due to high amount of transfer costs</w:t>
+      </w:r>
+      <w:r>
+        <w:rPr>
+          <w:b/>
+          <w:color w:val="FF0000"/>
+          <w:sz w:val="24"/>
+        </w:rPr>
+        <w:t>.</w:t>
+      </w:r>
+      <w:r>
+        <w:rPr>
+          <w:b/>
+          <w:color w:val="FF0000"/>
+          <w:sz w:val="24"/>
+        </w:rPr>
+        <w:t xml:space="preserve"> </w:t>
+      </w:r>
+      <w:r>
+        <w:rPr>
+          <w:b/>
+          <w:color w:val="FF0000"/>
+          <w:sz w:val="24"/>
+        </w:rPr>
+        <w:t>Y</w:t>
+      </w:r>
+      <w:r>
+        <w:rPr>
+          <w:b/>
+          <w:color w:val="FF0000"/>
+          <w:sz w:val="24"/>
+        </w:rPr>
+        <w:t xml:space="preserve">ou can settle </w:t>
+      </w:r>
+      <w:r>
+        <w:rPr>
+          <w:b/>
+          <w:color w:val="FF0000"/>
+          <w:sz w:val="24"/>
+        </w:rPr>
+        <w:t xml:space="preserve">your housing fee at the reception of Hotel </w:t>
+      </w:r>
+      <w:proofErr w:type="spellStart"/>
+      <w:r>
+        <w:rPr>
+          <w:b/>
+          <w:color w:val="FF0000"/>
+          <w:sz w:val="24"/>
+        </w:rPr>
+        <w:t>Benczúr</w:t>
+      </w:r>
+      <w:proofErr w:type="spellEnd"/>
+      <w:r>
+        <w:rPr>
+          <w:b/>
+          <w:color w:val="FF0000"/>
+          <w:sz w:val="24"/>
+        </w:rPr>
+        <w:t>, and the remaining registration fee at the conference registration venue.</w:t>
+      </w:r>
+      <w:r>
+        <w:rPr>
+          <w:b/>
+          <w:color w:val="FF0000"/>
+          <w:sz w:val="24"/>
+        </w:rPr>
+        <w:t xml:space="preserve"> In this case, please expect an email from the organizers </w:t>
+      </w:r>
+      <w:r>
+        <w:rPr>
+          <w:b/>
+          <w:color w:val="FF0000"/>
+          <w:sz w:val="24"/>
+        </w:rPr>
+        <w:t xml:space="preserve">right </w:t>
+      </w:r>
+      <w:r>
+        <w:rPr>
+          <w:b/>
+          <w:color w:val="FF0000"/>
+          <w:sz w:val="24"/>
+        </w:rPr>
+        <w:t>before the conference when we ask you for a second confirmation of your application.</w:t>
+      </w:r>
+      <w:r>
+        <w:rPr>
+          <w:b/>
+          <w:color w:val="FF0000"/>
+          <w:sz w:val="24"/>
+        </w:rPr>
+        <w:t xml:space="preserve"> </w:t>
+      </w:r>
       <w:r>
         <w:rPr>
           <w:color w:val="FF0000"/>
@@ -3956,7 +4191,6 @@
         <w:rPr>
           <w:noProof/>
           <w:sz w:val="20"/>
-          <w:lang w:val="en-US" w:eastAsia="en-US"/>
         </w:rPr>
         <mc:AlternateContent>
           <mc:Choice Requires="wps">

</xml_diff>

<commit_message>
50ab4652cb20d0a23c3e67833d9299e7bae5e6d4 fix(reg-2017): forms and info text --skip-ci
</commit_message>
<xml_diff>
--- a/assets/forms/benczur-en.docx
+++ b/assets/forms/benczur-en.docx
@@ -797,8 +797,6 @@
         </w:rPr>
         <w:t>organizers</w:t>
       </w:r>
-      <w:bookmarkStart w:id="0" w:name="_GoBack"/>
-      <w:bookmarkEnd w:id="0"/>
       <w:r>
         <w:rPr>
           <w:lang w:val="en-GB"/>
@@ -3025,151 +3023,41 @@
     </w:p>
     <w:p>
       <w:pPr>
-        <w:spacing w:before="120" w:after="120"/>
         <w:jc w:val="both"/>
-        <w:rPr>
-          <w:color w:val="FF0000"/>
-          <w:sz w:val="28"/>
-        </w:rPr>
-      </w:pPr>
-      <w:r>
         <w:rPr>
           <w:b/>
           <w:color w:val="FF0000"/>
           <w:sz w:val="24"/>
         </w:rPr>
-        <w:t>Please note that if you can</w:t>
-      </w:r>
+      </w:pPr>
       <w:r>
         <w:rPr>
           <w:b/>
           <w:color w:val="FF0000"/>
           <w:sz w:val="24"/>
         </w:rPr>
-        <w:t xml:space="preserve"> use </w:t>
-      </w:r>
+        <w:t>Please note that if you can use only a non-Hungarian bank for transfer, then you are not required to pay deposit - due to high amount of tra</w:t>
+      </w:r>
+      <w:bookmarkStart w:id="0" w:name="_GoBack"/>
+      <w:bookmarkEnd w:id="0"/>
       <w:r>
         <w:rPr>
           <w:b/>
           <w:color w:val="FF0000"/>
           <w:sz w:val="24"/>
         </w:rPr>
-        <w:t xml:space="preserve">only </w:t>
-      </w:r>
-      <w:r>
-        <w:rPr>
-          <w:b/>
+        <w:t>nsfer costs. You can settle your registration fee at the conference registration venue in cash. In this case, please expect an e-mail from the organizers right before the conference when we ask you for a second confirmation of your application.</w:t>
+      </w:r>
+    </w:p>
+    <w:p>
+      <w:pPr>
+        <w:spacing w:before="120" w:after="120"/>
+        <w:jc w:val="both"/>
+        <w:rPr>
           <w:color w:val="FF0000"/>
-          <w:sz w:val="24"/>
-        </w:rPr>
-        <w:t>a non-Hungarian bank for transfer, then you are not required to pay deposit at all</w:t>
-      </w:r>
-      <w:r>
-        <w:rPr>
-          <w:b/>
-          <w:color w:val="FF0000"/>
-          <w:sz w:val="24"/>
-        </w:rPr>
-        <w:t xml:space="preserve"> -</w:t>
-      </w:r>
-      <w:r>
-        <w:rPr>
-          <w:b/>
-          <w:color w:val="FF0000"/>
-          <w:sz w:val="24"/>
-        </w:rPr>
-        <w:t xml:space="preserve"> due to high amount of transfer costs</w:t>
-      </w:r>
-      <w:r>
-        <w:rPr>
-          <w:b/>
-          <w:color w:val="FF0000"/>
-          <w:sz w:val="24"/>
-        </w:rPr>
-        <w:t>.</w:t>
-      </w:r>
-      <w:r>
-        <w:rPr>
-          <w:b/>
-          <w:color w:val="FF0000"/>
-          <w:sz w:val="24"/>
-        </w:rPr>
-        <w:t xml:space="preserve"> </w:t>
-      </w:r>
-      <w:r>
-        <w:rPr>
-          <w:b/>
-          <w:color w:val="FF0000"/>
-          <w:sz w:val="24"/>
-        </w:rPr>
-        <w:t>Y</w:t>
-      </w:r>
-      <w:r>
-        <w:rPr>
-          <w:b/>
-          <w:color w:val="FF0000"/>
-          <w:sz w:val="24"/>
-        </w:rPr>
-        <w:t xml:space="preserve">ou can settle </w:t>
-      </w:r>
-      <w:r>
-        <w:rPr>
-          <w:b/>
-          <w:color w:val="FF0000"/>
-          <w:sz w:val="24"/>
-        </w:rPr>
-        <w:t xml:space="preserve">your housing fee at the reception of Hotel </w:t>
-      </w:r>
-      <w:proofErr w:type="spellStart"/>
-      <w:r>
-        <w:rPr>
-          <w:b/>
-          <w:color w:val="FF0000"/>
-          <w:sz w:val="24"/>
-        </w:rPr>
-        <w:t>Benczúr</w:t>
-      </w:r>
-      <w:proofErr w:type="spellEnd"/>
-      <w:r>
-        <w:rPr>
-          <w:b/>
-          <w:color w:val="FF0000"/>
-          <w:sz w:val="24"/>
-        </w:rPr>
-        <w:t>, and the remaining registration fee at the conference registration venue.</w:t>
-      </w:r>
-      <w:r>
-        <w:rPr>
-          <w:b/>
-          <w:color w:val="FF0000"/>
-          <w:sz w:val="24"/>
-        </w:rPr>
-        <w:t xml:space="preserve"> In this case, please expect an email from the organizers </w:t>
-      </w:r>
-      <w:r>
-        <w:rPr>
-          <w:b/>
-          <w:color w:val="FF0000"/>
-          <w:sz w:val="24"/>
-        </w:rPr>
-        <w:t xml:space="preserve">right </w:t>
-      </w:r>
-      <w:r>
-        <w:rPr>
-          <w:b/>
-          <w:color w:val="FF0000"/>
-          <w:sz w:val="24"/>
-        </w:rPr>
-        <w:t>before the conference when we ask you for a second confirmation of your application.</w:t>
-      </w:r>
-      <w:r>
-        <w:rPr>
-          <w:b/>
-          <w:color w:val="FF0000"/>
-          <w:sz w:val="24"/>
-        </w:rPr>
-        <w:t xml:space="preserve"> </w:t>
-      </w:r>
+          <w:sz w:val="28"/>
+        </w:rPr>
+      </w:pPr>
       <w:r>
         <w:rPr>
           <w:color w:val="FF0000"/>

</xml_diff>

<commit_message>
d88529864676b393f381a080a77bfaac5189d2e3 Revert "794ab1d38ad00a83538df9239f43119732ce73a0 Add 2018 conference page --skip-ci" --skip-ci
</commit_message>
<xml_diff>
--- a/assets/forms/benczur-en.docx
+++ b/assets/forms/benczur-en.docx
@@ -1,10 +1,10 @@
 
 <file path=word/document.xml><?xml version="1.0" encoding="utf-8"?>
-<w:document xmlns:wpc="http://schemas.microsoft.com/office/word/2010/wordprocessingCanvas" xmlns:mc="http://schemas.openxmlformats.org/markup-compatibility/2006" xmlns:o="urn:schemas-microsoft-com:office:office" xmlns:r="http://schemas.openxmlformats.org/officeDocument/2006/relationships" xmlns:m="http://schemas.openxmlformats.org/officeDocument/2006/math" xmlns:v="urn:schemas-microsoft-com:vml" xmlns:wp14="http://schemas.microsoft.com/office/word/2010/wordprocessingDrawing" xmlns:wp="http://schemas.openxmlformats.org/drawingml/2006/wordprocessingDrawing" xmlns:w10="urn:schemas-microsoft-com:office:word" xmlns:w="http://schemas.openxmlformats.org/wordprocessingml/2006/main" xmlns:w14="http://schemas.microsoft.com/office/word/2010/wordml" xmlns:wpg="http://schemas.microsoft.com/office/word/2010/wordprocessingGroup" xmlns:wpi="http://schemas.microsoft.com/office/word/2010/wordprocessingInk" xmlns:wne="http://schemas.microsoft.com/office/word/2006/wordml" xmlns:wps="http://schemas.microsoft.com/office/word/2010/wordprocessingShape" mc:Ignorable="w14 wp14">
+<w:document xmlns:wpc="http://schemas.microsoft.com/office/word/2010/wordprocessingCanvas" xmlns:mc="http://schemas.openxmlformats.org/markup-compatibility/2006" xmlns:o="urn:schemas-microsoft-com:office:office" xmlns:r="http://schemas.openxmlformats.org/officeDocument/2006/relationships" xmlns:m="http://schemas.openxmlformats.org/officeDocument/2006/math" xmlns:v="urn:schemas-microsoft-com:vml" xmlns:wp14="http://schemas.microsoft.com/office/word/2010/wordprocessingDrawing" xmlns:wp="http://schemas.openxmlformats.org/drawingml/2006/wordprocessingDrawing" xmlns:w10="urn:schemas-microsoft-com:office:word" xmlns:w="http://schemas.openxmlformats.org/wordprocessingml/2006/main" xmlns:w14="http://schemas.microsoft.com/office/word/2010/wordml" xmlns:w15="http://schemas.microsoft.com/office/word/2012/wordml" xmlns:wpg="http://schemas.microsoft.com/office/word/2010/wordprocessingGroup" xmlns:wpi="http://schemas.microsoft.com/office/word/2010/wordprocessingInk" xmlns:wne="http://schemas.microsoft.com/office/word/2006/wordml" xmlns:wps="http://schemas.microsoft.com/office/word/2010/wordprocessingShape" mc:Ignorable="w14 w15 wp14">
   <w:body>
     <w:p>
       <w:pPr>
-        <w:pStyle w:val="Szvegtrzs"/>
+        <w:pStyle w:val="BodyText"/>
         <w:spacing w:before="1680"/>
         <w:jc w:val="both"/>
         <w:rPr>
@@ -77,7 +77,7 @@
                           </pic:cNvPicPr>
                         </pic:nvPicPr>
                         <pic:blipFill>
-                          <a:blip r:embed="rId8" cstate="print">
+                          <a:blip r:embed="rId7" cstate="print">
                             <a:extLst>
                               <a:ext uri="{28A0092B-C50C-407E-A947-70E740481C1C}">
                                 <a14:useLocalDpi xmlns:a14="http://schemas.microsoft.com/office/drawing/2010/main" val="0"/>
@@ -130,21 +130,12 @@
                 <w:lang w:eastAsia="en-US"/>
               </w:rPr>
             </w:pPr>
-            <w:proofErr w:type="spellStart"/>
             <w:r>
               <w:rPr>
                 <w:b/>
                 <w:sz w:val="40"/>
               </w:rPr>
-              <w:t>Benczúr</w:t>
-            </w:r>
-            <w:proofErr w:type="spellEnd"/>
-            <w:r>
-              <w:rPr>
-                <w:b/>
-                <w:sz w:val="40"/>
-              </w:rPr>
-              <w:t xml:space="preserve"> Hotel ***</w:t>
+              <w:t>Benczúr Hotel ***</w:t>
             </w:r>
           </w:p>
           <w:p>
@@ -159,21 +150,7 @@
               <w:rPr>
                 <w:b/>
               </w:rPr>
-              <w:t xml:space="preserve">H- 1068 Budapest, </w:t>
-            </w:r>
-            <w:proofErr w:type="spellStart"/>
-            <w:r>
-              <w:rPr>
-                <w:b/>
-              </w:rPr>
-              <w:t>Benczúr</w:t>
-            </w:r>
-            <w:proofErr w:type="spellEnd"/>
-            <w:r>
-              <w:rPr>
-                <w:b/>
-              </w:rPr>
-              <w:t xml:space="preserve"> u. 35.</w:t>
+              <w:t>H- 1068 Budapest, Benczúr u. 35.</w:t>
             </w:r>
           </w:p>
           <w:p>
@@ -220,10 +197,10 @@
               </w:rPr>
               <w:t xml:space="preserve">e-mail: </w:t>
             </w:r>
-            <w:hyperlink r:id="rId9" w:history="1">
+            <w:hyperlink r:id="rId8" w:history="1">
               <w:r>
                 <w:rPr>
-                  <w:rStyle w:val="Hiperhivatkozs"/>
+                  <w:rStyle w:val="Hyperlink"/>
                   <w:b/>
                 </w:rPr>
                 <w:t>info@hotelbenczur.hu</w:t>
@@ -250,10 +227,10 @@
               </w:rPr>
               <w:t xml:space="preserve">Web: </w:t>
             </w:r>
-            <w:hyperlink r:id="rId10" w:history="1">
+            <w:hyperlink r:id="rId9" w:history="1">
               <w:r>
                 <w:rPr>
-                  <w:rStyle w:val="Hiperhivatkozs"/>
+                  <w:rStyle w:val="Hyperlink"/>
                   <w:b/>
                 </w:rPr>
                 <w:t>www.hotelbenczur.hu</w:t>
@@ -271,7 +248,7 @@
     </w:tbl>
     <w:p>
       <w:pPr>
-        <w:pStyle w:val="Szvegtrzs"/>
+        <w:pStyle w:val="BodyText"/>
         <w:spacing w:before="1680"/>
         <w:jc w:val="both"/>
         <w:rPr>
@@ -330,7 +307,7 @@
                         <w:txbxContent>
                           <w:p>
                             <w:pPr>
-                              <w:pStyle w:val="Cmsor1"/>
+                              <w:pStyle w:val="Heading1"/>
                               <w:jc w:val="center"/>
                               <w:rPr>
                                 <w:b/>
@@ -370,7 +347,7 @@
                           <w:p/>
                           <w:p>
                             <w:pPr>
-                              <w:pStyle w:val="Cmsor1"/>
+                              <w:pStyle w:val="Heading1"/>
                               <w:jc w:val="center"/>
                               <w:rPr>
                                 <w:b/>
@@ -380,7 +357,6 @@
                                 <w:lang w:val="en-GB"/>
                               </w:rPr>
                             </w:pPr>
-                            <w:proofErr w:type="gramStart"/>
                             <w:r>
                               <w:rPr>
                                 <w:b/>
@@ -429,7 +405,7 @@
                                 <w:szCs w:val="22"/>
                                 <w:lang w:val="en-GB"/>
                               </w:rPr>
-                              <w:t>6</w:t>
+                              <w:t>8.01.24</w:t>
                             </w:r>
                             <w:r>
                               <w:rPr>
@@ -439,7 +415,7 @@
                                 <w:szCs w:val="22"/>
                                 <w:lang w:val="en-GB"/>
                               </w:rPr>
-                              <w:t>.01.25-29</w:t>
+                              <w:t>-2</w:t>
                             </w:r>
                             <w:r>
                               <w:rPr>
@@ -449,9 +425,18 @@
                                 <w:szCs w:val="22"/>
                                 <w:lang w:val="en-GB"/>
                               </w:rPr>
+                              <w:t>8</w:t>
+                            </w:r>
+                            <w:r>
+                              <w:rPr>
+                                <w:b/>
+                                <w:bCs/>
+                                <w:sz w:val="22"/>
+                                <w:szCs w:val="22"/>
+                                <w:lang w:val="en-GB"/>
+                              </w:rPr>
                               <w:t>.</w:t>
                             </w:r>
-                            <w:proofErr w:type="gramEnd"/>
                           </w:p>
                           <w:p>
                             <w:pPr>
@@ -464,7 +449,7 @@
                           </w:p>
                           <w:p>
                             <w:pPr>
-                              <w:pStyle w:val="Cmsor2"/>
+                              <w:pStyle w:val="Heading2"/>
                               <w:jc w:val="center"/>
                               <w:rPr>
                                 <w:b/>
@@ -512,7 +497,7 @@
                   <w:txbxContent>
                     <w:p>
                       <w:pPr>
-                        <w:pStyle w:val="Cmsor1"/>
+                        <w:pStyle w:val="Heading1"/>
                         <w:jc w:val="center"/>
                         <w:rPr>
                           <w:b/>
@@ -552,7 +537,7 @@
                     <w:p/>
                     <w:p>
                       <w:pPr>
-                        <w:pStyle w:val="Cmsor1"/>
+                        <w:pStyle w:val="Heading1"/>
                         <w:jc w:val="center"/>
                         <w:rPr>
                           <w:b/>
@@ -562,7 +547,6 @@
                           <w:lang w:val="en-GB"/>
                         </w:rPr>
                       </w:pPr>
-                      <w:proofErr w:type="gramStart"/>
                       <w:r>
                         <w:rPr>
                           <w:b/>
@@ -611,7 +595,7 @@
                           <w:szCs w:val="22"/>
                           <w:lang w:val="en-GB"/>
                         </w:rPr>
-                        <w:t>6</w:t>
+                        <w:t>8.01.24</w:t>
                       </w:r>
                       <w:r>
                         <w:rPr>
@@ -621,7 +605,17 @@
                           <w:szCs w:val="22"/>
                           <w:lang w:val="en-GB"/>
                         </w:rPr>
-                        <w:t>.01.25-29</w:t>
+                        <w:t>-2</w:t>
+                      </w:r>
+                      <w:r>
+                        <w:rPr>
+                          <w:b/>
+                          <w:bCs/>
+                          <w:sz w:val="22"/>
+                          <w:szCs w:val="22"/>
+                          <w:lang w:val="en-GB"/>
+                        </w:rPr>
+                        <w:t>8</w:t>
                       </w:r>
                       <w:r>
                         <w:rPr>
@@ -633,7 +627,6 @@
                         </w:rPr>
                         <w:t>.</w:t>
                       </w:r>
-                      <w:proofErr w:type="gramEnd"/>
                     </w:p>
                     <w:p>
                       <w:pPr>
@@ -646,7 +639,7 @@
                     </w:p>
                     <w:p>
                       <w:pPr>
-                        <w:pStyle w:val="Cmsor2"/>
+                        <w:pStyle w:val="Heading2"/>
                         <w:jc w:val="center"/>
                         <w:rPr>
                           <w:b/>
@@ -710,83 +703,74 @@
           <w:b/>
           <w:lang w:val="en-GB"/>
         </w:rPr>
-        <w:t xml:space="preserve">Hotel </w:t>
-      </w:r>
-      <w:proofErr w:type="spellStart"/>
+        <w:t>Hotel Benczúr</w:t>
+      </w:r>
+      <w:r>
+        <w:rPr>
+          <w:lang w:val="en-GB"/>
+        </w:rPr>
+        <w:t xml:space="preserve">. To make a reservation please, complete this booking </w:t>
+      </w:r>
+      <w:r>
+        <w:rPr>
+          <w:color w:val="000000"/>
+          <w:lang w:val="en-GB"/>
+        </w:rPr>
+        <w:t xml:space="preserve">form </w:t>
+      </w:r>
+      <w:r>
+        <w:rPr>
+          <w:lang w:val="en-GB"/>
+        </w:rPr>
+        <w:t xml:space="preserve">as soon as possible and return it to the </w:t>
+      </w:r>
+      <w:r>
+        <w:rPr>
+          <w:lang w:val="en-GB"/>
+        </w:rPr>
+        <w:t>organiser</w:t>
+      </w:r>
       <w:r>
         <w:rPr>
           <w:b/>
           <w:lang w:val="en-GB"/>
         </w:rPr>
-        <w:t>Benczúr</w:t>
-      </w:r>
-      <w:proofErr w:type="spellEnd"/>
-      <w:r>
-        <w:rPr>
-          <w:lang w:val="en-GB"/>
-        </w:rPr>
-        <w:t xml:space="preserve">. To make a reservation please, complete this booking </w:t>
-      </w:r>
-      <w:r>
-        <w:rPr>
-          <w:color w:val="000000"/>
-          <w:lang w:val="en-GB"/>
-        </w:rPr>
-        <w:t xml:space="preserve">form </w:t>
-      </w:r>
-      <w:r>
-        <w:rPr>
-          <w:lang w:val="en-GB"/>
-        </w:rPr>
-        <w:t xml:space="preserve">as soon as possible and return it to the </w:t>
-      </w:r>
-      <w:r>
-        <w:rPr>
-          <w:lang w:val="en-GB"/>
-        </w:rPr>
-        <w:t>organiser</w:t>
+        <w:t>.</w:t>
       </w:r>
       <w:r>
         <w:rPr>
           <w:b/>
           <w:lang w:val="en-GB"/>
         </w:rPr>
+        <w:t xml:space="preserve"> </w:t>
+      </w:r>
+      <w:r>
+        <w:rPr>
+          <w:lang w:val="en-GB"/>
+        </w:rPr>
+        <w:t>Early bird discount</w:t>
+      </w:r>
+      <w:r>
+        <w:rPr>
+          <w:b/>
+          <w:lang w:val="en-GB"/>
+        </w:rPr>
+        <w:t xml:space="preserve"> </w:t>
+      </w:r>
+      <w:r>
+        <w:rPr>
+          <w:lang w:val="en-GB"/>
+        </w:rPr>
+        <w:t>(3000 HUF) will be refunded at the conference registration venue</w:t>
+      </w:r>
+      <w:r>
+        <w:rPr>
+          <w:lang w:val="en-GB"/>
+        </w:rPr>
         <w:t>.</w:t>
       </w:r>
       <w:r>
         <w:rPr>
-          <w:b/>
-          <w:lang w:val="en-GB"/>
-        </w:rPr>
-        <w:t xml:space="preserve"> </w:t>
-      </w:r>
-      <w:r>
-        <w:rPr>
-          <w:lang w:val="en-GB"/>
-        </w:rPr>
-        <w:t>Early bird discount</w:t>
-      </w:r>
-      <w:r>
-        <w:rPr>
-          <w:b/>
-          <w:lang w:val="en-GB"/>
-        </w:rPr>
-        <w:t xml:space="preserve"> </w:t>
-      </w:r>
-      <w:r>
-        <w:rPr>
-          <w:lang w:val="en-GB"/>
-        </w:rPr>
-        <w:t>(3000 HUF) will be refunded at the conference registration venue</w:t>
-      </w:r>
-      <w:r>
-        <w:rPr>
-          <w:lang w:val="en-GB"/>
-        </w:rPr>
-        <w:t>.</w:t>
-      </w:r>
-      <w:r>
-        <w:rPr>
           <w:lang w:val="en-GB"/>
         </w:rPr>
         <w:t xml:space="preserve"> You can receive the discount only if you send this form to the </w:t>
@@ -803,10 +787,10 @@
         </w:rPr>
         <w:t xml:space="preserve"> (</w:t>
       </w:r>
-      <w:hyperlink r:id="rId11" w:history="1">
+      <w:hyperlink r:id="rId10" w:history="1">
         <w:r>
           <w:rPr>
-            <w:rStyle w:val="Hiperhivatkozs"/>
+            <w:rStyle w:val="Hyperlink"/>
             <w:lang w:val="en-GB"/>
           </w:rPr>
           <w:t>reg@fjk.hu</w:t>
@@ -816,12 +800,20 @@
         <w:rPr>
           <w:lang w:val="en-GB"/>
         </w:rPr>
-        <w:t>) by 31 December 2016.</w:t>
-      </w:r>
-    </w:p>
-    <w:p>
-      <w:pPr>
-        <w:pStyle w:val="Szvegtrzs"/>
+        <w:t>) by 31 December 2017</w:t>
+      </w:r>
+      <w:r>
+        <w:rPr>
+          <w:lang w:val="en-GB"/>
+        </w:rPr>
+        <w:t>.</w:t>
+      </w:r>
+      <w:bookmarkStart w:id="0" w:name="_GoBack"/>
+      <w:bookmarkEnd w:id="0"/>
+    </w:p>
+    <w:p>
+      <w:pPr>
+        <w:pStyle w:val="BodyText"/>
         <w:spacing w:before="1680"/>
         <w:jc w:val="both"/>
         <w:rPr>
@@ -882,7 +874,7 @@
                         <w:txbxContent>
                           <w:p>
                             <w:pPr>
-                              <w:pStyle w:val="Cmsor8"/>
+                              <w:pStyle w:val="Heading8"/>
                               <w:tabs>
                                 <w:tab w:val="left" w:pos="5954"/>
                                 <w:tab w:val="left" w:pos="6663"/>
@@ -895,7 +887,7 @@
                           </w:p>
                           <w:p>
                             <w:pPr>
-                              <w:pStyle w:val="Cmsor8"/>
+                              <w:pStyle w:val="Heading8"/>
                               <w:tabs>
                                 <w:tab w:val="left" w:pos="709"/>
                               </w:tabs>
@@ -1798,19 +1790,11 @@
                                 <w:b/>
                               </w:rPr>
                             </w:pPr>
-                            <w:proofErr w:type="gramStart"/>
                             <w:r>
                               <w:rPr>
                                 <w:b/>
                               </w:rPr>
-                              <w:t>buffet</w:t>
-                            </w:r>
-                            <w:proofErr w:type="gramEnd"/>
-                            <w:r>
-                              <w:rPr>
-                                <w:b/>
-                              </w:rPr>
-                              <w:t xml:space="preserve"> breakfast</w:t>
+                              <w:t>buffet breakfast</w:t>
                             </w:r>
                             <w:r>
                               <w:rPr>
@@ -1859,16 +1843,12 @@
           </mc:Choice>
           <mc:Fallback>
             <w:pict>
-              <v:shapetype id="_x0000_t202" coordsize="21600,21600" o:spt="202" path="m,l,21600r21600,l21600,xe">
-                <v:stroke joinstyle="miter"/>
-                <v:path gradientshapeok="t" o:connecttype="rect"/>
-              </v:shapetype>
-              <v:shape id="Text Box 7" o:spid="_x0000_s1027" type="#_x0000_t202" style="position:absolute;left:0;text-align:left;margin-left:-.6pt;margin-top:6.3pt;width:515.9pt;height:309.15pt;z-index:251657728;visibility:visible;mso-wrap-style:square;mso-width-percent:0;mso-height-percent:0;mso-wrap-distance-left:9pt;mso-wrap-distance-top:0;mso-wrap-distance-right:9pt;mso-wrap-distance-bottom:0;mso-position-horizontal:absolute;mso-position-horizontal-relative:text;mso-position-vertical:absolute;mso-position-vertical-relative:text;mso-width-percent:0;mso-height-percent:0;mso-width-relative:page;mso-height-relative:page;v-text-anchor:top" o:gfxdata="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">
+              <v:shape w14:anchorId="2B88B12C" id="Text Box 7" o:spid="_x0000_s1027" type="#_x0000_t202" style="position:absolute;left:0;text-align:left;margin-left:-.6pt;margin-top:6.3pt;width:515.9pt;height:309.15pt;z-index:251657728;visibility:visible;mso-wrap-style:square;mso-width-percent:0;mso-height-percent:0;mso-wrap-distance-left:9pt;mso-wrap-distance-top:0;mso-wrap-distance-right:9pt;mso-wrap-distance-bottom:0;mso-position-horizontal:absolute;mso-position-horizontal-relative:text;mso-position-vertical:absolute;mso-position-vertical-relative:text;mso-width-percent:0;mso-height-percent:0;mso-width-relative:page;mso-height-relative:page;v-text-anchor:top" o:gfxdata="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">
                 <v:textbox>
                   <w:txbxContent>
                     <w:p>
                       <w:pPr>
-                        <w:pStyle w:val="Cmsor8"/>
+                        <w:pStyle w:val="Heading8"/>
                         <w:tabs>
                           <w:tab w:val="left" w:pos="5954"/>
                           <w:tab w:val="left" w:pos="6663"/>
@@ -1881,7 +1861,7 @@
                     </w:p>
                     <w:p>
                       <w:pPr>
-                        <w:pStyle w:val="Cmsor8"/>
+                        <w:pStyle w:val="Heading8"/>
                         <w:tabs>
                           <w:tab w:val="left" w:pos="709"/>
                         </w:tabs>
@@ -2784,19 +2764,11 @@
                           <w:b/>
                         </w:rPr>
                       </w:pPr>
-                      <w:proofErr w:type="gramStart"/>
                       <w:r>
                         <w:rPr>
                           <w:b/>
                         </w:rPr>
-                        <w:t>buffet</w:t>
-                      </w:r>
-                      <w:proofErr w:type="gramEnd"/>
-                      <w:r>
-                        <w:rPr>
-                          <w:b/>
-                        </w:rPr>
-                        <w:t xml:space="preserve"> breakfast</w:t>
+                        <w:t>buffet breakfast</w:t>
                       </w:r>
                       <w:r>
                         <w:rPr>
@@ -2836,7 +2808,7 @@
     </w:p>
     <w:p>
       <w:pPr>
-        <w:pStyle w:val="Szvegtrzs"/>
+        <w:pStyle w:val="BodyText"/>
         <w:jc w:val="both"/>
         <w:rPr>
           <w:sz w:val="12"/>
@@ -2855,7 +2827,7 @@
     </w:p>
     <w:p>
       <w:pPr>
-        <w:pStyle w:val="Szvegtrzs"/>
+        <w:pStyle w:val="BodyText"/>
         <w:rPr>
           <w:sz w:val="12"/>
           <w:szCs w:val="12"/>
@@ -2865,90 +2837,90 @@
     </w:p>
     <w:p>
       <w:pPr>
-        <w:pStyle w:val="Szvegtrzs"/>
-        <w:rPr>
-          <w:lang w:val="en-GB"/>
-        </w:rPr>
-      </w:pPr>
-    </w:p>
-    <w:p>
-      <w:pPr>
-        <w:pStyle w:val="Szvegtrzs"/>
-        <w:rPr>
-          <w:lang w:val="en-GB"/>
-        </w:rPr>
-      </w:pPr>
-    </w:p>
-    <w:p>
-      <w:pPr>
-        <w:pStyle w:val="Szvegtrzs"/>
-        <w:rPr>
-          <w:lang w:val="en-GB"/>
-        </w:rPr>
-      </w:pPr>
-    </w:p>
-    <w:p>
-      <w:pPr>
-        <w:pStyle w:val="Szvegtrzs"/>
-        <w:rPr>
-          <w:lang w:val="en-GB"/>
-        </w:rPr>
-      </w:pPr>
-    </w:p>
-    <w:p>
-      <w:pPr>
-        <w:pStyle w:val="Szvegtrzs"/>
-        <w:rPr>
-          <w:lang w:val="en-GB"/>
-        </w:rPr>
-      </w:pPr>
-    </w:p>
-    <w:p>
-      <w:pPr>
-        <w:pStyle w:val="Szvegtrzs"/>
-        <w:rPr>
-          <w:lang w:val="en-GB"/>
-        </w:rPr>
-      </w:pPr>
-    </w:p>
-    <w:p>
-      <w:pPr>
-        <w:pStyle w:val="Cmsor9"/>
-      </w:pPr>
-    </w:p>
-    <w:p>
-      <w:pPr>
-        <w:pStyle w:val="Cmsor9"/>
-      </w:pPr>
-    </w:p>
-    <w:p>
-      <w:pPr>
-        <w:pStyle w:val="Cmsor9"/>
-      </w:pPr>
-    </w:p>
-    <w:p>
-      <w:pPr>
-        <w:pStyle w:val="Cmsor9"/>
-      </w:pPr>
-    </w:p>
-    <w:p>
-      <w:pPr>
-        <w:pStyle w:val="Cmsor9"/>
-      </w:pPr>
-    </w:p>
-    <w:p>
-      <w:pPr>
-        <w:pStyle w:val="Cmsor9"/>
-      </w:pPr>
-    </w:p>
-    <w:p>
-      <w:pPr>
-        <w:pStyle w:val="Cmsor9"/>
-      </w:pPr>
-    </w:p>
-    <w:p>
-      <w:pPr>
-        <w:pStyle w:val="Cmsor9"/>
+        <w:pStyle w:val="BodyText"/>
+        <w:rPr>
+          <w:lang w:val="en-GB"/>
+        </w:rPr>
+      </w:pPr>
+    </w:p>
+    <w:p>
+      <w:pPr>
+        <w:pStyle w:val="BodyText"/>
+        <w:rPr>
+          <w:lang w:val="en-GB"/>
+        </w:rPr>
+      </w:pPr>
+    </w:p>
+    <w:p>
+      <w:pPr>
+        <w:pStyle w:val="BodyText"/>
+        <w:rPr>
+          <w:lang w:val="en-GB"/>
+        </w:rPr>
+      </w:pPr>
+    </w:p>
+    <w:p>
+      <w:pPr>
+        <w:pStyle w:val="BodyText"/>
+        <w:rPr>
+          <w:lang w:val="en-GB"/>
+        </w:rPr>
+      </w:pPr>
+    </w:p>
+    <w:p>
+      <w:pPr>
+        <w:pStyle w:val="BodyText"/>
+        <w:rPr>
+          <w:lang w:val="en-GB"/>
+        </w:rPr>
+      </w:pPr>
+    </w:p>
+    <w:p>
+      <w:pPr>
+        <w:pStyle w:val="BodyText"/>
+        <w:rPr>
+          <w:lang w:val="en-GB"/>
+        </w:rPr>
+      </w:pPr>
+    </w:p>
+    <w:p>
+      <w:pPr>
+        <w:pStyle w:val="Heading9"/>
+      </w:pPr>
+    </w:p>
+    <w:p>
+      <w:pPr>
+        <w:pStyle w:val="Heading9"/>
+      </w:pPr>
+    </w:p>
+    <w:p>
+      <w:pPr>
+        <w:pStyle w:val="Heading9"/>
+      </w:pPr>
+    </w:p>
+    <w:p>
+      <w:pPr>
+        <w:pStyle w:val="Heading9"/>
+      </w:pPr>
+    </w:p>
+    <w:p>
+      <w:pPr>
+        <w:pStyle w:val="Heading9"/>
+      </w:pPr>
+    </w:p>
+    <w:p>
+      <w:pPr>
+        <w:pStyle w:val="Heading9"/>
+      </w:pPr>
+    </w:p>
+    <w:p>
+      <w:pPr>
+        <w:pStyle w:val="Heading9"/>
+      </w:pPr>
+    </w:p>
+    <w:p>
+      <w:pPr>
+        <w:pStyle w:val="Heading9"/>
         <w:tabs>
           <w:tab w:val="left" w:pos="3393"/>
           <w:tab w:val="center" w:pos="5233"/>
@@ -2995,17 +2967,8 @@
           <w:color w:val="FF0000"/>
           <w:sz w:val="24"/>
         </w:rPr>
-        <w:t xml:space="preserve">at the reception of Hotel </w:t>
-      </w:r>
-      <w:proofErr w:type="spellStart"/>
-      <w:r>
-        <w:rPr>
-          <w:color w:val="FF0000"/>
-          <w:sz w:val="24"/>
-        </w:rPr>
-        <w:t>Benczúr</w:t>
-      </w:r>
-      <w:proofErr w:type="spellEnd"/>
+        <w:t>at the reception of Hotel Benczúr</w:t>
+      </w:r>
       <w:r>
         <w:rPr>
           <w:color w:val="FF0000"/>
@@ -3036,17 +2999,7 @@
           <w:color w:val="FF0000"/>
           <w:sz w:val="24"/>
         </w:rPr>
-        <w:t>Please note that if you can use only a non-Hungarian bank for transfer, then you are not required to pay deposit - due to high amount of tra</w:t>
-      </w:r>
-      <w:bookmarkStart w:id="0" w:name="_GoBack"/>
-      <w:bookmarkEnd w:id="0"/>
-      <w:r>
-        <w:rPr>
-          <w:b/>
-          <w:color w:val="FF0000"/>
-          <w:sz w:val="24"/>
-        </w:rPr>
-        <w:t>nsfer costs. You can settle your registration fee at the conference registration venue in cash. In this case, please expect an e-mail from the organizers right before the conference when we ask you for a second confirmation of your application.</w:t>
+        <w:t>Please note that if you can use only a non-Hungarian bank for transfer, then you are not required to pay deposit - due to high amount of transfer costs. You can settle your registration fee at the conference registration venue in cash. In this case, please expect an e-mail from the organizers right before the conference when we ask you for a second confirmation of your application.</w:t>
       </w:r>
     </w:p>
     <w:p>
@@ -3074,7 +3027,7 @@
     </w:p>
     <w:p>
       <w:pPr>
-        <w:pStyle w:val="Cmsor9"/>
+        <w:pStyle w:val="Heading9"/>
         <w:tabs>
           <w:tab w:val="left" w:pos="3393"/>
           <w:tab w:val="center" w:pos="5233"/>
@@ -3084,7 +3037,7 @@
     </w:p>
     <w:p>
       <w:pPr>
-        <w:pStyle w:val="Cmsor9"/>
+        <w:pStyle w:val="Heading9"/>
         <w:tabs>
           <w:tab w:val="left" w:pos="3393"/>
           <w:tab w:val="center" w:pos="5233"/>
@@ -3103,7 +3056,7 @@
     </w:p>
     <w:p>
       <w:pPr>
-        <w:pStyle w:val="Szvegtrzs"/>
+        <w:pStyle w:val="BodyText"/>
         <w:jc w:val="center"/>
         <w:rPr>
           <w:b/>
@@ -3120,7 +3073,7 @@
     </w:p>
     <w:p>
       <w:pPr>
-        <w:pStyle w:val="Szvegtrzs"/>
+        <w:pStyle w:val="BodyText"/>
         <w:jc w:val="center"/>
         <w:rPr>
           <w:b/>
@@ -3130,121 +3083,29 @@
     </w:p>
     <w:p>
       <w:pPr>
-        <w:pStyle w:val="Cmsor9"/>
+        <w:pStyle w:val="Heading9"/>
         <w:jc w:val="left"/>
         <w:rPr>
           <w:b w:val="0"/>
           <w:sz w:val="24"/>
         </w:rPr>
       </w:pPr>
-      <w:proofErr w:type="spellStart"/>
       <w:r>
         <w:rPr>
           <w:sz w:val="24"/>
         </w:rPr>
-        <w:t>Please</w:t>
-      </w:r>
-      <w:proofErr w:type="spellEnd"/>
+        <w:t>Please underline the right answ</w:t>
+      </w:r>
       <w:r>
         <w:rPr>
           <w:sz w:val="24"/>
         </w:rPr>
-        <w:t xml:space="preserve"> </w:t>
-      </w:r>
-      <w:proofErr w:type="spellStart"/>
-      <w:r>
-        <w:rPr>
-          <w:sz w:val="24"/>
-        </w:rPr>
-        <w:t>underline</w:t>
-      </w:r>
-      <w:proofErr w:type="spellEnd"/>
-      <w:r>
-        <w:rPr>
-          <w:sz w:val="24"/>
-        </w:rPr>
-        <w:t xml:space="preserve"> </w:t>
-      </w:r>
-      <w:proofErr w:type="spellStart"/>
-      <w:r>
-        <w:rPr>
-          <w:sz w:val="24"/>
-        </w:rPr>
-        <w:t>the</w:t>
-      </w:r>
-      <w:proofErr w:type="spellEnd"/>
-      <w:r>
-        <w:rPr>
-          <w:sz w:val="24"/>
-        </w:rPr>
-        <w:t xml:space="preserve"> right </w:t>
-      </w:r>
-      <w:proofErr w:type="spellStart"/>
-      <w:r>
-        <w:rPr>
-          <w:sz w:val="24"/>
-        </w:rPr>
-        <w:t>answ</w:t>
-      </w:r>
-      <w:r>
-        <w:rPr>
-          <w:sz w:val="24"/>
-        </w:rPr>
-        <w:t>er</w:t>
-      </w:r>
-      <w:proofErr w:type="spellEnd"/>
-      <w:r>
-        <w:rPr>
-          <w:sz w:val="24"/>
-        </w:rPr>
-        <w:t xml:space="preserve">. </w:t>
-      </w:r>
-      <w:proofErr w:type="spellStart"/>
-      <w:r>
-        <w:rPr>
-          <w:sz w:val="24"/>
-        </w:rPr>
-        <w:t>This</w:t>
-      </w:r>
-      <w:proofErr w:type="spellEnd"/>
-      <w:r>
-        <w:rPr>
-          <w:sz w:val="24"/>
-        </w:rPr>
-        <w:t xml:space="preserve"> </w:t>
-      </w:r>
-      <w:proofErr w:type="spellStart"/>
-      <w:r>
-        <w:rPr>
-          <w:sz w:val="24"/>
-        </w:rPr>
-        <w:t>reservation</w:t>
-      </w:r>
-      <w:proofErr w:type="spellEnd"/>
-      <w:r>
-        <w:rPr>
-          <w:sz w:val="24"/>
-        </w:rPr>
-        <w:t xml:space="preserve"> </w:t>
-      </w:r>
-      <w:proofErr w:type="spellStart"/>
-      <w:r>
-        <w:rPr>
-          <w:sz w:val="24"/>
-        </w:rPr>
-        <w:t>will</w:t>
-      </w:r>
-      <w:proofErr w:type="spellEnd"/>
-      <w:r>
-        <w:rPr>
-          <w:sz w:val="24"/>
-        </w:rPr>
-        <w:t xml:space="preserve"> be</w:t>
-      </w:r>
-    </w:p>
-    <w:p>
-      <w:pPr>
-        <w:pStyle w:val="Listaszerbekezds"/>
+        <w:t>er. This reservation will be</w:t>
+      </w:r>
+    </w:p>
+    <w:p>
+      <w:pPr>
+        <w:pStyle w:val="ListParagraph"/>
         <w:numPr>
           <w:ilvl w:val="0"/>
           <w:numId w:val="6"/>
@@ -3252,15 +3113,13 @@
         <w:spacing w:after="200" w:line="276" w:lineRule="auto"/>
         <w:contextualSpacing/>
       </w:pPr>
-      <w:proofErr w:type="spellStart"/>
       <w:r>
         <w:t>Individual</w:t>
       </w:r>
-      <w:proofErr w:type="spellEnd"/>
-    </w:p>
-    <w:p>
-      <w:pPr>
-        <w:pStyle w:val="Listaszerbekezds"/>
+    </w:p>
+    <w:p>
+      <w:pPr>
+        <w:pStyle w:val="ListParagraph"/>
         <w:numPr>
           <w:ilvl w:val="0"/>
           <w:numId w:val="6"/>
@@ -3268,15 +3127,13 @@
         <w:spacing w:after="200" w:line="276" w:lineRule="auto"/>
         <w:contextualSpacing/>
       </w:pPr>
-      <w:proofErr w:type="spellStart"/>
       <w:r>
         <w:t>Dual</w:t>
       </w:r>
-      <w:proofErr w:type="spellEnd"/>
-    </w:p>
-    <w:p>
-      <w:pPr>
-        <w:pStyle w:val="Cmsor9"/>
+    </w:p>
+    <w:p>
+      <w:pPr>
+        <w:pStyle w:val="Heading9"/>
         <w:ind w:left="360"/>
         <w:jc w:val="left"/>
         <w:rPr>
@@ -3284,44 +3141,22 @@
           <w:sz w:val="24"/>
         </w:rPr>
       </w:pPr>
-      <w:proofErr w:type="spellStart"/>
       <w:r>
         <w:rPr>
           <w:sz w:val="24"/>
         </w:rPr>
-        <w:t>Reserved</w:t>
-      </w:r>
-      <w:proofErr w:type="spellEnd"/>
+        <w:t>Reserved n</w:t>
+      </w:r>
       <w:r>
         <w:rPr>
           <w:sz w:val="24"/>
         </w:rPr>
-        <w:t xml:space="preserve"> </w:t>
-      </w:r>
-      <w:proofErr w:type="spellStart"/>
-      <w:r>
-        <w:rPr>
-          <w:sz w:val="24"/>
-        </w:rPr>
-        <w:t>n</w:t>
-      </w:r>
-      <w:r>
-        <w:rPr>
-          <w:sz w:val="24"/>
-        </w:rPr>
-        <w:t>ights</w:t>
-      </w:r>
-      <w:proofErr w:type="spellEnd"/>
-      <w:r>
-        <w:rPr>
-          <w:sz w:val="24"/>
-        </w:rPr>
-        <w:t>:</w:t>
-      </w:r>
-    </w:p>
-    <w:p>
-      <w:pPr>
-        <w:pStyle w:val="Listaszerbekezds"/>
+        <w:t>ights:</w:t>
+      </w:r>
+    </w:p>
+    <w:p>
+      <w:pPr>
+        <w:pStyle w:val="ListParagraph"/>
         <w:numPr>
           <w:ilvl w:val="0"/>
           <w:numId w:val="7"/>
@@ -3330,26 +3165,13 @@
         <w:ind w:left="1080"/>
         <w:contextualSpacing/>
       </w:pPr>
-      <w:proofErr w:type="spellStart"/>
-      <w:r>
-        <w:t>Wednesday</w:t>
-      </w:r>
-      <w:proofErr w:type="spellEnd"/>
-      <w:r>
-        <w:t xml:space="preserve"> - Sunday (4 </w:t>
-      </w:r>
-      <w:proofErr w:type="spellStart"/>
-      <w:r>
-        <w:t>nights</w:t>
-      </w:r>
-      <w:proofErr w:type="spellEnd"/>
-      <w:r>
-        <w:t>)</w:t>
-      </w:r>
-    </w:p>
-    <w:p>
-      <w:pPr>
-        <w:pStyle w:val="Listaszerbekezds"/>
+      <w:r>
+        <w:t>Wednesday - Sunday (4 nights)</w:t>
+      </w:r>
+    </w:p>
+    <w:p>
+      <w:pPr>
+        <w:pStyle w:val="ListParagraph"/>
         <w:numPr>
           <w:ilvl w:val="0"/>
           <w:numId w:val="7"/>
@@ -3358,29 +3180,16 @@
         <w:ind w:left="1080"/>
         <w:contextualSpacing/>
       </w:pPr>
-      <w:proofErr w:type="spellStart"/>
-      <w:r>
-        <w:t>Friday</w:t>
-      </w:r>
-      <w:proofErr w:type="spellEnd"/>
-      <w:r>
-        <w:t xml:space="preserve"> - </w:t>
-      </w:r>
-      <w:r>
-        <w:t xml:space="preserve">Sunday (2 </w:t>
-      </w:r>
-      <w:proofErr w:type="spellStart"/>
-      <w:r>
-        <w:t>nights</w:t>
-      </w:r>
-      <w:proofErr w:type="spellEnd"/>
-      <w:r>
-        <w:t>)</w:t>
-      </w:r>
-    </w:p>
-    <w:p>
-      <w:pPr>
-        <w:pStyle w:val="Listaszerbekezds"/>
+      <w:r>
+        <w:t xml:space="preserve">Friday - </w:t>
+      </w:r>
+      <w:r>
+        <w:t>Sunday (2 nights)</w:t>
+      </w:r>
+    </w:p>
+    <w:p>
+      <w:pPr>
+        <w:pStyle w:val="ListParagraph"/>
         <w:spacing w:line="276" w:lineRule="auto"/>
         <w:ind w:left="1080"/>
         <w:contextualSpacing/>
@@ -3388,7 +3197,7 @@
     </w:p>
     <w:p>
       <w:pPr>
-        <w:pStyle w:val="Cmsor9"/>
+        <w:pStyle w:val="Heading9"/>
         <w:ind w:left="360"/>
         <w:jc w:val="left"/>
         <w:rPr>
@@ -3396,38 +3205,22 @@
           <w:sz w:val="24"/>
         </w:rPr>
       </w:pPr>
-      <w:proofErr w:type="spellStart"/>
       <w:r>
         <w:rPr>
           <w:sz w:val="24"/>
         </w:rPr>
-        <w:t>Room</w:t>
-      </w:r>
-      <w:proofErr w:type="spellEnd"/>
+        <w:t>Room type</w:t>
+      </w:r>
       <w:r>
         <w:rPr>
           <w:sz w:val="24"/>
         </w:rPr>
-        <w:t xml:space="preserve"> </w:t>
-      </w:r>
-      <w:proofErr w:type="spellStart"/>
-      <w:r>
-        <w:rPr>
-          <w:sz w:val="24"/>
-        </w:rPr>
-        <w:t>type</w:t>
-      </w:r>
-      <w:proofErr w:type="spellEnd"/>
-      <w:r>
-        <w:rPr>
-          <w:sz w:val="24"/>
-        </w:rPr>
         <w:t>:</w:t>
       </w:r>
     </w:p>
     <w:p>
       <w:pPr>
-        <w:pStyle w:val="Listaszerbekezds"/>
+        <w:pStyle w:val="ListParagraph"/>
         <w:numPr>
           <w:ilvl w:val="0"/>
           <w:numId w:val="7"/>
@@ -3436,15 +3229,13 @@
         <w:ind w:left="1080"/>
         <w:contextualSpacing/>
       </w:pPr>
-      <w:proofErr w:type="spellStart"/>
       <w:r>
         <w:t>Economy</w:t>
       </w:r>
-      <w:proofErr w:type="spellEnd"/>
-    </w:p>
-    <w:p>
-      <w:pPr>
-        <w:pStyle w:val="Listaszerbekezds"/>
+    </w:p>
+    <w:p>
+      <w:pPr>
+        <w:pStyle w:val="ListParagraph"/>
         <w:numPr>
           <w:ilvl w:val="0"/>
           <w:numId w:val="7"/>
@@ -3453,15 +3244,13 @@
         <w:ind w:left="1080"/>
         <w:contextualSpacing/>
       </w:pPr>
-      <w:proofErr w:type="spellStart"/>
       <w:r>
         <w:t>Superior</w:t>
       </w:r>
-      <w:proofErr w:type="spellEnd"/>
-    </w:p>
-    <w:p>
-      <w:pPr>
-        <w:pStyle w:val="Szvegtrzs"/>
+    </w:p>
+    <w:p>
+      <w:pPr>
+        <w:pStyle w:val="BodyText"/>
         <w:spacing w:before="200"/>
         <w:rPr>
           <w:sz w:val="20"/>
@@ -3493,7 +3282,7 @@
     </w:p>
     <w:p>
       <w:pPr>
-        <w:pStyle w:val="Szvegtrzs"/>
+        <w:pStyle w:val="BodyText"/>
         <w:spacing w:before="200"/>
         <w:rPr>
           <w:sz w:val="20"/>
@@ -3506,37 +3295,20 @@
           <w:sz w:val="20"/>
           <w:lang w:val="en-GB"/>
         </w:rPr>
-        <w:t>Last name</w:t>
-      </w:r>
-      <w:proofErr w:type="gramStart"/>
-      <w:r>
-        <w:rPr>
-          <w:sz w:val="20"/>
-          <w:lang w:val="en-GB"/>
-        </w:rPr>
-        <w:t>:</w:t>
-      </w:r>
-      <w:r>
-        <w:rPr>
-          <w:sz w:val="20"/>
-          <w:u w:val="single"/>
-          <w:lang w:val="en-GB"/>
-        </w:rPr>
-        <w:t>_</w:t>
-      </w:r>
-      <w:proofErr w:type="gramEnd"/>
-      <w:r>
-        <w:rPr>
-          <w:sz w:val="20"/>
-          <w:u w:val="single"/>
-          <w:lang w:val="en-GB"/>
-        </w:rPr>
-        <w:t>________________________________________________________________________</w:t>
-      </w:r>
-    </w:p>
-    <w:p>
-      <w:pPr>
-        <w:pStyle w:val="Szvegtrzs"/>
+        <w:t>Last name:</w:t>
+      </w:r>
+      <w:r>
+        <w:rPr>
+          <w:sz w:val="20"/>
+          <w:u w:val="single"/>
+          <w:lang w:val="en-GB"/>
+        </w:rPr>
+        <w:t>_________________________________________________________________________</w:t>
+      </w:r>
+    </w:p>
+    <w:p>
+      <w:pPr>
+        <w:pStyle w:val="BodyText"/>
         <w:spacing w:before="200"/>
         <w:rPr>
           <w:sz w:val="20"/>
@@ -3549,37 +3321,20 @@
           <w:sz w:val="20"/>
           <w:lang w:val="en-GB"/>
         </w:rPr>
-        <w:t>First name</w:t>
-      </w:r>
-      <w:proofErr w:type="gramStart"/>
-      <w:r>
-        <w:rPr>
-          <w:sz w:val="20"/>
-          <w:lang w:val="en-GB"/>
-        </w:rPr>
-        <w:t>:</w:t>
-      </w:r>
-      <w:r>
-        <w:rPr>
-          <w:sz w:val="20"/>
-          <w:u w:val="single"/>
-          <w:lang w:val="en-GB"/>
-        </w:rPr>
-        <w:t>_</w:t>
-      </w:r>
-      <w:proofErr w:type="gramEnd"/>
-      <w:r>
-        <w:rPr>
-          <w:sz w:val="20"/>
-          <w:u w:val="single"/>
-          <w:lang w:val="en-GB"/>
-        </w:rPr>
-        <w:t>________________________________________________________________________</w:t>
-      </w:r>
-    </w:p>
-    <w:p>
-      <w:pPr>
-        <w:pStyle w:val="Szvegtrzs"/>
+        <w:t>First name:</w:t>
+      </w:r>
+      <w:r>
+        <w:rPr>
+          <w:sz w:val="20"/>
+          <w:u w:val="single"/>
+          <w:lang w:val="en-GB"/>
+        </w:rPr>
+        <w:t>_________________________________________________________________________</w:t>
+      </w:r>
+    </w:p>
+    <w:p>
+      <w:pPr>
+        <w:pStyle w:val="BodyText"/>
         <w:spacing w:before="200"/>
         <w:rPr>
           <w:sz w:val="20"/>
@@ -3701,7 +3456,7 @@
     </w:p>
     <w:p>
       <w:pPr>
-        <w:pStyle w:val="Szvegtrzs"/>
+        <w:pStyle w:val="BodyText"/>
         <w:spacing w:before="200"/>
         <w:rPr>
           <w:sz w:val="20"/>
@@ -3724,7 +3479,6 @@
         </w:rPr>
         <w:t xml:space="preserve">_______________________          </w:t>
       </w:r>
-      <w:proofErr w:type="gramStart"/>
       <w:r>
         <w:rPr>
           <w:sz w:val="20"/>
@@ -3732,7 +3486,6 @@
         </w:rPr>
         <w:t>Fax.:</w:t>
       </w:r>
-      <w:proofErr w:type="gramEnd"/>
       <w:r>
         <w:rPr>
           <w:sz w:val="20"/>
@@ -3759,7 +3512,7 @@
     </w:p>
     <w:p>
       <w:pPr>
-        <w:pStyle w:val="Szvegtrzs"/>
+        <w:pStyle w:val="BodyText"/>
         <w:spacing w:before="200"/>
         <w:rPr>
           <w:sz w:val="20"/>
@@ -3770,7 +3523,7 @@
     </w:p>
     <w:p>
       <w:pPr>
-        <w:pStyle w:val="Szvegtrzs"/>
+        <w:pStyle w:val="BodyText"/>
         <w:spacing w:before="200"/>
         <w:rPr>
           <w:sz w:val="20"/>
@@ -3802,7 +3555,7 @@
     </w:p>
     <w:p>
       <w:pPr>
-        <w:pStyle w:val="Szvegtrzs"/>
+        <w:pStyle w:val="BodyText"/>
         <w:spacing w:before="200"/>
         <w:rPr>
           <w:sz w:val="20"/>
@@ -3815,37 +3568,20 @@
           <w:sz w:val="20"/>
           <w:lang w:val="en-GB"/>
         </w:rPr>
-        <w:t>Last name</w:t>
-      </w:r>
-      <w:proofErr w:type="gramStart"/>
-      <w:r>
-        <w:rPr>
-          <w:sz w:val="20"/>
-          <w:lang w:val="en-GB"/>
-        </w:rPr>
-        <w:t>:</w:t>
-      </w:r>
-      <w:r>
-        <w:rPr>
-          <w:sz w:val="20"/>
-          <w:u w:val="single"/>
-          <w:lang w:val="en-GB"/>
-        </w:rPr>
-        <w:t>_</w:t>
-      </w:r>
-      <w:proofErr w:type="gramEnd"/>
-      <w:r>
-        <w:rPr>
-          <w:sz w:val="20"/>
-          <w:u w:val="single"/>
-          <w:lang w:val="en-GB"/>
-        </w:rPr>
-        <w:t>________________________________________________________________________</w:t>
-      </w:r>
-    </w:p>
-    <w:p>
-      <w:pPr>
-        <w:pStyle w:val="Szvegtrzs"/>
+        <w:t>Last name:</w:t>
+      </w:r>
+      <w:r>
+        <w:rPr>
+          <w:sz w:val="20"/>
+          <w:u w:val="single"/>
+          <w:lang w:val="en-GB"/>
+        </w:rPr>
+        <w:t>_________________________________________________________________________</w:t>
+      </w:r>
+    </w:p>
+    <w:p>
+      <w:pPr>
+        <w:pStyle w:val="BodyText"/>
         <w:spacing w:before="200"/>
         <w:rPr>
           <w:sz w:val="20"/>
@@ -3858,37 +3594,20 @@
           <w:sz w:val="20"/>
           <w:lang w:val="en-GB"/>
         </w:rPr>
-        <w:t>First name</w:t>
-      </w:r>
-      <w:proofErr w:type="gramStart"/>
-      <w:r>
-        <w:rPr>
-          <w:sz w:val="20"/>
-          <w:lang w:val="en-GB"/>
-        </w:rPr>
-        <w:t>:</w:t>
-      </w:r>
-      <w:r>
-        <w:rPr>
-          <w:sz w:val="20"/>
-          <w:u w:val="single"/>
-          <w:lang w:val="en-GB"/>
-        </w:rPr>
-        <w:t>_</w:t>
-      </w:r>
-      <w:proofErr w:type="gramEnd"/>
-      <w:r>
-        <w:rPr>
-          <w:sz w:val="20"/>
-          <w:u w:val="single"/>
-          <w:lang w:val="en-GB"/>
-        </w:rPr>
-        <w:t>________________________________________________________________________</w:t>
-      </w:r>
-    </w:p>
-    <w:p>
-      <w:pPr>
-        <w:pStyle w:val="Szvegtrzs"/>
+        <w:t>First name:</w:t>
+      </w:r>
+      <w:r>
+        <w:rPr>
+          <w:sz w:val="20"/>
+          <w:u w:val="single"/>
+          <w:lang w:val="en-GB"/>
+        </w:rPr>
+        <w:t>_________________________________________________________________________</w:t>
+      </w:r>
+    </w:p>
+    <w:p>
+      <w:pPr>
+        <w:pStyle w:val="BodyText"/>
         <w:spacing w:before="200"/>
         <w:rPr>
           <w:sz w:val="20"/>
@@ -4010,7 +3729,7 @@
     </w:p>
     <w:p>
       <w:pPr>
-        <w:pStyle w:val="Szvegtrzs"/>
+        <w:pStyle w:val="BodyText"/>
         <w:spacing w:before="200"/>
         <w:rPr>
           <w:sz w:val="20"/>
@@ -4033,7 +3752,6 @@
         </w:rPr>
         <w:t xml:space="preserve">_______________________          </w:t>
       </w:r>
-      <w:proofErr w:type="gramStart"/>
       <w:r>
         <w:rPr>
           <w:sz w:val="20"/>
@@ -4041,7 +3759,6 @@
         </w:rPr>
         <w:t>Fax.:</w:t>
       </w:r>
-      <w:proofErr w:type="gramEnd"/>
       <w:r>
         <w:rPr>
           <w:sz w:val="20"/>
@@ -4068,7 +3785,7 @@
     </w:p>
     <w:p>
       <w:pPr>
-        <w:pStyle w:val="Szvegtrzs"/>
+        <w:pStyle w:val="BodyText"/>
         <w:spacing w:before="200"/>
         <w:rPr>
           <w:sz w:val="20"/>
@@ -4137,7 +3854,7 @@
                         <w:txbxContent>
                           <w:p>
                             <w:pPr>
-                              <w:pStyle w:val="Cmsor9"/>
+                              <w:pStyle w:val="Heading9"/>
                             </w:pPr>
                             <w:r>
                               <w:t>BOOKING / PAYMENT INFORMATION</w:t>
@@ -4162,13 +3879,13 @@
           </mc:Choice>
           <mc:Fallback>
             <w:pict>
-              <v:shape id="Text Box 9" o:spid="_x0000_s1028" type="#_x0000_t202" style="position:absolute;margin-left:.75pt;margin-top:20pt;width:511.2pt;height:27.5pt;z-index:251658752;visibility:visible;mso-wrap-style:square;mso-width-percent:0;mso-height-percent:0;mso-wrap-distance-left:9pt;mso-wrap-distance-top:0;mso-wrap-distance-right:9pt;mso-wrap-distance-bottom:0;mso-position-horizontal:absolute;mso-position-horizontal-relative:text;mso-position-vertical:absolute;mso-position-vertical-relative:text;mso-width-percent:0;mso-height-percent:0;mso-width-relative:page;mso-height-relative:page;v-text-anchor:top" o:gfxdata="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" o:allowincell="f" fillcolor="#9cf" stroked="f">
+              <v:shape w14:anchorId="2864C903" id="Text Box 9" o:spid="_x0000_s1028" type="#_x0000_t202" style="position:absolute;margin-left:.75pt;margin-top:20pt;width:511.2pt;height:27.5pt;z-index:251658752;visibility:visible;mso-wrap-style:square;mso-width-percent:0;mso-height-percent:0;mso-wrap-distance-left:9pt;mso-wrap-distance-top:0;mso-wrap-distance-right:9pt;mso-wrap-distance-bottom:0;mso-position-horizontal:absolute;mso-position-horizontal-relative:text;mso-position-vertical:absolute;mso-position-vertical-relative:text;mso-width-percent:0;mso-height-percent:0;mso-width-relative:page;mso-height-relative:page;v-text-anchor:top" o:gfxdata="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" o:allowincell="f" fillcolor="#9cf" stroked="f">
                 <v:fill opacity="32896f"/>
                 <v:textbox>
                   <w:txbxContent>
                     <w:p>
                       <w:pPr>
-                        <w:pStyle w:val="Cmsor9"/>
+                        <w:pStyle w:val="Heading9"/>
                       </w:pPr>
                       <w:r>
                         <w:t>BOOKING / PAYMENT INFORMATION</w:t>
@@ -4184,16 +3901,16 @@
     </w:p>
     <w:p>
       <w:pPr>
-        <w:pStyle w:val="Szvegtrzs"/>
-        <w:rPr>
-          <w:sz w:val="20"/>
-          <w:lang w:val="en-GB"/>
-        </w:rPr>
-      </w:pPr>
-    </w:p>
-    <w:p>
-      <w:pPr>
-        <w:pStyle w:val="Szvegtrzs"/>
+        <w:pStyle w:val="BodyText"/>
+        <w:rPr>
+          <w:sz w:val="20"/>
+          <w:lang w:val="en-GB"/>
+        </w:rPr>
+      </w:pPr>
+    </w:p>
+    <w:p>
+      <w:pPr>
+        <w:pStyle w:val="BodyText"/>
         <w:ind w:firstLine="720"/>
         <w:rPr>
           <w:sz w:val="20"/>
@@ -4204,7 +3921,7 @@
     </w:p>
     <w:p>
       <w:pPr>
-        <w:pStyle w:val="Szvegtrzs"/>
+        <w:pStyle w:val="BodyText"/>
         <w:ind w:firstLine="720"/>
         <w:rPr>
           <w:sz w:val="20"/>
@@ -4215,7 +3932,7 @@
     </w:p>
     <w:p>
       <w:pPr>
-        <w:pStyle w:val="Szvegtrzs"/>
+        <w:pStyle w:val="BodyText"/>
         <w:numPr>
           <w:ilvl w:val="0"/>
           <w:numId w:val="3"/>
@@ -4237,7 +3954,7 @@
     </w:p>
     <w:p>
       <w:pPr>
-        <w:pStyle w:val="Szvegtrzs"/>
+        <w:pStyle w:val="BodyText"/>
         <w:numPr>
           <w:ilvl w:val="0"/>
           <w:numId w:val="3"/>
@@ -4274,7 +3991,7 @@
     </w:p>
     <w:p>
       <w:pPr>
-        <w:pStyle w:val="Szvegtrzs"/>
+        <w:pStyle w:val="BodyText"/>
         <w:numPr>
           <w:ilvl w:val="0"/>
           <w:numId w:val="3"/>
@@ -4296,7 +4013,7 @@
     </w:p>
     <w:p>
       <w:pPr>
-        <w:pStyle w:val="Szvegtrzs"/>
+        <w:pStyle w:val="BodyText"/>
         <w:numPr>
           <w:ilvl w:val="0"/>
           <w:numId w:val="3"/>
@@ -4315,115 +4032,15 @@
           <w:sz w:val="20"/>
           <w:szCs w:val="22"/>
         </w:rPr>
-        <w:t xml:space="preserve">Taxi </w:t>
-      </w:r>
-      <w:proofErr w:type="spellStart"/>
+        <w:t>Taxi transfer from the airport</w:t>
+      </w:r>
       <w:r>
         <w:rPr>
           <w:color w:val="000000"/>
           <w:sz w:val="20"/>
           <w:szCs w:val="22"/>
         </w:rPr>
-        <w:t>transfer</w:t>
-      </w:r>
-      <w:proofErr w:type="spellEnd"/>
-      <w:r>
-        <w:rPr>
-          <w:color w:val="000000"/>
-          <w:sz w:val="20"/>
-          <w:szCs w:val="22"/>
-        </w:rPr>
-        <w:t xml:space="preserve"> </w:t>
-      </w:r>
-      <w:proofErr w:type="spellStart"/>
-      <w:r>
-        <w:rPr>
-          <w:color w:val="000000"/>
-          <w:sz w:val="20"/>
-          <w:szCs w:val="22"/>
-        </w:rPr>
-        <w:t>from</w:t>
-      </w:r>
-      <w:proofErr w:type="spellEnd"/>
-      <w:r>
-        <w:rPr>
-          <w:color w:val="000000"/>
-          <w:sz w:val="20"/>
-          <w:szCs w:val="22"/>
-        </w:rPr>
-        <w:t xml:space="preserve"> </w:t>
-      </w:r>
-      <w:proofErr w:type="spellStart"/>
-      <w:r>
-        <w:rPr>
-          <w:color w:val="000000"/>
-          <w:sz w:val="20"/>
-          <w:szCs w:val="22"/>
-        </w:rPr>
-        <w:t>the</w:t>
-      </w:r>
-      <w:proofErr w:type="spellEnd"/>
-      <w:r>
-        <w:rPr>
-          <w:color w:val="000000"/>
-          <w:sz w:val="20"/>
-          <w:szCs w:val="22"/>
-        </w:rPr>
-        <w:t xml:space="preserve"> </w:t>
-      </w:r>
-      <w:proofErr w:type="spellStart"/>
-      <w:r>
-        <w:rPr>
-          <w:color w:val="000000"/>
-          <w:sz w:val="20"/>
-          <w:szCs w:val="22"/>
-        </w:rPr>
-        <w:t>airport</w:t>
-      </w:r>
-      <w:proofErr w:type="spellEnd"/>
-      <w:r>
-        <w:rPr>
-          <w:color w:val="000000"/>
-          <w:sz w:val="20"/>
-          <w:szCs w:val="22"/>
-        </w:rPr>
-        <w:t xml:space="preserve"> </w:t>
-      </w:r>
-      <w:proofErr w:type="spellStart"/>
-      <w:r>
-        <w:rPr>
-          <w:color w:val="000000"/>
-          <w:sz w:val="20"/>
-          <w:szCs w:val="22"/>
-        </w:rPr>
-        <w:t>if</w:t>
-      </w:r>
-      <w:proofErr w:type="spellEnd"/>
-      <w:r>
-        <w:rPr>
-          <w:color w:val="000000"/>
-          <w:sz w:val="20"/>
-          <w:szCs w:val="22"/>
-        </w:rPr>
-        <w:t xml:space="preserve"> </w:t>
-      </w:r>
-      <w:proofErr w:type="spellStart"/>
-      <w:r>
-        <w:rPr>
-          <w:color w:val="000000"/>
-          <w:sz w:val="20"/>
-          <w:szCs w:val="22"/>
-        </w:rPr>
-        <w:t>needed</w:t>
-      </w:r>
-      <w:proofErr w:type="spellEnd"/>
-      <w:r>
-        <w:rPr>
-          <w:color w:val="000000"/>
-          <w:sz w:val="20"/>
-          <w:szCs w:val="22"/>
-        </w:rPr>
-        <w:t>:</w:t>
+        <w:t xml:space="preserve"> if needed:</w:t>
       </w:r>
     </w:p>
     <w:p>
@@ -4454,45 +4071,13 @@
           <w:color w:val="000000"/>
           <w:sz w:val="18"/>
         </w:rPr>
-        <w:t xml:space="preserve">. Max. </w:t>
-      </w:r>
-      <w:proofErr w:type="gramStart"/>
-      <w:r>
-        <w:rPr>
-          <w:color w:val="000000"/>
-          <w:sz w:val="18"/>
-        </w:rPr>
-        <w:t>4 persons/ car.</w:t>
-      </w:r>
-      <w:proofErr w:type="gramEnd"/>
-      <w:r>
-        <w:rPr>
-          <w:color w:val="000000"/>
-          <w:sz w:val="18"/>
-        </w:rPr>
-        <w:t xml:space="preserve"> Payment to the </w:t>
-      </w:r>
-      <w:proofErr w:type="gramStart"/>
-      <w:r>
-        <w:rPr>
-          <w:color w:val="000000"/>
-          <w:sz w:val="18"/>
-        </w:rPr>
-        <w:t>driver .</w:t>
-      </w:r>
-      <w:proofErr w:type="gramEnd"/>
-      <w:r>
-        <w:rPr>
-          <w:color w:val="000000"/>
-          <w:sz w:val="18"/>
-        </w:rPr>
-        <w:t xml:space="preserve"> </w:t>
-      </w:r>
-    </w:p>
-    <w:p>
-      <w:pPr>
-        <w:rPr>
-          <w:rStyle w:val="Kiemels2"/>
+        <w:t xml:space="preserve">. Max. 4 persons/ car. Payment to the driver . </w:t>
+      </w:r>
+    </w:p>
+    <w:p>
+      <w:pPr>
+        <w:rPr>
+          <w:rStyle w:val="Strong"/>
           <w:rFonts w:ascii="Calibri" w:hAnsi="Calibri"/>
           <w:b w:val="0"/>
           <w:bCs w:val="0"/>
@@ -4504,27 +4089,11 @@
           <w:color w:val="000000"/>
           <w:sz w:val="18"/>
         </w:rPr>
-        <w:t xml:space="preserve">    For </w:t>
-      </w:r>
-      <w:proofErr w:type="spellStart"/>
-      <w:r>
-        <w:rPr>
-          <w:color w:val="000000"/>
-          <w:sz w:val="18"/>
-        </w:rPr>
-        <w:t>pick up</w:t>
-      </w:r>
-      <w:proofErr w:type="spellEnd"/>
-      <w:r>
-        <w:rPr>
-          <w:color w:val="000000"/>
-          <w:sz w:val="18"/>
-        </w:rPr>
-        <w:t xml:space="preserve"> service from the airport we need</w:t>
-      </w:r>
-      <w:r>
-        <w:rPr>
-          <w:rStyle w:val="Kiemels2"/>
+        <w:t>    For pick up service from the airport we need</w:t>
+      </w:r>
+      <w:r>
+        <w:rPr>
+          <w:rStyle w:val="Strong"/>
           <w:b w:val="0"/>
           <w:bCs w:val="0"/>
           <w:color w:val="000000"/>
@@ -4535,13 +4104,13 @@
     </w:p>
     <w:p>
       <w:pPr>
-        <w:pStyle w:val="Listaszerbekezds"/>
+        <w:pStyle w:val="ListParagraph"/>
         <w:numPr>
           <w:ilvl w:val="0"/>
           <w:numId w:val="4"/>
         </w:numPr>
         <w:rPr>
-          <w:rStyle w:val="Kiemels2"/>
+          <w:rStyle w:val="Strong"/>
           <w:b w:val="0"/>
           <w:bCs w:val="0"/>
           <w:color w:val="000000"/>
@@ -4552,7 +4121,7 @@
       </w:pPr>
       <w:r>
         <w:rPr>
-          <w:rStyle w:val="Kiemels2"/>
+          <w:rStyle w:val="Strong"/>
           <w:b w:val="0"/>
           <w:bCs w:val="0"/>
           <w:color w:val="000000"/>
@@ -4565,7 +4134,7 @@
     </w:p>
     <w:p>
       <w:pPr>
-        <w:pStyle w:val="Listaszerbekezds"/>
+        <w:pStyle w:val="ListParagraph"/>
         <w:numPr>
           <w:ilvl w:val="0"/>
           <w:numId w:val="4"/>
@@ -4576,7 +4145,7 @@
       </w:pPr>
       <w:r>
         <w:rPr>
-          <w:rStyle w:val="Kiemels2"/>
+          <w:rStyle w:val="Strong"/>
           <w:b w:val="0"/>
           <w:bCs w:val="0"/>
           <w:color w:val="000000"/>
@@ -4589,7 +4158,7 @@
     </w:p>
     <w:p>
       <w:pPr>
-        <w:pStyle w:val="Listaszerbekezds"/>
+        <w:pStyle w:val="ListParagraph"/>
         <w:numPr>
           <w:ilvl w:val="0"/>
           <w:numId w:val="5"/>
@@ -4603,7 +4172,7 @@
       </w:pPr>
       <w:r>
         <w:rPr>
-          <w:rStyle w:val="Kiemels2"/>
+          <w:rStyle w:val="Strong"/>
           <w:b w:val="0"/>
           <w:bCs w:val="0"/>
           <w:color w:val="000000"/>
@@ -4616,7 +4185,7 @@
     </w:p>
     <w:p>
       <w:pPr>
-        <w:pStyle w:val="Listaszerbekezds"/>
+        <w:pStyle w:val="ListParagraph"/>
         <w:numPr>
           <w:ilvl w:val="0"/>
           <w:numId w:val="5"/>
@@ -4629,7 +4198,7 @@
       </w:pPr>
       <w:r>
         <w:rPr>
-          <w:rStyle w:val="Kiemels2"/>
+          <w:rStyle w:val="Strong"/>
           <w:b w:val="0"/>
           <w:bCs w:val="0"/>
           <w:color w:val="000000"/>
@@ -4642,7 +4211,7 @@
     </w:p>
     <w:p>
       <w:pPr>
-        <w:pStyle w:val="Listaszerbekezds"/>
+        <w:pStyle w:val="ListParagraph"/>
         <w:numPr>
           <w:ilvl w:val="0"/>
           <w:numId w:val="5"/>
@@ -4655,7 +4224,7 @@
       </w:pPr>
       <w:r>
         <w:rPr>
-          <w:rStyle w:val="Kiemels2"/>
+          <w:rStyle w:val="Strong"/>
           <w:b w:val="0"/>
           <w:bCs w:val="0"/>
           <w:color w:val="000000"/>
@@ -4668,13 +4237,13 @@
     </w:p>
     <w:p>
       <w:pPr>
-        <w:pStyle w:val="Listaszerbekezds"/>
+        <w:pStyle w:val="ListParagraph"/>
         <w:numPr>
           <w:ilvl w:val="0"/>
           <w:numId w:val="5"/>
         </w:numPr>
         <w:rPr>
-          <w:rStyle w:val="Kiemels2"/>
+          <w:rStyle w:val="Strong"/>
           <w:b w:val="0"/>
           <w:bCs w:val="0"/>
           <w:sz w:val="22"/>
@@ -4683,7 +4252,7 @@
       </w:pPr>
       <w:r>
         <w:rPr>
-          <w:rStyle w:val="Kiemels2"/>
+          <w:rStyle w:val="Strong"/>
           <w:b w:val="0"/>
           <w:bCs w:val="0"/>
           <w:color w:val="000000"/>
@@ -4696,13 +4265,13 @@
     </w:p>
     <w:p>
       <w:pPr>
-        <w:pStyle w:val="Listaszerbekezds"/>
+        <w:pStyle w:val="ListParagraph"/>
         <w:numPr>
           <w:ilvl w:val="0"/>
           <w:numId w:val="5"/>
         </w:numPr>
         <w:rPr>
-          <w:rStyle w:val="Kiemels2"/>
+          <w:rStyle w:val="Strong"/>
           <w:b w:val="0"/>
           <w:bCs w:val="0"/>
           <w:color w:val="000000"/>
@@ -4713,7 +4282,7 @@
       </w:pPr>
       <w:r>
         <w:rPr>
-          <w:rStyle w:val="Kiemels2"/>
+          <w:rStyle w:val="Strong"/>
           <w:b w:val="0"/>
           <w:bCs w:val="0"/>
           <w:color w:val="000000"/>
@@ -4726,7 +4295,7 @@
     </w:p>
     <w:p>
       <w:pPr>
-        <w:pStyle w:val="Szvegtrzs"/>
+        <w:pStyle w:val="BodyText"/>
         <w:spacing w:after="40"/>
         <w:ind w:left="142" w:right="-142"/>
         <w:rPr>
@@ -4737,7 +4306,7 @@
     </w:p>
     <w:p>
       <w:pPr>
-        <w:pStyle w:val="Szvegtrzs"/>
+        <w:pStyle w:val="BodyText"/>
         <w:spacing w:after="40"/>
         <w:ind w:right="-142"/>
         <w:rPr>
@@ -4762,7 +4331,7 @@
     </w:p>
     <w:p>
       <w:pPr>
-        <w:pStyle w:val="Szvegtrzs"/>
+        <w:pStyle w:val="BodyText"/>
         <w:spacing w:after="40"/>
         <w:ind w:right="-142"/>
         <w:rPr>
@@ -4773,7 +4342,7 @@
     </w:p>
     <w:p>
       <w:pPr>
-        <w:pStyle w:val="Szvegtrzs"/>
+        <w:pStyle w:val="BodyText"/>
         <w:spacing w:before="200"/>
         <w:rPr>
           <w:sz w:val="20"/>
@@ -4824,7 +4393,7 @@
     </w:p>
     <w:p>
       <w:pPr>
-        <w:pStyle w:val="Szvegtrzs"/>
+        <w:pStyle w:val="BodyText"/>
         <w:spacing w:before="200"/>
         <w:rPr>
           <w:sz w:val="20"/>
@@ -4841,7 +4410,7 @@
     </w:p>
     <w:p>
       <w:pPr>
-        <w:pStyle w:val="Szvegtrzs"/>
+        <w:pStyle w:val="BodyText"/>
         <w:spacing w:before="120"/>
         <w:ind w:left="142"/>
         <w:jc w:val="center"/>
@@ -4878,7 +4447,7 @@
     </w:p>
     <w:p>
       <w:pPr>
-        <w:pStyle w:val="Szvegtrzs"/>
+        <w:pStyle w:val="BodyText"/>
         <w:spacing w:before="120"/>
         <w:ind w:left="142"/>
         <w:jc w:val="center"/>
@@ -4924,7 +4493,7 @@
 </file>
 
 <file path=word/endnotes.xml><?xml version="1.0" encoding="utf-8"?>
-<w:endnotes xmlns:wpc="http://schemas.microsoft.com/office/word/2010/wordprocessingCanvas" xmlns:mc="http://schemas.openxmlformats.org/markup-compatibility/2006" xmlns:o="urn:schemas-microsoft-com:office:office" xmlns:r="http://schemas.openxmlformats.org/officeDocument/2006/relationships" xmlns:m="http://schemas.openxmlformats.org/officeDocument/2006/math" xmlns:v="urn:schemas-microsoft-com:vml" xmlns:wp14="http://schemas.microsoft.com/office/word/2010/wordprocessingDrawing" xmlns:wp="http://schemas.openxmlformats.org/drawingml/2006/wordprocessingDrawing" xmlns:w10="urn:schemas-microsoft-com:office:word" xmlns:w="http://schemas.openxmlformats.org/wordprocessingml/2006/main" xmlns:w14="http://schemas.microsoft.com/office/word/2010/wordml" xmlns:wpg="http://schemas.microsoft.com/office/word/2010/wordprocessingGroup" xmlns:wpi="http://schemas.microsoft.com/office/word/2010/wordprocessingInk" xmlns:wne="http://schemas.microsoft.com/office/word/2006/wordml" xmlns:wps="http://schemas.microsoft.com/office/word/2010/wordprocessingShape" mc:Ignorable="w14 wp14">
+<w:endnotes xmlns:wpc="http://schemas.microsoft.com/office/word/2010/wordprocessingCanvas" xmlns:mc="http://schemas.openxmlformats.org/markup-compatibility/2006" xmlns:o="urn:schemas-microsoft-com:office:office" xmlns:r="http://schemas.openxmlformats.org/officeDocument/2006/relationships" xmlns:m="http://schemas.openxmlformats.org/officeDocument/2006/math" xmlns:v="urn:schemas-microsoft-com:vml" xmlns:wp14="http://schemas.microsoft.com/office/word/2010/wordprocessingDrawing" xmlns:wp="http://schemas.openxmlformats.org/drawingml/2006/wordprocessingDrawing" xmlns:w10="urn:schemas-microsoft-com:office:word" xmlns:w="http://schemas.openxmlformats.org/wordprocessingml/2006/main" xmlns:w14="http://schemas.microsoft.com/office/word/2010/wordml" xmlns:w15="http://schemas.microsoft.com/office/word/2012/wordml" xmlns:wpg="http://schemas.microsoft.com/office/word/2010/wordprocessingGroup" xmlns:wpi="http://schemas.microsoft.com/office/word/2010/wordprocessingInk" xmlns:wne="http://schemas.microsoft.com/office/word/2006/wordml" xmlns:wps="http://schemas.microsoft.com/office/word/2010/wordprocessingShape" mc:Ignorable="w14 w15 wp14">
   <w:endnote w:type="separator" w:id="-1">
     <w:p>
       <w:r>
@@ -4943,7 +4512,7 @@
 </file>
 
 <file path=word/footnotes.xml><?xml version="1.0" encoding="utf-8"?>
-<w:footnotes xmlns:wpc="http://schemas.microsoft.com/office/word/2010/wordprocessingCanvas" xmlns:mc="http://schemas.openxmlformats.org/markup-compatibility/2006" xmlns:o="urn:schemas-microsoft-com:office:office" xmlns:r="http://schemas.openxmlformats.org/officeDocument/2006/relationships" xmlns:m="http://schemas.openxmlformats.org/officeDocument/2006/math" xmlns:v="urn:schemas-microsoft-com:vml" xmlns:wp14="http://schemas.microsoft.com/office/word/2010/wordprocessingDrawing" xmlns:wp="http://schemas.openxmlformats.org/drawingml/2006/wordprocessingDrawing" xmlns:w10="urn:schemas-microsoft-com:office:word" xmlns:w="http://schemas.openxmlformats.org/wordprocessingml/2006/main" xmlns:w14="http://schemas.microsoft.com/office/word/2010/wordml" xmlns:wpg="http://schemas.microsoft.com/office/word/2010/wordprocessingGroup" xmlns:wpi="http://schemas.microsoft.com/office/word/2010/wordprocessingInk" xmlns:wne="http://schemas.microsoft.com/office/word/2006/wordml" xmlns:wps="http://schemas.microsoft.com/office/word/2010/wordprocessingShape" mc:Ignorable="w14 wp14">
+<w:footnotes xmlns:wpc="http://schemas.microsoft.com/office/word/2010/wordprocessingCanvas" xmlns:mc="http://schemas.openxmlformats.org/markup-compatibility/2006" xmlns:o="urn:schemas-microsoft-com:office:office" xmlns:r="http://schemas.openxmlformats.org/officeDocument/2006/relationships" xmlns:m="http://schemas.openxmlformats.org/officeDocument/2006/math" xmlns:v="urn:schemas-microsoft-com:vml" xmlns:wp14="http://schemas.microsoft.com/office/word/2010/wordprocessingDrawing" xmlns:wp="http://schemas.openxmlformats.org/drawingml/2006/wordprocessingDrawing" xmlns:w10="urn:schemas-microsoft-com:office:word" xmlns:w="http://schemas.openxmlformats.org/wordprocessingml/2006/main" xmlns:w14="http://schemas.microsoft.com/office/word/2010/wordml" xmlns:w15="http://schemas.microsoft.com/office/word/2012/wordml" xmlns:wpg="http://schemas.microsoft.com/office/word/2010/wordprocessingGroup" xmlns:wpi="http://schemas.microsoft.com/office/word/2010/wordprocessingInk" xmlns:wne="http://schemas.microsoft.com/office/word/2006/wordml" xmlns:wps="http://schemas.microsoft.com/office/word/2010/wordprocessingShape" mc:Ignorable="w14 w15 wp14">
   <w:footnote w:type="separator" w:id="-1">
     <w:p>
       <w:r>
@@ -4962,7 +4531,7 @@
 </file>
 
 <file path=word/numbering.xml><?xml version="1.0" encoding="utf-8"?>
-<w:numbering xmlns:wpc="http://schemas.microsoft.com/office/word/2010/wordprocessingCanvas" xmlns:mc="http://schemas.openxmlformats.org/markup-compatibility/2006" xmlns:o="urn:schemas-microsoft-com:office:office" xmlns:r="http://schemas.openxmlformats.org/officeDocument/2006/relationships" xmlns:m="http://schemas.openxmlformats.org/officeDocument/2006/math" xmlns:v="urn:schemas-microsoft-com:vml" xmlns:wp14="http://schemas.microsoft.com/office/word/2010/wordprocessingDrawing" xmlns:wp="http://schemas.openxmlformats.org/drawingml/2006/wordprocessingDrawing" xmlns:w10="urn:schemas-microsoft-com:office:word" xmlns:w="http://schemas.openxmlformats.org/wordprocessingml/2006/main" xmlns:w14="http://schemas.microsoft.com/office/word/2010/wordml" xmlns:wpg="http://schemas.microsoft.com/office/word/2010/wordprocessingGroup" xmlns:wpi="http://schemas.microsoft.com/office/word/2010/wordprocessingInk" xmlns:wne="http://schemas.microsoft.com/office/word/2006/wordml" xmlns:wps="http://schemas.microsoft.com/office/word/2010/wordprocessingShape" mc:Ignorable="w14 wp14">
+<w:numbering xmlns:wpc="http://schemas.microsoft.com/office/word/2010/wordprocessingCanvas" xmlns:mc="http://schemas.openxmlformats.org/markup-compatibility/2006" xmlns:o="urn:schemas-microsoft-com:office:office" xmlns:r="http://schemas.openxmlformats.org/officeDocument/2006/relationships" xmlns:m="http://schemas.openxmlformats.org/officeDocument/2006/math" xmlns:v="urn:schemas-microsoft-com:vml" xmlns:wp14="http://schemas.microsoft.com/office/word/2010/wordprocessingDrawing" xmlns:wp="http://schemas.openxmlformats.org/drawingml/2006/wordprocessingDrawing" xmlns:w10="urn:schemas-microsoft-com:office:word" xmlns:w="http://schemas.openxmlformats.org/wordprocessingml/2006/main" xmlns:w14="http://schemas.microsoft.com/office/word/2010/wordml" xmlns:w15="http://schemas.microsoft.com/office/word/2012/wordml" xmlns:wpg="http://schemas.microsoft.com/office/word/2010/wordprocessingGroup" xmlns:wpi="http://schemas.microsoft.com/office/word/2010/wordprocessingInk" xmlns:wne="http://schemas.microsoft.com/office/word/2006/wordml" xmlns:wps="http://schemas.microsoft.com/office/word/2010/wordprocessingShape" mc:Ignorable="w14 w15 wp14">
   <w:abstractNum w:abstractNumId="0">
     <w:nsid w:val="0C7D485E"/>
     <w:multiLevelType w:val="singleLevel"/>
@@ -5550,7 +5119,7 @@
 </file>
 
 <file path=word/styles.xml><?xml version="1.0" encoding="utf-8"?>
-<w:styles xmlns:mc="http://schemas.openxmlformats.org/markup-compatibility/2006" xmlns:r="http://schemas.openxmlformats.org/officeDocument/2006/relationships" xmlns:w="http://schemas.openxmlformats.org/wordprocessingml/2006/main" xmlns:w14="http://schemas.microsoft.com/office/word/2010/wordml" mc:Ignorable="w14">
+<w:styles xmlns:mc="http://schemas.openxmlformats.org/markup-compatibility/2006" xmlns:r="http://schemas.openxmlformats.org/officeDocument/2006/relationships" xmlns:w="http://schemas.openxmlformats.org/wordprocessingml/2006/main" xmlns:w14="http://schemas.microsoft.com/office/word/2010/wordml" xmlns:w15="http://schemas.microsoft.com/office/word/2012/wordml" mc:Ignorable="w14 w15">
   <w:docDefaults>
     <w:rPrDefault>
       <w:rPr>
@@ -5560,157 +5129,390 @@
     </w:rPrDefault>
     <w:pPrDefault/>
   </w:docDefaults>
-  <w:latentStyles w:defLockedState="0" w:defUIPriority="99" w:defSemiHidden="1" w:defUnhideWhenUsed="1" w:defQFormat="0" w:count="267">
-    <w:lsdException w:name="Normal" w:semiHidden="0" w:uiPriority="0" w:unhideWhenUsed="0" w:qFormat="1"/>
-    <w:lsdException w:name="heading 1" w:semiHidden="0" w:uiPriority="9" w:unhideWhenUsed="0" w:qFormat="1"/>
-    <w:lsdException w:name="heading 2" w:semiHidden="0" w:uiPriority="9" w:unhideWhenUsed="0" w:qFormat="1"/>
-    <w:lsdException w:name="heading 3" w:semiHidden="0" w:uiPriority="9" w:unhideWhenUsed="0" w:qFormat="1"/>
-    <w:lsdException w:name="heading 4" w:semiHidden="0" w:uiPriority="9" w:unhideWhenUsed="0" w:qFormat="1"/>
-    <w:lsdException w:name="heading 5" w:semiHidden="0" w:uiPriority="9" w:unhideWhenUsed="0" w:qFormat="1"/>
-    <w:lsdException w:name="heading 6" w:semiHidden="0" w:uiPriority="9" w:unhideWhenUsed="0" w:qFormat="1"/>
-    <w:lsdException w:name="heading 7" w:semiHidden="0" w:uiPriority="9" w:unhideWhenUsed="0" w:qFormat="1"/>
-    <w:lsdException w:name="heading 8" w:semiHidden="0" w:uiPriority="9" w:unhideWhenUsed="0" w:qFormat="1"/>
-    <w:lsdException w:name="heading 9" w:semiHidden="0" w:uiPriority="9" w:unhideWhenUsed="0" w:qFormat="1"/>
-    <w:lsdException w:name="toc 1" w:uiPriority="39"/>
-    <w:lsdException w:name="toc 2" w:uiPriority="39"/>
-    <w:lsdException w:name="toc 3" w:uiPriority="39"/>
-    <w:lsdException w:name="toc 4" w:uiPriority="39"/>
-    <w:lsdException w:name="toc 5" w:uiPriority="39"/>
-    <w:lsdException w:name="toc 6" w:uiPriority="39"/>
-    <w:lsdException w:name="toc 7" w:uiPriority="39"/>
-    <w:lsdException w:name="toc 8" w:uiPriority="39"/>
-    <w:lsdException w:name="toc 9" w:uiPriority="39"/>
-    <w:lsdException w:name="caption" w:uiPriority="35" w:qFormat="1"/>
-    <w:lsdException w:name="Title" w:semiHidden="0" w:uiPriority="10" w:unhideWhenUsed="0" w:qFormat="1"/>
-    <w:lsdException w:name="Default Paragraph Font" w:uiPriority="1"/>
-    <w:lsdException w:name="Subtitle" w:semiHidden="0" w:uiPriority="11" w:unhideWhenUsed="0" w:qFormat="1"/>
-    <w:lsdException w:name="Hyperlink" w:uiPriority="0"/>
-    <w:lsdException w:name="Strong" w:semiHidden="0" w:uiPriority="22" w:unhideWhenUsed="0" w:qFormat="1"/>
-    <w:lsdException w:name="Emphasis" w:semiHidden="0" w:uiPriority="20" w:unhideWhenUsed="0" w:qFormat="1"/>
-    <w:lsdException w:name="Table Grid" w:semiHidden="0" w:uiPriority="59" w:unhideWhenUsed="0"/>
-    <w:lsdException w:name="Placeholder Text" w:unhideWhenUsed="0"/>
-    <w:lsdException w:name="No Spacing" w:semiHidden="0" w:uiPriority="1" w:unhideWhenUsed="0" w:qFormat="1"/>
-    <w:lsdException w:name="Light Shading" w:semiHidden="0" w:uiPriority="60" w:unhideWhenUsed="0"/>
-    <w:lsdException w:name="Light List" w:semiHidden="0" w:uiPriority="61" w:unhideWhenUsed="0"/>
-    <w:lsdException w:name="Light Grid" w:semiHidden="0" w:uiPriority="62" w:unhideWhenUsed="0"/>
-    <w:lsdException w:name="Medium Shading 1" w:semiHidden="0" w:uiPriority="63" w:unhideWhenUsed="0"/>
-    <w:lsdException w:name="Medium Shading 2" w:semiHidden="0" w:uiPriority="64" w:unhideWhenUsed="0"/>
-    <w:lsdException w:name="Medium List 1" w:semiHidden="0" w:uiPriority="65" w:unhideWhenUsed="0"/>
-    <w:lsdException w:name="Medium List 2" w:semiHidden="0" w:uiPriority="66" w:unhideWhenUsed="0"/>
-    <w:lsdException w:name="Medium Grid 1" w:semiHidden="0" w:uiPriority="67" w:unhideWhenUsed="0"/>
-    <w:lsdException w:name="Medium Grid 2" w:semiHidden="0" w:uiPriority="68" w:unhideWhenUsed="0"/>
-    <w:lsdException w:name="Medium Grid 3" w:semiHidden="0" w:uiPriority="69" w:unhideWhenUsed="0"/>
-    <w:lsdException w:name="Dark List" w:semiHidden="0" w:uiPriority="70" w:unhideWhenUsed="0"/>
-    <w:lsdException w:name="Colorful Shading" w:semiHidden="0" w:uiPriority="71" w:unhideWhenUsed="0"/>
-    <w:lsdException w:name="Colorful List" w:semiHidden="0" w:uiPriority="72" w:unhideWhenUsed="0"/>
-    <w:lsdException w:name="Colorful Grid" w:semiHidden="0" w:uiPriority="73" w:unhideWhenUsed="0"/>
-    <w:lsdException w:name="Light Shading Accent 1" w:semiHidden="0" w:uiPriority="60" w:unhideWhenUsed="0"/>
-    <w:lsdException w:name="Light List Accent 1" w:semiHidden="0" w:uiPriority="61" w:unhideWhenUsed="0"/>
-    <w:lsdException w:name="Light Grid Accent 1" w:semiHidden="0" w:uiPriority="62" w:unhideWhenUsed="0"/>
-    <w:lsdException w:name="Medium Shading 1 Accent 1" w:semiHidden="0" w:uiPriority="63" w:unhideWhenUsed="0"/>
-    <w:lsdException w:name="Medium Shading 2 Accent 1" w:semiHidden="0" w:uiPriority="64" w:unhideWhenUsed="0"/>
-    <w:lsdException w:name="Medium List 1 Accent 1" w:semiHidden="0" w:uiPriority="65" w:unhideWhenUsed="0"/>
-    <w:lsdException w:name="Revision" w:unhideWhenUsed="0"/>
-    <w:lsdException w:name="List Paragraph" w:semiHidden="0" w:uiPriority="34" w:unhideWhenUsed="0" w:qFormat="1"/>
-    <w:lsdException w:name="Quote" w:semiHidden="0" w:uiPriority="29" w:unhideWhenUsed="0" w:qFormat="1"/>
-    <w:lsdException w:name="Intense Quote" w:semiHidden="0" w:uiPriority="30" w:unhideWhenUsed="0" w:qFormat="1"/>
-    <w:lsdException w:name="Medium List 2 Accent 1" w:semiHidden="0" w:uiPriority="66" w:unhideWhenUsed="0"/>
-    <w:lsdException w:name="Medium Grid 1 Accent 1" w:semiHidden="0" w:uiPriority="67" w:unhideWhenUsed="0"/>
-    <w:lsdException w:name="Medium Grid 2 Accent 1" w:semiHidden="0" w:uiPriority="68" w:unhideWhenUsed="0"/>
-    <w:lsdException w:name="Medium Grid 3 Accent 1" w:semiHidden="0" w:uiPriority="69" w:unhideWhenUsed="0"/>
-    <w:lsdException w:name="Dark List Accent 1" w:semiHidden="0" w:uiPriority="70" w:unhideWhenUsed="0"/>
-    <w:lsdException w:name="Colorful Shading Accent 1" w:semiHidden="0" w:uiPriority="71" w:unhideWhenUsed="0"/>
-    <w:lsdException w:name="Colorful List Accent 1" w:semiHidden="0" w:uiPriority="72" w:unhideWhenUsed="0"/>
-    <w:lsdException w:name="Colorful Grid Accent 1" w:semiHidden="0" w:uiPriority="73" w:unhideWhenUsed="0"/>
-    <w:lsdException w:name="Light Shading Accent 2" w:semiHidden="0" w:uiPriority="60" w:unhideWhenUsed="0"/>
-    <w:lsdException w:name="Light List Accent 2" w:semiHidden="0" w:uiPriority="61" w:unhideWhenUsed="0"/>
-    <w:lsdException w:name="Light Grid Accent 2" w:semiHidden="0" w:uiPriority="62" w:unhideWhenUsed="0"/>
-    <w:lsdException w:name="Medium Shading 1 Accent 2" w:semiHidden="0" w:uiPriority="63" w:unhideWhenUsed="0"/>
-    <w:lsdException w:name="Medium Shading 2 Accent 2" w:semiHidden="0" w:uiPriority="64" w:unhideWhenUsed="0"/>
-    <w:lsdException w:name="Medium List 1 Accent 2" w:semiHidden="0" w:uiPriority="65" w:unhideWhenUsed="0"/>
-    <w:lsdException w:name="Medium List 2 Accent 2" w:semiHidden="0" w:uiPriority="66" w:unhideWhenUsed="0"/>
-    <w:lsdException w:name="Medium Grid 1 Accent 2" w:semiHidden="0" w:uiPriority="67" w:unhideWhenUsed="0"/>
-    <w:lsdException w:name="Medium Grid 2 Accent 2" w:semiHidden="0" w:uiPriority="68" w:unhideWhenUsed="0"/>
-    <w:lsdException w:name="Medium Grid 3 Accent 2" w:semiHidden="0" w:uiPriority="69" w:unhideWhenUsed="0"/>
-    <w:lsdException w:name="Dark List Accent 2" w:semiHidden="0" w:uiPriority="70" w:unhideWhenUsed="0"/>
-    <w:lsdException w:name="Colorful Shading Accent 2" w:semiHidden="0" w:uiPriority="71" w:unhideWhenUsed="0"/>
-    <w:lsdException w:name="Colorful List Accent 2" w:semiHidden="0" w:uiPriority="72" w:unhideWhenUsed="0"/>
-    <w:lsdException w:name="Colorful Grid Accent 2" w:semiHidden="0" w:uiPriority="73" w:unhideWhenUsed="0"/>
-    <w:lsdException w:name="Light Shading Accent 3" w:semiHidden="0" w:uiPriority="60" w:unhideWhenUsed="0"/>
-    <w:lsdException w:name="Light List Accent 3" w:semiHidden="0" w:uiPriority="61" w:unhideWhenUsed="0"/>
-    <w:lsdException w:name="Light Grid Accent 3" w:semiHidden="0" w:uiPriority="62" w:unhideWhenUsed="0"/>
-    <w:lsdException w:name="Medium Shading 1 Accent 3" w:semiHidden="0" w:uiPriority="63" w:unhideWhenUsed="0"/>
-    <w:lsdException w:name="Medium Shading 2 Accent 3" w:semiHidden="0" w:uiPriority="64" w:unhideWhenUsed="0"/>
-    <w:lsdException w:name="Medium List 1 Accent 3" w:semiHidden="0" w:uiPriority="65" w:unhideWhenUsed="0"/>
-    <w:lsdException w:name="Medium List 2 Accent 3" w:semiHidden="0" w:uiPriority="66" w:unhideWhenUsed="0"/>
-    <w:lsdException w:name="Medium Grid 1 Accent 3" w:semiHidden="0" w:uiPriority="67" w:unhideWhenUsed="0"/>
-    <w:lsdException w:name="Medium Grid 2 Accent 3" w:semiHidden="0" w:uiPriority="68" w:unhideWhenUsed="0"/>
-    <w:lsdException w:name="Medium Grid 3 Accent 3" w:semiHidden="0" w:uiPriority="69" w:unhideWhenUsed="0"/>
-    <w:lsdException w:name="Dark List Accent 3" w:semiHidden="0" w:uiPriority="70" w:unhideWhenUsed="0"/>
-    <w:lsdException w:name="Colorful Shading Accent 3" w:semiHidden="0" w:uiPriority="71" w:unhideWhenUsed="0"/>
-    <w:lsdException w:name="Colorful List Accent 3" w:semiHidden="0" w:uiPriority="72" w:unhideWhenUsed="0"/>
-    <w:lsdException w:name="Colorful Grid Accent 3" w:semiHidden="0" w:uiPriority="73" w:unhideWhenUsed="0"/>
-    <w:lsdException w:name="Light Shading Accent 4" w:semiHidden="0" w:uiPriority="60" w:unhideWhenUsed="0"/>
-    <w:lsdException w:name="Light List Accent 4" w:semiHidden="0" w:uiPriority="61" w:unhideWhenUsed="0"/>
-    <w:lsdException w:name="Light Grid Accent 4" w:semiHidden="0" w:uiPriority="62" w:unhideWhenUsed="0"/>
-    <w:lsdException w:name="Medium Shading 1 Accent 4" w:semiHidden="0" w:uiPriority="63" w:unhideWhenUsed="0"/>
-    <w:lsdException w:name="Medium Shading 2 Accent 4" w:semiHidden="0" w:uiPriority="64" w:unhideWhenUsed="0"/>
-    <w:lsdException w:name="Medium List 1 Accent 4" w:semiHidden="0" w:uiPriority="65" w:unhideWhenUsed="0"/>
-    <w:lsdException w:name="Medium List 2 Accent 4" w:semiHidden="0" w:uiPriority="66" w:unhideWhenUsed="0"/>
-    <w:lsdException w:name="Medium Grid 1 Accent 4" w:semiHidden="0" w:uiPriority="67" w:unhideWhenUsed="0"/>
-    <w:lsdException w:name="Medium Grid 2 Accent 4" w:semiHidden="0" w:uiPriority="68" w:unhideWhenUsed="0"/>
-    <w:lsdException w:name="Medium Grid 3 Accent 4" w:semiHidden="0" w:uiPriority="69" w:unhideWhenUsed="0"/>
-    <w:lsdException w:name="Dark List Accent 4" w:semiHidden="0" w:uiPriority="70" w:unhideWhenUsed="0"/>
-    <w:lsdException w:name="Colorful Shading Accent 4" w:semiHidden="0" w:uiPriority="71" w:unhideWhenUsed="0"/>
-    <w:lsdException w:name="Colorful List Accent 4" w:semiHidden="0" w:uiPriority="72" w:unhideWhenUsed="0"/>
-    <w:lsdException w:name="Colorful Grid Accent 4" w:semiHidden="0" w:uiPriority="73" w:unhideWhenUsed="0"/>
-    <w:lsdException w:name="Light Shading Accent 5" w:semiHidden="0" w:uiPriority="60" w:unhideWhenUsed="0"/>
-    <w:lsdException w:name="Light List Accent 5" w:semiHidden="0" w:uiPriority="61" w:unhideWhenUsed="0"/>
-    <w:lsdException w:name="Light Grid Accent 5" w:semiHidden="0" w:uiPriority="62" w:unhideWhenUsed="0"/>
-    <w:lsdException w:name="Medium Shading 1 Accent 5" w:semiHidden="0" w:uiPriority="63" w:unhideWhenUsed="0"/>
-    <w:lsdException w:name="Medium Shading 2 Accent 5" w:semiHidden="0" w:uiPriority="64" w:unhideWhenUsed="0"/>
-    <w:lsdException w:name="Medium List 1 Accent 5" w:semiHidden="0" w:uiPriority="65" w:unhideWhenUsed="0"/>
-    <w:lsdException w:name="Medium List 2 Accent 5" w:semiHidden="0" w:uiPriority="66" w:unhideWhenUsed="0"/>
-    <w:lsdException w:name="Medium Grid 1 Accent 5" w:semiHidden="0" w:uiPriority="67" w:unhideWhenUsed="0"/>
-    <w:lsdException w:name="Medium Grid 2 Accent 5" w:semiHidden="0" w:uiPriority="68" w:unhideWhenUsed="0"/>
-    <w:lsdException w:name="Medium Grid 3 Accent 5" w:semiHidden="0" w:uiPriority="69" w:unhideWhenUsed="0"/>
-    <w:lsdException w:name="Dark List Accent 5" w:semiHidden="0" w:uiPriority="70" w:unhideWhenUsed="0"/>
-    <w:lsdException w:name="Colorful Shading Accent 5" w:semiHidden="0" w:uiPriority="71" w:unhideWhenUsed="0"/>
-    <w:lsdException w:name="Colorful List Accent 5" w:semiHidden="0" w:uiPriority="72" w:unhideWhenUsed="0"/>
-    <w:lsdException w:name="Colorful Grid Accent 5" w:semiHidden="0" w:uiPriority="73" w:unhideWhenUsed="0"/>
-    <w:lsdException w:name="Light Shading Accent 6" w:semiHidden="0" w:uiPriority="60" w:unhideWhenUsed="0"/>
-    <w:lsdException w:name="Light List Accent 6" w:semiHidden="0" w:uiPriority="61" w:unhideWhenUsed="0"/>
-    <w:lsdException w:name="Light Grid Accent 6" w:semiHidden="0" w:uiPriority="62" w:unhideWhenUsed="0"/>
-    <w:lsdException w:name="Medium Shading 1 Accent 6" w:semiHidden="0" w:uiPriority="63" w:unhideWhenUsed="0"/>
-    <w:lsdException w:name="Medium Shading 2 Accent 6" w:semiHidden="0" w:uiPriority="64" w:unhideWhenUsed="0"/>
-    <w:lsdException w:name="Medium List 1 Accent 6" w:semiHidden="0" w:uiPriority="65" w:unhideWhenUsed="0"/>
-    <w:lsdException w:name="Medium List 2 Accent 6" w:semiHidden="0" w:uiPriority="66" w:unhideWhenUsed="0"/>
-    <w:lsdException w:name="Medium Grid 1 Accent 6" w:semiHidden="0" w:uiPriority="67" w:unhideWhenUsed="0"/>
-    <w:lsdException w:name="Medium Grid 2 Accent 6" w:semiHidden="0" w:uiPriority="68" w:unhideWhenUsed="0"/>
-    <w:lsdException w:name="Medium Grid 3 Accent 6" w:semiHidden="0" w:uiPriority="69" w:unhideWhenUsed="0"/>
-    <w:lsdException w:name="Dark List Accent 6" w:semiHidden="0" w:uiPriority="70" w:unhideWhenUsed="0"/>
-    <w:lsdException w:name="Colorful Shading Accent 6" w:semiHidden="0" w:uiPriority="71" w:unhideWhenUsed="0"/>
-    <w:lsdException w:name="Colorful List Accent 6" w:semiHidden="0" w:uiPriority="72" w:unhideWhenUsed="0"/>
-    <w:lsdException w:name="Colorful Grid Accent 6" w:semiHidden="0" w:uiPriority="73" w:unhideWhenUsed="0"/>
-    <w:lsdException w:name="Subtle Emphasis" w:semiHidden="0" w:uiPriority="19" w:unhideWhenUsed="0" w:qFormat="1"/>
-    <w:lsdException w:name="Intense Emphasis" w:semiHidden="0" w:uiPriority="21" w:unhideWhenUsed="0" w:qFormat="1"/>
-    <w:lsdException w:name="Subtle Reference" w:semiHidden="0" w:uiPriority="31" w:unhideWhenUsed="0" w:qFormat="1"/>
-    <w:lsdException w:name="Intense Reference" w:semiHidden="0" w:uiPriority="32" w:unhideWhenUsed="0" w:qFormat="1"/>
-    <w:lsdException w:name="Book Title" w:semiHidden="0" w:uiPriority="33" w:unhideWhenUsed="0" w:qFormat="1"/>
-    <w:lsdException w:name="Bibliography" w:uiPriority="37"/>
-    <w:lsdException w:name="TOC Heading" w:uiPriority="39" w:qFormat="1"/>
+  <w:latentStyles w:defLockedState="0" w:defUIPriority="99" w:defSemiHidden="0" w:defUnhideWhenUsed="0" w:defQFormat="0" w:count="371">
+    <w:lsdException w:name="Normal" w:uiPriority="0" w:qFormat="1"/>
+    <w:lsdException w:name="heading 1" w:uiPriority="9" w:qFormat="1"/>
+    <w:lsdException w:name="heading 2" w:uiPriority="9" w:qFormat="1"/>
+    <w:lsdException w:name="heading 3" w:uiPriority="9" w:qFormat="1"/>
+    <w:lsdException w:name="heading 4" w:uiPriority="9" w:qFormat="1"/>
+    <w:lsdException w:name="heading 5" w:uiPriority="9" w:qFormat="1"/>
+    <w:lsdException w:name="heading 6" w:uiPriority="9" w:qFormat="1"/>
+    <w:lsdException w:name="heading 7" w:uiPriority="9" w:qFormat="1"/>
+    <w:lsdException w:name="heading 8" w:uiPriority="9" w:qFormat="1"/>
+    <w:lsdException w:name="heading 9" w:uiPriority="9" w:qFormat="1"/>
+    <w:lsdException w:name="index 1" w:semiHidden="1" w:unhideWhenUsed="1"/>
+    <w:lsdException w:name="index 2" w:semiHidden="1" w:unhideWhenUsed="1"/>
+    <w:lsdException w:name="index 3" w:semiHidden="1" w:unhideWhenUsed="1"/>
+    <w:lsdException w:name="index 4" w:semiHidden="1" w:unhideWhenUsed="1"/>
+    <w:lsdException w:name="index 5" w:semiHidden="1" w:unhideWhenUsed="1"/>
+    <w:lsdException w:name="index 6" w:semiHidden="1" w:unhideWhenUsed="1"/>
+    <w:lsdException w:name="index 7" w:semiHidden="1" w:unhideWhenUsed="1"/>
+    <w:lsdException w:name="index 8" w:semiHidden="1" w:unhideWhenUsed="1"/>
+    <w:lsdException w:name="index 9" w:semiHidden="1" w:unhideWhenUsed="1"/>
+    <w:lsdException w:name="toc 1" w:semiHidden="1" w:uiPriority="39" w:unhideWhenUsed="1"/>
+    <w:lsdException w:name="toc 2" w:semiHidden="1" w:uiPriority="39" w:unhideWhenUsed="1"/>
+    <w:lsdException w:name="toc 3" w:semiHidden="1" w:uiPriority="39" w:unhideWhenUsed="1"/>
+    <w:lsdException w:name="toc 4" w:semiHidden="1" w:uiPriority="39" w:unhideWhenUsed="1"/>
+    <w:lsdException w:name="toc 5" w:semiHidden="1" w:uiPriority="39" w:unhideWhenUsed="1"/>
+    <w:lsdException w:name="toc 6" w:semiHidden="1" w:uiPriority="39" w:unhideWhenUsed="1"/>
+    <w:lsdException w:name="toc 7" w:semiHidden="1" w:uiPriority="39" w:unhideWhenUsed="1"/>
+    <w:lsdException w:name="toc 8" w:semiHidden="1" w:uiPriority="39" w:unhideWhenUsed="1"/>
+    <w:lsdException w:name="toc 9" w:semiHidden="1" w:uiPriority="39" w:unhideWhenUsed="1"/>
+    <w:lsdException w:name="Normal Indent" w:semiHidden="1" w:unhideWhenUsed="1"/>
+    <w:lsdException w:name="footnote text" w:semiHidden="1" w:unhideWhenUsed="1"/>
+    <w:lsdException w:name="annotation text" w:semiHidden="1" w:unhideWhenUsed="1"/>
+    <w:lsdException w:name="header" w:semiHidden="1" w:unhideWhenUsed="1"/>
+    <w:lsdException w:name="footer" w:semiHidden="1" w:unhideWhenUsed="1"/>
+    <w:lsdException w:name="index heading" w:semiHidden="1" w:unhideWhenUsed="1"/>
+    <w:lsdException w:name="caption" w:semiHidden="1" w:uiPriority="35" w:unhideWhenUsed="1" w:qFormat="1"/>
+    <w:lsdException w:name="table of figures" w:semiHidden="1" w:unhideWhenUsed="1"/>
+    <w:lsdException w:name="envelope address" w:semiHidden="1" w:unhideWhenUsed="1"/>
+    <w:lsdException w:name="envelope return" w:semiHidden="1" w:unhideWhenUsed="1"/>
+    <w:lsdException w:name="footnote reference" w:semiHidden="1" w:unhideWhenUsed="1"/>
+    <w:lsdException w:name="annotation reference" w:semiHidden="1" w:unhideWhenUsed="1"/>
+    <w:lsdException w:name="line number" w:semiHidden="1" w:unhideWhenUsed="1"/>
+    <w:lsdException w:name="page number" w:semiHidden="1" w:unhideWhenUsed="1"/>
+    <w:lsdException w:name="endnote reference" w:semiHidden="1" w:unhideWhenUsed="1"/>
+    <w:lsdException w:name="endnote text" w:semiHidden="1" w:unhideWhenUsed="1"/>
+    <w:lsdException w:name="table of authorities" w:semiHidden="1" w:unhideWhenUsed="1"/>
+    <w:lsdException w:name="macro" w:semiHidden="1" w:unhideWhenUsed="1"/>
+    <w:lsdException w:name="toa heading" w:semiHidden="1" w:unhideWhenUsed="1"/>
+    <w:lsdException w:name="List" w:semiHidden="1" w:unhideWhenUsed="1"/>
+    <w:lsdException w:name="List Bullet" w:semiHidden="1" w:unhideWhenUsed="1"/>
+    <w:lsdException w:name="List Number" w:semiHidden="1" w:unhideWhenUsed="1"/>
+    <w:lsdException w:name="List 2" w:semiHidden="1" w:unhideWhenUsed="1"/>
+    <w:lsdException w:name="List 3" w:semiHidden="1" w:unhideWhenUsed="1"/>
+    <w:lsdException w:name="List 4" w:semiHidden="1" w:unhideWhenUsed="1"/>
+    <w:lsdException w:name="List 5" w:semiHidden="1" w:unhideWhenUsed="1"/>
+    <w:lsdException w:name="List Bullet 2" w:semiHidden="1" w:unhideWhenUsed="1"/>
+    <w:lsdException w:name="List Bullet 3" w:semiHidden="1" w:unhideWhenUsed="1"/>
+    <w:lsdException w:name="List Bullet 4" w:semiHidden="1" w:unhideWhenUsed="1"/>
+    <w:lsdException w:name="List Bullet 5" w:semiHidden="1" w:unhideWhenUsed="1"/>
+    <w:lsdException w:name="List Number 2" w:semiHidden="1" w:unhideWhenUsed="1"/>
+    <w:lsdException w:name="List Number 3" w:semiHidden="1" w:unhideWhenUsed="1"/>
+    <w:lsdException w:name="List Number 4" w:semiHidden="1" w:unhideWhenUsed="1"/>
+    <w:lsdException w:name="List Number 5" w:semiHidden="1" w:unhideWhenUsed="1"/>
+    <w:lsdException w:name="Title" w:uiPriority="10" w:qFormat="1"/>
+    <w:lsdException w:name="Closing" w:semiHidden="1" w:unhideWhenUsed="1"/>
+    <w:lsdException w:name="Signature" w:semiHidden="1" w:unhideWhenUsed="1"/>
+    <w:lsdException w:name="Default Paragraph Font" w:semiHidden="1" w:uiPriority="1" w:unhideWhenUsed="1"/>
+    <w:lsdException w:name="Body Text" w:semiHidden="1" w:unhideWhenUsed="1"/>
+    <w:lsdException w:name="Body Text Indent" w:semiHidden="1" w:unhideWhenUsed="1"/>
+    <w:lsdException w:name="List Continue" w:semiHidden="1" w:unhideWhenUsed="1"/>
+    <w:lsdException w:name="List Continue 2" w:semiHidden="1" w:unhideWhenUsed="1"/>
+    <w:lsdException w:name="List Continue 3" w:semiHidden="1" w:unhideWhenUsed="1"/>
+    <w:lsdException w:name="List Continue 4" w:semiHidden="1" w:unhideWhenUsed="1"/>
+    <w:lsdException w:name="List Continue 5" w:semiHidden="1" w:unhideWhenUsed="1"/>
+    <w:lsdException w:name="Message Header" w:semiHidden="1" w:unhideWhenUsed="1"/>
+    <w:lsdException w:name="Subtitle" w:uiPriority="11" w:qFormat="1"/>
+    <w:lsdException w:name="Salutation" w:semiHidden="1" w:unhideWhenUsed="1"/>
+    <w:lsdException w:name="Date" w:semiHidden="1" w:unhideWhenUsed="1"/>
+    <w:lsdException w:name="Body Text First Indent" w:semiHidden="1" w:unhideWhenUsed="1"/>
+    <w:lsdException w:name="Body Text First Indent 2" w:semiHidden="1" w:unhideWhenUsed="1"/>
+    <w:lsdException w:name="Note Heading" w:semiHidden="1" w:unhideWhenUsed="1"/>
+    <w:lsdException w:name="Body Text 2" w:semiHidden="1" w:unhideWhenUsed="1"/>
+    <w:lsdException w:name="Body Text 3" w:semiHidden="1" w:unhideWhenUsed="1"/>
+    <w:lsdException w:name="Body Text Indent 2" w:semiHidden="1" w:unhideWhenUsed="1"/>
+    <w:lsdException w:name="Body Text Indent 3" w:semiHidden="1" w:unhideWhenUsed="1"/>
+    <w:lsdException w:name="Block Text" w:semiHidden="1" w:unhideWhenUsed="1"/>
+    <w:lsdException w:name="Hyperlink" w:semiHidden="1" w:uiPriority="0" w:unhideWhenUsed="1"/>
+    <w:lsdException w:name="FollowedHyperlink" w:semiHidden="1" w:unhideWhenUsed="1"/>
+    <w:lsdException w:name="Strong" w:uiPriority="22" w:qFormat="1"/>
+    <w:lsdException w:name="Emphasis" w:uiPriority="20" w:qFormat="1"/>
+    <w:lsdException w:name="Document Map" w:semiHidden="1" w:unhideWhenUsed="1"/>
+    <w:lsdException w:name="Plain Text" w:semiHidden="1" w:unhideWhenUsed="1"/>
+    <w:lsdException w:name="E-mail Signature" w:semiHidden="1" w:unhideWhenUsed="1"/>
+    <w:lsdException w:name="HTML Top of Form" w:semiHidden="1" w:unhideWhenUsed="1"/>
+    <w:lsdException w:name="HTML Bottom of Form" w:semiHidden="1" w:unhideWhenUsed="1"/>
+    <w:lsdException w:name="Normal (Web)" w:semiHidden="1" w:unhideWhenUsed="1"/>
+    <w:lsdException w:name="HTML Acronym" w:semiHidden="1" w:unhideWhenUsed="1"/>
+    <w:lsdException w:name="HTML Address" w:semiHidden="1" w:unhideWhenUsed="1"/>
+    <w:lsdException w:name="HTML Cite" w:semiHidden="1" w:unhideWhenUsed="1"/>
+    <w:lsdException w:name="HTML Code" w:semiHidden="1" w:unhideWhenUsed="1"/>
+    <w:lsdException w:name="HTML Definition" w:semiHidden="1" w:unhideWhenUsed="1"/>
+    <w:lsdException w:name="HTML Keyboard" w:semiHidden="1" w:unhideWhenUsed="1"/>
+    <w:lsdException w:name="HTML Preformatted" w:semiHidden="1" w:unhideWhenUsed="1"/>
+    <w:lsdException w:name="HTML Sample" w:semiHidden="1" w:unhideWhenUsed="1"/>
+    <w:lsdException w:name="HTML Typewriter" w:semiHidden="1" w:unhideWhenUsed="1"/>
+    <w:lsdException w:name="HTML Variable" w:semiHidden="1" w:unhideWhenUsed="1"/>
+    <w:lsdException w:name="Normal Table" w:semiHidden="1" w:unhideWhenUsed="1"/>
+    <w:lsdException w:name="annotation subject" w:semiHidden="1" w:unhideWhenUsed="1"/>
+    <w:lsdException w:name="No List" w:semiHidden="1" w:unhideWhenUsed="1"/>
+    <w:lsdException w:name="Outline List 1" w:semiHidden="1" w:unhideWhenUsed="1"/>
+    <w:lsdException w:name="Outline List 2" w:semiHidden="1" w:unhideWhenUsed="1"/>
+    <w:lsdException w:name="Outline List 3" w:semiHidden="1" w:unhideWhenUsed="1"/>
+    <w:lsdException w:name="Table Simple 1" w:semiHidden="1" w:unhideWhenUsed="1"/>
+    <w:lsdException w:name="Table Simple 2" w:semiHidden="1" w:unhideWhenUsed="1"/>
+    <w:lsdException w:name="Table Simple 3" w:semiHidden="1" w:unhideWhenUsed="1"/>
+    <w:lsdException w:name="Table Classic 1" w:semiHidden="1" w:unhideWhenUsed="1"/>
+    <w:lsdException w:name="Table Classic 2" w:semiHidden="1" w:unhideWhenUsed="1"/>
+    <w:lsdException w:name="Table Classic 3" w:semiHidden="1" w:unhideWhenUsed="1"/>
+    <w:lsdException w:name="Table Classic 4" w:semiHidden="1" w:unhideWhenUsed="1"/>
+    <w:lsdException w:name="Table Colorful 1" w:semiHidden="1" w:unhideWhenUsed="1"/>
+    <w:lsdException w:name="Table Colorful 2" w:semiHidden="1" w:unhideWhenUsed="1"/>
+    <w:lsdException w:name="Table Colorful 3" w:semiHidden="1" w:unhideWhenUsed="1"/>
+    <w:lsdException w:name="Table Columns 1" w:semiHidden="1" w:unhideWhenUsed="1"/>
+    <w:lsdException w:name="Table Columns 2" w:semiHidden="1" w:unhideWhenUsed="1"/>
+    <w:lsdException w:name="Table Columns 3" w:semiHidden="1" w:unhideWhenUsed="1"/>
+    <w:lsdException w:name="Table Columns 4" w:semiHidden="1" w:unhideWhenUsed="1"/>
+    <w:lsdException w:name="Table Columns 5" w:semiHidden="1" w:unhideWhenUsed="1"/>
+    <w:lsdException w:name="Table Grid 1" w:semiHidden="1" w:unhideWhenUsed="1"/>
+    <w:lsdException w:name="Table Grid 2" w:semiHidden="1" w:unhideWhenUsed="1"/>
+    <w:lsdException w:name="Table Grid 3" w:semiHidden="1" w:unhideWhenUsed="1"/>
+    <w:lsdException w:name="Table Grid 4" w:semiHidden="1" w:unhideWhenUsed="1"/>
+    <w:lsdException w:name="Table Grid 5" w:semiHidden="1" w:unhideWhenUsed="1"/>
+    <w:lsdException w:name="Table Grid 6" w:semiHidden="1" w:unhideWhenUsed="1"/>
+    <w:lsdException w:name="Table Grid 7" w:semiHidden="1" w:unhideWhenUsed="1"/>
+    <w:lsdException w:name="Table Grid 8" w:semiHidden="1" w:unhideWhenUsed="1"/>
+    <w:lsdException w:name="Table List 1" w:semiHidden="1" w:unhideWhenUsed="1"/>
+    <w:lsdException w:name="Table List 2" w:semiHidden="1" w:unhideWhenUsed="1"/>
+    <w:lsdException w:name="Table List 3" w:semiHidden="1" w:unhideWhenUsed="1"/>
+    <w:lsdException w:name="Table List 4" w:semiHidden="1" w:unhideWhenUsed="1"/>
+    <w:lsdException w:name="Table List 5" w:semiHidden="1" w:unhideWhenUsed="1"/>
+    <w:lsdException w:name="Table List 6" w:semiHidden="1" w:unhideWhenUsed="1"/>
+    <w:lsdException w:name="Table List 7" w:semiHidden="1" w:unhideWhenUsed="1"/>
+    <w:lsdException w:name="Table List 8" w:semiHidden="1" w:unhideWhenUsed="1"/>
+    <w:lsdException w:name="Table 3D effects 1" w:semiHidden="1" w:unhideWhenUsed="1"/>
+    <w:lsdException w:name="Table 3D effects 2" w:semiHidden="1" w:unhideWhenUsed="1"/>
+    <w:lsdException w:name="Table 3D effects 3" w:semiHidden="1" w:unhideWhenUsed="1"/>
+    <w:lsdException w:name="Table Contemporary" w:semiHidden="1" w:unhideWhenUsed="1"/>
+    <w:lsdException w:name="Table Elegant" w:semiHidden="1" w:unhideWhenUsed="1"/>
+    <w:lsdException w:name="Table Professional" w:semiHidden="1" w:unhideWhenUsed="1"/>
+    <w:lsdException w:name="Table Subtle 1" w:semiHidden="1" w:unhideWhenUsed="1"/>
+    <w:lsdException w:name="Table Subtle 2" w:semiHidden="1" w:unhideWhenUsed="1"/>
+    <w:lsdException w:name="Table Web 1" w:semiHidden="1" w:unhideWhenUsed="1"/>
+    <w:lsdException w:name="Table Web 2" w:semiHidden="1" w:unhideWhenUsed="1"/>
+    <w:lsdException w:name="Table Web 3" w:semiHidden="1" w:unhideWhenUsed="1"/>
+    <w:lsdException w:name="Balloon Text" w:semiHidden="1" w:unhideWhenUsed="1"/>
+    <w:lsdException w:name="Table Grid" w:uiPriority="59"/>
+    <w:lsdException w:name="Table Theme" w:semiHidden="1" w:unhideWhenUsed="1"/>
+    <w:lsdException w:name="Placeholder Text" w:semiHidden="1"/>
+    <w:lsdException w:name="No Spacing" w:uiPriority="1" w:qFormat="1"/>
+    <w:lsdException w:name="Light Shading" w:uiPriority="60"/>
+    <w:lsdException w:name="Light List" w:uiPriority="61"/>
+    <w:lsdException w:name="Light Grid" w:uiPriority="62"/>
+    <w:lsdException w:name="Medium Shading 1" w:uiPriority="63"/>
+    <w:lsdException w:name="Medium Shading 2" w:uiPriority="64"/>
+    <w:lsdException w:name="Medium List 1" w:uiPriority="65"/>
+    <w:lsdException w:name="Medium List 2" w:uiPriority="66"/>
+    <w:lsdException w:name="Medium Grid 1" w:uiPriority="67"/>
+    <w:lsdException w:name="Medium Grid 2" w:uiPriority="68"/>
+    <w:lsdException w:name="Medium Grid 3" w:uiPriority="69"/>
+    <w:lsdException w:name="Dark List" w:uiPriority="70"/>
+    <w:lsdException w:name="Colorful Shading" w:uiPriority="71"/>
+    <w:lsdException w:name="Colorful List" w:uiPriority="72"/>
+    <w:lsdException w:name="Colorful Grid" w:uiPriority="73"/>
+    <w:lsdException w:name="Light Shading Accent 1" w:uiPriority="60"/>
+    <w:lsdException w:name="Light List Accent 1" w:uiPriority="61"/>
+    <w:lsdException w:name="Light Grid Accent 1" w:uiPriority="62"/>
+    <w:lsdException w:name="Medium Shading 1 Accent 1" w:uiPriority="63"/>
+    <w:lsdException w:name="Medium Shading 2 Accent 1" w:uiPriority="64"/>
+    <w:lsdException w:name="Medium List 1 Accent 1" w:uiPriority="65"/>
+    <w:lsdException w:name="Revision" w:semiHidden="1"/>
+    <w:lsdException w:name="List Paragraph" w:uiPriority="34" w:qFormat="1"/>
+    <w:lsdException w:name="Quote" w:uiPriority="29" w:qFormat="1"/>
+    <w:lsdException w:name="Intense Quote" w:uiPriority="30" w:qFormat="1"/>
+    <w:lsdException w:name="Medium List 2 Accent 1" w:uiPriority="66"/>
+    <w:lsdException w:name="Medium Grid 1 Accent 1" w:uiPriority="67"/>
+    <w:lsdException w:name="Medium Grid 2 Accent 1" w:uiPriority="68"/>
+    <w:lsdException w:name="Medium Grid 3 Accent 1" w:uiPriority="69"/>
+    <w:lsdException w:name="Dark List Accent 1" w:uiPriority="70"/>
+    <w:lsdException w:name="Colorful Shading Accent 1" w:uiPriority="71"/>
+    <w:lsdException w:name="Colorful List Accent 1" w:uiPriority="72"/>
+    <w:lsdException w:name="Colorful Grid Accent 1" w:uiPriority="73"/>
+    <w:lsdException w:name="Light Shading Accent 2" w:uiPriority="60"/>
+    <w:lsdException w:name="Light List Accent 2" w:uiPriority="61"/>
+    <w:lsdException w:name="Light Grid Accent 2" w:uiPriority="62"/>
+    <w:lsdException w:name="Medium Shading 1 Accent 2" w:uiPriority="63"/>
+    <w:lsdException w:name="Medium Shading 2 Accent 2" w:uiPriority="64"/>
+    <w:lsdException w:name="Medium List 1 Accent 2" w:uiPriority="65"/>
+    <w:lsdException w:name="Medium List 2 Accent 2" w:uiPriority="66"/>
+    <w:lsdException w:name="Medium Grid 1 Accent 2" w:uiPriority="67"/>
+    <w:lsdException w:name="Medium Grid 2 Accent 2" w:uiPriority="68"/>
+    <w:lsdException w:name="Medium Grid 3 Accent 2" w:uiPriority="69"/>
+    <w:lsdException w:name="Dark List Accent 2" w:uiPriority="70"/>
+    <w:lsdException w:name="Colorful Shading Accent 2" w:uiPriority="71"/>
+    <w:lsdException w:name="Colorful List Accent 2" w:uiPriority="72"/>
+    <w:lsdException w:name="Colorful Grid Accent 2" w:uiPriority="73"/>
+    <w:lsdException w:name="Light Shading Accent 3" w:uiPriority="60"/>
+    <w:lsdException w:name="Light List Accent 3" w:uiPriority="61"/>
+    <w:lsdException w:name="Light Grid Accent 3" w:uiPriority="62"/>
+    <w:lsdException w:name="Medium Shading 1 Accent 3" w:uiPriority="63"/>
+    <w:lsdException w:name="Medium Shading 2 Accent 3" w:uiPriority="64"/>
+    <w:lsdException w:name="Medium List 1 Accent 3" w:uiPriority="65"/>
+    <w:lsdException w:name="Medium List 2 Accent 3" w:uiPriority="66"/>
+    <w:lsdException w:name="Medium Grid 1 Accent 3" w:uiPriority="67"/>
+    <w:lsdException w:name="Medium Grid 2 Accent 3" w:uiPriority="68"/>
+    <w:lsdException w:name="Medium Grid 3 Accent 3" w:uiPriority="69"/>
+    <w:lsdException w:name="Dark List Accent 3" w:uiPriority="70"/>
+    <w:lsdException w:name="Colorful Shading Accent 3" w:uiPriority="71"/>
+    <w:lsdException w:name="Colorful List Accent 3" w:uiPriority="72"/>
+    <w:lsdException w:name="Colorful Grid Accent 3" w:uiPriority="73"/>
+    <w:lsdException w:name="Light Shading Accent 4" w:uiPriority="60"/>
+    <w:lsdException w:name="Light List Accent 4" w:uiPriority="61"/>
+    <w:lsdException w:name="Light Grid Accent 4" w:uiPriority="62"/>
+    <w:lsdException w:name="Medium Shading 1 Accent 4" w:uiPriority="63"/>
+    <w:lsdException w:name="Medium Shading 2 Accent 4" w:uiPriority="64"/>
+    <w:lsdException w:name="Medium List 1 Accent 4" w:uiPriority="65"/>
+    <w:lsdException w:name="Medium List 2 Accent 4" w:uiPriority="66"/>
+    <w:lsdException w:name="Medium Grid 1 Accent 4" w:uiPriority="67"/>
+    <w:lsdException w:name="Medium Grid 2 Accent 4" w:uiPriority="68"/>
+    <w:lsdException w:name="Medium Grid 3 Accent 4" w:uiPriority="69"/>
+    <w:lsdException w:name="Dark List Accent 4" w:uiPriority="70"/>
+    <w:lsdException w:name="Colorful Shading Accent 4" w:uiPriority="71"/>
+    <w:lsdException w:name="Colorful List Accent 4" w:uiPriority="72"/>
+    <w:lsdException w:name="Colorful Grid Accent 4" w:uiPriority="73"/>
+    <w:lsdException w:name="Light Shading Accent 5" w:uiPriority="60"/>
+    <w:lsdException w:name="Light List Accent 5" w:uiPriority="61"/>
+    <w:lsdException w:name="Light Grid Accent 5" w:uiPriority="62"/>
+    <w:lsdException w:name="Medium Shading 1 Accent 5" w:uiPriority="63"/>
+    <w:lsdException w:name="Medium Shading 2 Accent 5" w:uiPriority="64"/>
+    <w:lsdException w:name="Medium List 1 Accent 5" w:uiPriority="65"/>
+    <w:lsdException w:name="Medium List 2 Accent 5" w:uiPriority="66"/>
+    <w:lsdException w:name="Medium Grid 1 Accent 5" w:uiPriority="67"/>
+    <w:lsdException w:name="Medium Grid 2 Accent 5" w:uiPriority="68"/>
+    <w:lsdException w:name="Medium Grid 3 Accent 5" w:uiPriority="69"/>
+    <w:lsdException w:name="Dark List Accent 5" w:uiPriority="70"/>
+    <w:lsdException w:name="Colorful Shading Accent 5" w:uiPriority="71"/>
+    <w:lsdException w:name="Colorful List Accent 5" w:uiPriority="72"/>
+    <w:lsdException w:name="Colorful Grid Accent 5" w:uiPriority="73"/>
+    <w:lsdException w:name="Light Shading Accent 6" w:uiPriority="60"/>
+    <w:lsdException w:name="Light List Accent 6" w:uiPriority="61"/>
+    <w:lsdException w:name="Light Grid Accent 6" w:uiPriority="62"/>
+    <w:lsdException w:name="Medium Shading 1 Accent 6" w:uiPriority="63"/>
+    <w:lsdException w:name="Medium Shading 2 Accent 6" w:uiPriority="64"/>
+    <w:lsdException w:name="Medium List 1 Accent 6" w:uiPriority="65"/>
+    <w:lsdException w:name="Medium List 2 Accent 6" w:uiPriority="66"/>
+    <w:lsdException w:name="Medium Grid 1 Accent 6" w:uiPriority="67"/>
+    <w:lsdException w:name="Medium Grid 2 Accent 6" w:uiPriority="68"/>
+    <w:lsdException w:name="Medium Grid 3 Accent 6" w:uiPriority="69"/>
+    <w:lsdException w:name="Dark List Accent 6" w:uiPriority="70"/>
+    <w:lsdException w:name="Colorful Shading Accent 6" w:uiPriority="71"/>
+    <w:lsdException w:name="Colorful List Accent 6" w:uiPriority="72"/>
+    <w:lsdException w:name="Colorful Grid Accent 6" w:uiPriority="73"/>
+    <w:lsdException w:name="Subtle Emphasis" w:uiPriority="19" w:qFormat="1"/>
+    <w:lsdException w:name="Intense Emphasis" w:uiPriority="21" w:qFormat="1"/>
+    <w:lsdException w:name="Subtle Reference" w:uiPriority="31" w:qFormat="1"/>
+    <w:lsdException w:name="Intense Reference" w:uiPriority="32" w:qFormat="1"/>
+    <w:lsdException w:name="Book Title" w:uiPriority="33" w:qFormat="1"/>
+    <w:lsdException w:name="Bibliography" w:semiHidden="1" w:uiPriority="37" w:unhideWhenUsed="1"/>
+    <w:lsdException w:name="TOC Heading" w:semiHidden="1" w:uiPriority="39" w:unhideWhenUsed="1" w:qFormat="1"/>
+    <w:lsdException w:name="Plain Table 1" w:uiPriority="41"/>
+    <w:lsdException w:name="Plain Table 2" w:uiPriority="42"/>
+    <w:lsdException w:name="Plain Table 3" w:uiPriority="43"/>
+    <w:lsdException w:name="Plain Table 4" w:uiPriority="44"/>
+    <w:lsdException w:name="Plain Table 5" w:uiPriority="45"/>
+    <w:lsdException w:name="Grid Table Light" w:uiPriority="40"/>
+    <w:lsdException w:name="Grid Table 1 Light" w:uiPriority="46"/>
+    <w:lsdException w:name="Grid Table 2" w:uiPriority="47"/>
+    <w:lsdException w:name="Grid Table 3" w:uiPriority="48"/>
+    <w:lsdException w:name="Grid Table 4" w:uiPriority="49"/>
+    <w:lsdException w:name="Grid Table 5 Dark" w:uiPriority="50"/>
+    <w:lsdException w:name="Grid Table 6 Colorful" w:uiPriority="51"/>
+    <w:lsdException w:name="Grid Table 7 Colorful" w:uiPriority="52"/>
+    <w:lsdException w:name="Grid Table 1 Light Accent 1" w:uiPriority="46"/>
+    <w:lsdException w:name="Grid Table 2 Accent 1" w:uiPriority="47"/>
+    <w:lsdException w:name="Grid Table 3 Accent 1" w:uiPriority="48"/>
+    <w:lsdException w:name="Grid Table 4 Accent 1" w:uiPriority="49"/>
+    <w:lsdException w:name="Grid Table 5 Dark Accent 1" w:uiPriority="50"/>
+    <w:lsdException w:name="Grid Table 6 Colorful Accent 1" w:uiPriority="51"/>
+    <w:lsdException w:name="Grid Table 7 Colorful Accent 1" w:uiPriority="52"/>
+    <w:lsdException w:name="Grid Table 1 Light Accent 2" w:uiPriority="46"/>
+    <w:lsdException w:name="Grid Table 2 Accent 2" w:uiPriority="47"/>
+    <w:lsdException w:name="Grid Table 3 Accent 2" w:uiPriority="48"/>
+    <w:lsdException w:name="Grid Table 4 Accent 2" w:uiPriority="49"/>
+    <w:lsdException w:name="Grid Table 5 Dark Accent 2" w:uiPriority="50"/>
+    <w:lsdException w:name="Grid Table 6 Colorful Accent 2" w:uiPriority="51"/>
+    <w:lsdException w:name="Grid Table 7 Colorful Accent 2" w:uiPriority="52"/>
+    <w:lsdException w:name="Grid Table 1 Light Accent 3" w:uiPriority="46"/>
+    <w:lsdException w:name="Grid Table 2 Accent 3" w:uiPriority="47"/>
+    <w:lsdException w:name="Grid Table 3 Accent 3" w:uiPriority="48"/>
+    <w:lsdException w:name="Grid Table 4 Accent 3" w:uiPriority="49"/>
+    <w:lsdException w:name="Grid Table 5 Dark Accent 3" w:uiPriority="50"/>
+    <w:lsdException w:name="Grid Table 6 Colorful Accent 3" w:uiPriority="51"/>
+    <w:lsdException w:name="Grid Table 7 Colorful Accent 3" w:uiPriority="52"/>
+    <w:lsdException w:name="Grid Table 1 Light Accent 4" w:uiPriority="46"/>
+    <w:lsdException w:name="Grid Table 2 Accent 4" w:uiPriority="47"/>
+    <w:lsdException w:name="Grid Table 3 Accent 4" w:uiPriority="48"/>
+    <w:lsdException w:name="Grid Table 4 Accent 4" w:uiPriority="49"/>
+    <w:lsdException w:name="Grid Table 5 Dark Accent 4" w:uiPriority="50"/>
+    <w:lsdException w:name="Grid Table 6 Colorful Accent 4" w:uiPriority="51"/>
+    <w:lsdException w:name="Grid Table 7 Colorful Accent 4" w:uiPriority="52"/>
+    <w:lsdException w:name="Grid Table 1 Light Accent 5" w:uiPriority="46"/>
+    <w:lsdException w:name="Grid Table 2 Accent 5" w:uiPriority="47"/>
+    <w:lsdException w:name="Grid Table 3 Accent 5" w:uiPriority="48"/>
+    <w:lsdException w:name="Grid Table 4 Accent 5" w:uiPriority="49"/>
+    <w:lsdException w:name="Grid Table 5 Dark Accent 5" w:uiPriority="50"/>
+    <w:lsdException w:name="Grid Table 6 Colorful Accent 5" w:uiPriority="51"/>
+    <w:lsdException w:name="Grid Table 7 Colorful Accent 5" w:uiPriority="52"/>
+    <w:lsdException w:name="Grid Table 1 Light Accent 6" w:uiPriority="46"/>
+    <w:lsdException w:name="Grid Table 2 Accent 6" w:uiPriority="47"/>
+    <w:lsdException w:name="Grid Table 3 Accent 6" w:uiPriority="48"/>
+    <w:lsdException w:name="Grid Table 4 Accent 6" w:uiPriority="49"/>
+    <w:lsdException w:name="Grid Table 5 Dark Accent 6" w:uiPriority="50"/>
+    <w:lsdException w:name="Grid Table 6 Colorful Accent 6" w:uiPriority="51"/>
+    <w:lsdException w:name="Grid Table 7 Colorful Accent 6" w:uiPriority="52"/>
+    <w:lsdException w:name="List Table 1 Light" w:uiPriority="46"/>
+    <w:lsdException w:name="List Table 2" w:uiPriority="47"/>
+    <w:lsdException w:name="List Table 3" w:uiPriority="48"/>
+    <w:lsdException w:name="List Table 4" w:uiPriority="49"/>
+    <w:lsdException w:name="List Table 5 Dark" w:uiPriority="50"/>
+    <w:lsdException w:name="List Table 6 Colorful" w:uiPriority="51"/>
+    <w:lsdException w:name="List Table 7 Colorful" w:uiPriority="52"/>
+    <w:lsdException w:name="List Table 1 Light Accent 1" w:uiPriority="46"/>
+    <w:lsdException w:name="List Table 2 Accent 1" w:uiPriority="47"/>
+    <w:lsdException w:name="List Table 3 Accent 1" w:uiPriority="48"/>
+    <w:lsdException w:name="List Table 4 Accent 1" w:uiPriority="49"/>
+    <w:lsdException w:name="List Table 5 Dark Accent 1" w:uiPriority="50"/>
+    <w:lsdException w:name="List Table 6 Colorful Accent 1" w:uiPriority="51"/>
+    <w:lsdException w:name="List Table 7 Colorful Accent 1" w:uiPriority="52"/>
+    <w:lsdException w:name="List Table 1 Light Accent 2" w:uiPriority="46"/>
+    <w:lsdException w:name="List Table 2 Accent 2" w:uiPriority="47"/>
+    <w:lsdException w:name="List Table 3 Accent 2" w:uiPriority="48"/>
+    <w:lsdException w:name="List Table 4 Accent 2" w:uiPriority="49"/>
+    <w:lsdException w:name="List Table 5 Dark Accent 2" w:uiPriority="50"/>
+    <w:lsdException w:name="List Table 6 Colorful Accent 2" w:uiPriority="51"/>
+    <w:lsdException w:name="List Table 7 Colorful Accent 2" w:uiPriority="52"/>
+    <w:lsdException w:name="List Table 1 Light Accent 3" w:uiPriority="46"/>
+    <w:lsdException w:name="List Table 2 Accent 3" w:uiPriority="47"/>
+    <w:lsdException w:name="List Table 3 Accent 3" w:uiPriority="48"/>
+    <w:lsdException w:name="List Table 4 Accent 3" w:uiPriority="49"/>
+    <w:lsdException w:name="List Table 5 Dark Accent 3" w:uiPriority="50"/>
+    <w:lsdException w:name="List Table 6 Colorful Accent 3" w:uiPriority="51"/>
+    <w:lsdException w:name="List Table 7 Colorful Accent 3" w:uiPriority="52"/>
+    <w:lsdException w:name="List Table 1 Light Accent 4" w:uiPriority="46"/>
+    <w:lsdException w:name="List Table 2 Accent 4" w:uiPriority="47"/>
+    <w:lsdException w:name="List Table 3 Accent 4" w:uiPriority="48"/>
+    <w:lsdException w:name="List Table 4 Accent 4" w:uiPriority="49"/>
+    <w:lsdException w:name="List Table 5 Dark Accent 4" w:uiPriority="50"/>
+    <w:lsdException w:name="List Table 6 Colorful Accent 4" w:uiPriority="51"/>
+    <w:lsdException w:name="List Table 7 Colorful Accent 4" w:uiPriority="52"/>
+    <w:lsdException w:name="List Table 1 Light Accent 5" w:uiPriority="46"/>
+    <w:lsdException w:name="List Table 2 Accent 5" w:uiPriority="47"/>
+    <w:lsdException w:name="List Table 3 Accent 5" w:uiPriority="48"/>
+    <w:lsdException w:name="List Table 4 Accent 5" w:uiPriority="49"/>
+    <w:lsdException w:name="List Table 5 Dark Accent 5" w:uiPriority="50"/>
+    <w:lsdException w:name="List Table 6 Colorful Accent 5" w:uiPriority="51"/>
+    <w:lsdException w:name="List Table 7 Colorful Accent 5" w:uiPriority="52"/>
+    <w:lsdException w:name="List Table 1 Light Accent 6" w:uiPriority="46"/>
+    <w:lsdException w:name="List Table 2 Accent 6" w:uiPriority="47"/>
+    <w:lsdException w:name="List Table 3 Accent 6" w:uiPriority="48"/>
+    <w:lsdException w:name="List Table 4 Accent 6" w:uiPriority="49"/>
+    <w:lsdException w:name="List Table 5 Dark Accent 6" w:uiPriority="50"/>
+    <w:lsdException w:name="List Table 6 Colorful Accent 6" w:uiPriority="51"/>
+    <w:lsdException w:name="List Table 7 Colorful Accent 6" w:uiPriority="52"/>
   </w:latentStyles>
-  <w:style w:type="paragraph" w:default="1" w:styleId="Norml">
+  <w:style w:type="paragraph" w:default="1" w:styleId="Normal">
     <w:name w:val="Normal"/>
     <w:qFormat/>
     <w:rPr>
       <w:lang w:val="en-GB" w:eastAsia="hu-HU"/>
     </w:rPr>
   </w:style>
-  <w:style w:type="paragraph" w:styleId="Cmsor1">
+  <w:style w:type="paragraph" w:styleId="Heading1">
     <w:name w:val="heading 1"/>
-    <w:basedOn w:val="Norml"/>
-    <w:next w:val="Norml"/>
+    <w:basedOn w:val="Normal"/>
+    <w:next w:val="Normal"/>
     <w:qFormat/>
     <w:pPr>
       <w:keepNext/>
@@ -5722,10 +5524,10 @@
       <w:lang w:val="hu-HU"/>
     </w:rPr>
   </w:style>
-  <w:style w:type="paragraph" w:styleId="Cmsor2">
+  <w:style w:type="paragraph" w:styleId="Heading2">
     <w:name w:val="heading 2"/>
-    <w:basedOn w:val="Norml"/>
-    <w:next w:val="Norml"/>
+    <w:basedOn w:val="Normal"/>
+    <w:next w:val="Normal"/>
     <w:qFormat/>
     <w:pPr>
       <w:keepNext/>
@@ -5735,10 +5537,10 @@
       <w:sz w:val="24"/>
     </w:rPr>
   </w:style>
-  <w:style w:type="paragraph" w:styleId="Cmsor3">
+  <w:style w:type="paragraph" w:styleId="Heading3">
     <w:name w:val="heading 3"/>
-    <w:basedOn w:val="Norml"/>
-    <w:next w:val="Norml"/>
+    <w:basedOn w:val="Normal"/>
+    <w:next w:val="Normal"/>
     <w:qFormat/>
     <w:pPr>
       <w:keepNext/>
@@ -5749,10 +5551,10 @@
       <w:u w:val="single"/>
     </w:rPr>
   </w:style>
-  <w:style w:type="paragraph" w:styleId="Cmsor4">
+  <w:style w:type="paragraph" w:styleId="Heading4">
     <w:name w:val="heading 4"/>
-    <w:basedOn w:val="Norml"/>
-    <w:next w:val="Norml"/>
+    <w:basedOn w:val="Normal"/>
+    <w:next w:val="Normal"/>
     <w:qFormat/>
     <w:pPr>
       <w:keepNext/>
@@ -5763,10 +5565,10 @@
       <w:sz w:val="24"/>
     </w:rPr>
   </w:style>
-  <w:style w:type="paragraph" w:styleId="Cmsor5">
+  <w:style w:type="paragraph" w:styleId="Heading5">
     <w:name w:val="heading 5"/>
-    <w:basedOn w:val="Norml"/>
-    <w:next w:val="Norml"/>
+    <w:basedOn w:val="Normal"/>
+    <w:next w:val="Normal"/>
     <w:qFormat/>
     <w:pPr>
       <w:keepNext/>
@@ -5778,10 +5580,10 @@
       <w:b/>
     </w:rPr>
   </w:style>
-  <w:style w:type="paragraph" w:styleId="Cmsor6">
+  <w:style w:type="paragraph" w:styleId="Heading6">
     <w:name w:val="heading 6"/>
-    <w:basedOn w:val="Norml"/>
-    <w:next w:val="Norml"/>
+    <w:basedOn w:val="Normal"/>
+    <w:next w:val="Normal"/>
     <w:qFormat/>
     <w:pPr>
       <w:keepNext/>
@@ -5791,10 +5593,10 @@
       <w:u w:val="single"/>
     </w:rPr>
   </w:style>
-  <w:style w:type="paragraph" w:styleId="Cmsor7">
+  <w:style w:type="paragraph" w:styleId="Heading7">
     <w:name w:val="heading 7"/>
-    <w:basedOn w:val="Norml"/>
-    <w:next w:val="Norml"/>
+    <w:basedOn w:val="Normal"/>
+    <w:next w:val="Normal"/>
     <w:qFormat/>
     <w:pPr>
       <w:keepNext/>
@@ -5805,10 +5607,10 @@
       <w:sz w:val="22"/>
     </w:rPr>
   </w:style>
-  <w:style w:type="paragraph" w:styleId="Cmsor8">
+  <w:style w:type="paragraph" w:styleId="Heading8">
     <w:name w:val="heading 8"/>
-    <w:basedOn w:val="Norml"/>
-    <w:next w:val="Norml"/>
+    <w:basedOn w:val="Normal"/>
+    <w:next w:val="Normal"/>
     <w:qFormat/>
     <w:pPr>
       <w:keepNext/>
@@ -5820,10 +5622,10 @@
       <w:lang w:val="en-AU"/>
     </w:rPr>
   </w:style>
-  <w:style w:type="paragraph" w:styleId="Cmsor9">
+  <w:style w:type="paragraph" w:styleId="Heading9">
     <w:name w:val="heading 9"/>
-    <w:basedOn w:val="Norml"/>
-    <w:next w:val="Norml"/>
+    <w:basedOn w:val="Normal"/>
+    <w:next w:val="Normal"/>
     <w:qFormat/>
     <w:pPr>
       <w:keepNext/>
@@ -5836,13 +5638,13 @@
       <w:lang w:val="hu-HU"/>
     </w:rPr>
   </w:style>
-  <w:style w:type="character" w:default="1" w:styleId="Bekezdsalapbettpusa">
+  <w:style w:type="character" w:default="1" w:styleId="DefaultParagraphFont">
     <w:name w:val="Default Paragraph Font"/>
     <w:uiPriority w:val="1"/>
     <w:semiHidden/>
     <w:unhideWhenUsed/>
   </w:style>
-  <w:style w:type="table" w:default="1" w:styleId="Normltblzat">
+  <w:style w:type="table" w:default="1" w:styleId="TableNormal">
     <w:name w:val="Normal Table"/>
     <w:uiPriority w:val="99"/>
     <w:semiHidden/>
@@ -5857,15 +5659,15 @@
       </w:tblCellMar>
     </w:tblPr>
   </w:style>
-  <w:style w:type="numbering" w:default="1" w:styleId="Nemlista">
+  <w:style w:type="numbering" w:default="1" w:styleId="NoList">
     <w:name w:val="No List"/>
     <w:uiPriority w:val="99"/>
     <w:semiHidden/>
     <w:unhideWhenUsed/>
   </w:style>
-  <w:style w:type="paragraph" w:styleId="Cm">
+  <w:style w:type="paragraph" w:styleId="Title">
     <w:name w:val="Title"/>
-    <w:basedOn w:val="Norml"/>
+    <w:basedOn w:val="Normal"/>
     <w:qFormat/>
     <w:pPr>
       <w:jc w:val="center"/>
@@ -5877,18 +5679,18 @@
       <w:lang w:val="hu-HU"/>
     </w:rPr>
   </w:style>
-  <w:style w:type="paragraph" w:styleId="Szvegtrzs">
+  <w:style w:type="paragraph" w:styleId="BodyText">
     <w:name w:val="Body Text"/>
-    <w:basedOn w:val="Norml"/>
+    <w:basedOn w:val="Normal"/>
     <w:semiHidden/>
     <w:rPr>
       <w:sz w:val="24"/>
       <w:lang w:val="hu-HU"/>
     </w:rPr>
   </w:style>
-  <w:style w:type="paragraph" w:styleId="lfej">
+  <w:style w:type="paragraph" w:styleId="Header">
     <w:name w:val="header"/>
-    <w:basedOn w:val="Norml"/>
+    <w:basedOn w:val="Normal"/>
     <w:semiHidden/>
     <w:pPr>
       <w:tabs>
@@ -5897,9 +5699,9 @@
       </w:tabs>
     </w:pPr>
   </w:style>
-  <w:style w:type="paragraph" w:styleId="llb">
+  <w:style w:type="paragraph" w:styleId="Footer">
     <w:name w:val="footer"/>
-    <w:basedOn w:val="Norml"/>
+    <w:basedOn w:val="Normal"/>
     <w:semiHidden/>
     <w:pPr>
       <w:tabs>
@@ -5908,7 +5710,7 @@
       </w:tabs>
     </w:pPr>
   </w:style>
-  <w:style w:type="character" w:styleId="Hiperhivatkozs">
+  <w:style w:type="character" w:styleId="Hyperlink">
     <w:name w:val="Hyperlink"/>
     <w:semiHidden/>
     <w:rPr>
@@ -5916,9 +5718,9 @@
       <w:u w:val="single"/>
     </w:rPr>
   </w:style>
-  <w:style w:type="paragraph" w:styleId="zenetfej">
+  <w:style w:type="paragraph" w:styleId="MessageHeader">
     <w:name w:val="Message Header"/>
-    <w:basedOn w:val="Szvegtrzs"/>
+    <w:basedOn w:val="BodyText"/>
     <w:semiHidden/>
     <w:pPr>
       <w:keepLines/>
@@ -5932,13 +5734,13 @@
   </w:style>
   <w:style w:type="paragraph" w:customStyle="1" w:styleId="zenetfejels">
     <w:name w:val="Üzenetfej első"/>
-    <w:basedOn w:val="zenetfej"/>
-    <w:next w:val="zenetfej"/>
+    <w:basedOn w:val="MessageHeader"/>
+    <w:next w:val="MessageHeader"/>
   </w:style>
   <w:style w:type="paragraph" w:customStyle="1" w:styleId="zenetfej-felirat">
     <w:name w:val="Üzenetfej-felirat"/>
-    <w:basedOn w:val="zenetfej"/>
-    <w:next w:val="zenetfej"/>
+    <w:basedOn w:val="MessageHeader"/>
+    <w:next w:val="MessageHeader"/>
     <w:pPr>
       <w:spacing w:before="40" w:after="0"/>
       <w:ind w:left="0"/>
@@ -5950,9 +5752,9 @@
       <w:sz w:val="14"/>
     </w:rPr>
   </w:style>
-  <w:style w:type="paragraph" w:styleId="Szvegtrzs2">
+  <w:style w:type="paragraph" w:styleId="BodyText2">
     <w:name w:val="Body Text 2"/>
-    <w:basedOn w:val="Norml"/>
+    <w:basedOn w:val="Normal"/>
     <w:semiHidden/>
     <w:pPr>
       <w:widowControl w:val="0"/>
@@ -5965,9 +5767,9 @@
       <w:lang w:val="hu-HU" w:eastAsia="en-US"/>
     </w:rPr>
   </w:style>
-  <w:style w:type="paragraph" w:styleId="Dokumentumtrkp">
+  <w:style w:type="paragraph" w:styleId="DocumentMap">
     <w:name w:val="Document Map"/>
-    <w:basedOn w:val="Norml"/>
+    <w:basedOn w:val="Normal"/>
     <w:semiHidden/>
     <w:pPr>
       <w:shd w:val="clear" w:color="auto" w:fill="000080"/>
@@ -5978,7 +5780,7 @@
   </w:style>
   <w:style w:type="paragraph" w:customStyle="1" w:styleId="Feladcme">
     <w:name w:val="Feladó címe"/>
-    <w:basedOn w:val="Norml"/>
+    <w:basedOn w:val="Normal"/>
     <w:rsid w:val="001F3DE6"/>
     <w:pPr>
       <w:keepLines/>
@@ -5991,9 +5793,9 @@
       <w:lang w:val="hu-HU" w:eastAsia="en-US"/>
     </w:rPr>
   </w:style>
-  <w:style w:type="paragraph" w:styleId="Listaszerbekezds">
+  <w:style w:type="paragraph" w:styleId="ListParagraph">
     <w:name w:val="List Paragraph"/>
-    <w:basedOn w:val="Norml"/>
+    <w:basedOn w:val="Normal"/>
     <w:uiPriority w:val="34"/>
     <w:qFormat/>
     <w:rsid w:val="0022548B"/>
@@ -6007,7 +5809,7 @@
       <w:lang w:val="hu-HU"/>
     </w:rPr>
   </w:style>
-  <w:style w:type="character" w:styleId="Kiemels2">
+  <w:style w:type="character" w:styleId="Strong">
     <w:name w:val="Strong"/>
     <w:uiPriority w:val="22"/>
     <w:qFormat/>
@@ -6017,10 +5819,10 @@
       <w:bCs/>
     </w:rPr>
   </w:style>
-  <w:style w:type="paragraph" w:styleId="Buborkszveg">
+  <w:style w:type="paragraph" w:styleId="BalloonText">
     <w:name w:val="Balloon Text"/>
-    <w:basedOn w:val="Norml"/>
-    <w:link w:val="BuborkszvegChar"/>
+    <w:basedOn w:val="Normal"/>
+    <w:link w:val="BalloonTextChar"/>
     <w:uiPriority w:val="99"/>
     <w:semiHidden/>
     <w:unhideWhenUsed/>
@@ -6031,509 +5833,10 @@
       <w:szCs w:val="16"/>
     </w:rPr>
   </w:style>
-  <w:style w:type="character" w:customStyle="1" w:styleId="BuborkszvegChar">
-    <w:name w:val="Buborékszöveg Char"/>
-    <w:basedOn w:val="Bekezdsalapbettpusa"/>
-    <w:link w:val="Buborkszveg"/>
-    <w:uiPriority w:val="99"/>
-    <w:semiHidden/>
-    <w:rsid w:val="008676DA"/>
-    <w:rPr>
-      <w:rFonts w:ascii="Tahoma" w:hAnsi="Tahoma" w:cs="Tahoma"/>
-      <w:sz w:val="16"/>
-      <w:szCs w:val="16"/>
-      <w:lang w:val="en-GB" w:eastAsia="hu-HU"/>
-    </w:rPr>
-  </w:style>
-</w:styles>
-</file>
-
-<file path=word/stylesWithEffects.xml><?xml version="1.0" encoding="utf-8"?>
-<w:styles xmlns:wpc="http://schemas.microsoft.com/office/word/2010/wordprocessingCanvas" xmlns:mc="http://schemas.openxmlformats.org/markup-compatibility/2006" xmlns:o="urn:schemas-microsoft-com:office:office" xmlns:r="http://schemas.openxmlformats.org/officeDocument/2006/relationships" xmlns:m="http://schemas.openxmlformats.org/officeDocument/2006/math" xmlns:v="urn:schemas-microsoft-com:vml" xmlns:wp14="http://schemas.microsoft.com/office/word/2010/wordprocessingDrawing" xmlns:wp="http://schemas.openxmlformats.org/drawingml/2006/wordprocessingDrawing" xmlns:w10="urn:schemas-microsoft-com:office:word" xmlns:w="http://schemas.openxmlformats.org/wordprocessingml/2006/main" xmlns:w14="http://schemas.microsoft.com/office/word/2010/wordml" xmlns:wpg="http://schemas.microsoft.com/office/word/2010/wordprocessingGroup" xmlns:wpi="http://schemas.microsoft.com/office/word/2010/wordprocessingInk" xmlns:wne="http://schemas.microsoft.com/office/word/2006/wordml" xmlns:wps="http://schemas.microsoft.com/office/word/2010/wordprocessingShape" mc:Ignorable="w14 wp14">
-  <w:docDefaults>
-    <w:rPrDefault>
-      <w:rPr>
-        <w:rFonts w:ascii="Times New Roman" w:eastAsia="Times New Roman" w:hAnsi="Times New Roman" w:cs="Times New Roman"/>
-        <w:lang w:val="en-US" w:eastAsia="en-US" w:bidi="ar-SA"/>
-      </w:rPr>
-    </w:rPrDefault>
-    <w:pPrDefault/>
-  </w:docDefaults>
-  <w:latentStyles w:defLockedState="0" w:defUIPriority="99" w:defSemiHidden="1" w:defUnhideWhenUsed="1" w:defQFormat="0" w:count="267">
-    <w:lsdException w:name="Normal" w:semiHidden="0" w:uiPriority="0" w:unhideWhenUsed="0" w:qFormat="1"/>
-    <w:lsdException w:name="heading 1" w:semiHidden="0" w:uiPriority="9" w:unhideWhenUsed="0" w:qFormat="1"/>
-    <w:lsdException w:name="heading 2" w:semiHidden="0" w:uiPriority="9" w:unhideWhenUsed="0" w:qFormat="1"/>
-    <w:lsdException w:name="heading 3" w:semiHidden="0" w:uiPriority="9" w:unhideWhenUsed="0" w:qFormat="1"/>
-    <w:lsdException w:name="heading 4" w:semiHidden="0" w:uiPriority="9" w:unhideWhenUsed="0" w:qFormat="1"/>
-    <w:lsdException w:name="heading 5" w:semiHidden="0" w:uiPriority="9" w:unhideWhenUsed="0" w:qFormat="1"/>
-    <w:lsdException w:name="heading 6" w:semiHidden="0" w:uiPriority="9" w:unhideWhenUsed="0" w:qFormat="1"/>
-    <w:lsdException w:name="heading 7" w:semiHidden="0" w:uiPriority="9" w:unhideWhenUsed="0" w:qFormat="1"/>
-    <w:lsdException w:name="heading 8" w:semiHidden="0" w:uiPriority="9" w:unhideWhenUsed="0" w:qFormat="1"/>
-    <w:lsdException w:name="heading 9" w:semiHidden="0" w:uiPriority="9" w:unhideWhenUsed="0" w:qFormat="1"/>
-    <w:lsdException w:name="toc 1" w:uiPriority="39"/>
-    <w:lsdException w:name="toc 2" w:uiPriority="39"/>
-    <w:lsdException w:name="toc 3" w:uiPriority="39"/>
-    <w:lsdException w:name="toc 4" w:uiPriority="39"/>
-    <w:lsdException w:name="toc 5" w:uiPriority="39"/>
-    <w:lsdException w:name="toc 6" w:uiPriority="39"/>
-    <w:lsdException w:name="toc 7" w:uiPriority="39"/>
-    <w:lsdException w:name="toc 8" w:uiPriority="39"/>
-    <w:lsdException w:name="toc 9" w:uiPriority="39"/>
-    <w:lsdException w:name="caption" w:uiPriority="35" w:qFormat="1"/>
-    <w:lsdException w:name="Title" w:semiHidden="0" w:uiPriority="10" w:unhideWhenUsed="0" w:qFormat="1"/>
-    <w:lsdException w:name="Default Paragraph Font" w:uiPriority="1"/>
-    <w:lsdException w:name="Subtitle" w:semiHidden="0" w:uiPriority="11" w:unhideWhenUsed="0" w:qFormat="1"/>
-    <w:lsdException w:name="Hyperlink" w:uiPriority="0"/>
-    <w:lsdException w:name="Strong" w:semiHidden="0" w:uiPriority="22" w:unhideWhenUsed="0" w:qFormat="1"/>
-    <w:lsdException w:name="Emphasis" w:semiHidden="0" w:uiPriority="20" w:unhideWhenUsed="0" w:qFormat="1"/>
-    <w:lsdException w:name="Table Grid" w:semiHidden="0" w:uiPriority="59" w:unhideWhenUsed="0"/>
-    <w:lsdException w:name="Placeholder Text" w:unhideWhenUsed="0"/>
-    <w:lsdException w:name="No Spacing" w:semiHidden="0" w:uiPriority="1" w:unhideWhenUsed="0" w:qFormat="1"/>
-    <w:lsdException w:name="Light Shading" w:semiHidden="0" w:uiPriority="60" w:unhideWhenUsed="0"/>
-    <w:lsdException w:name="Light List" w:semiHidden="0" w:uiPriority="61" w:unhideWhenUsed="0"/>
-    <w:lsdException w:name="Light Grid" w:semiHidden="0" w:uiPriority="62" w:unhideWhenUsed="0"/>
-    <w:lsdException w:name="Medium Shading 1" w:semiHidden="0" w:uiPriority="63" w:unhideWhenUsed="0"/>
-    <w:lsdException w:name="Medium Shading 2" w:semiHidden="0" w:uiPriority="64" w:unhideWhenUsed="0"/>
-    <w:lsdException w:name="Medium List 1" w:semiHidden="0" w:uiPriority="65" w:unhideWhenUsed="0"/>
-    <w:lsdException w:name="Medium List 2" w:semiHidden="0" w:uiPriority="66" w:unhideWhenUsed="0"/>
-    <w:lsdException w:name="Medium Grid 1" w:semiHidden="0" w:uiPriority="67" w:unhideWhenUsed="0"/>
-    <w:lsdException w:name="Medium Grid 2" w:semiHidden="0" w:uiPriority="68" w:unhideWhenUsed="0"/>
-    <w:lsdException w:name="Medium Grid 3" w:semiHidden="0" w:uiPriority="69" w:unhideWhenUsed="0"/>
-    <w:lsdException w:name="Dark List" w:semiHidden="0" w:uiPriority="70" w:unhideWhenUsed="0"/>
-    <w:lsdException w:name="Colorful Shading" w:semiHidden="0" w:uiPriority="71" w:unhideWhenUsed="0"/>
-    <w:lsdException w:name="Colorful List" w:semiHidden="0" w:uiPriority="72" w:unhideWhenUsed="0"/>
-    <w:lsdException w:name="Colorful Grid" w:semiHidden="0" w:uiPriority="73" w:unhideWhenUsed="0"/>
-    <w:lsdException w:name="Light Shading Accent 1" w:semiHidden="0" w:uiPriority="60" w:unhideWhenUsed="0"/>
-    <w:lsdException w:name="Light List Accent 1" w:semiHidden="0" w:uiPriority="61" w:unhideWhenUsed="0"/>
-    <w:lsdException w:name="Light Grid Accent 1" w:semiHidden="0" w:uiPriority="62" w:unhideWhenUsed="0"/>
-    <w:lsdException w:name="Medium Shading 1 Accent 1" w:semiHidden="0" w:uiPriority="63" w:unhideWhenUsed="0"/>
-    <w:lsdException w:name="Medium Shading 2 Accent 1" w:semiHidden="0" w:uiPriority="64" w:unhideWhenUsed="0"/>
-    <w:lsdException w:name="Medium List 1 Accent 1" w:semiHidden="0" w:uiPriority="65" w:unhideWhenUsed="0"/>
-    <w:lsdException w:name="Revision" w:unhideWhenUsed="0"/>
-    <w:lsdException w:name="List Paragraph" w:semiHidden="0" w:uiPriority="34" w:unhideWhenUsed="0" w:qFormat="1"/>
-    <w:lsdException w:name="Quote" w:semiHidden="0" w:uiPriority="29" w:unhideWhenUsed="0" w:qFormat="1"/>
-    <w:lsdException w:name="Intense Quote" w:semiHidden="0" w:uiPriority="30" w:unhideWhenUsed="0" w:qFormat="1"/>
-    <w:lsdException w:name="Medium List 2 Accent 1" w:semiHidden="0" w:uiPriority="66" w:unhideWhenUsed="0"/>
-    <w:lsdException w:name="Medium Grid 1 Accent 1" w:semiHidden="0" w:uiPriority="67" w:unhideWhenUsed="0"/>
-    <w:lsdException w:name="Medium Grid 2 Accent 1" w:semiHidden="0" w:uiPriority="68" w:unhideWhenUsed="0"/>
-    <w:lsdException w:name="Medium Grid 3 Accent 1" w:semiHidden="0" w:uiPriority="69" w:unhideWhenUsed="0"/>
-    <w:lsdException w:name="Dark List Accent 1" w:semiHidden="0" w:uiPriority="70" w:unhideWhenUsed="0"/>
-    <w:lsdException w:name="Colorful Shading Accent 1" w:semiHidden="0" w:uiPriority="71" w:unhideWhenUsed="0"/>
-    <w:lsdException w:name="Colorful List Accent 1" w:semiHidden="0" w:uiPriority="72" w:unhideWhenUsed="0"/>
-    <w:lsdException w:name="Colorful Grid Accent 1" w:semiHidden="0" w:uiPriority="73" w:unhideWhenUsed="0"/>
-    <w:lsdException w:name="Light Shading Accent 2" w:semiHidden="0" w:uiPriority="60" w:unhideWhenUsed="0"/>
-    <w:lsdException w:name="Light List Accent 2" w:semiHidden="0" w:uiPriority="61" w:unhideWhenUsed="0"/>
-    <w:lsdException w:name="Light Grid Accent 2" w:semiHidden="0" w:uiPriority="62" w:unhideWhenUsed="0"/>
-    <w:lsdException w:name="Medium Shading 1 Accent 2" w:semiHidden="0" w:uiPriority="63" w:unhideWhenUsed="0"/>
-    <w:lsdException w:name="Medium Shading 2 Accent 2" w:semiHidden="0" w:uiPriority="64" w:unhideWhenUsed="0"/>
-    <w:lsdException w:name="Medium List 1 Accent 2" w:semiHidden="0" w:uiPriority="65" w:unhideWhenUsed="0"/>
-    <w:lsdException w:name="Medium List 2 Accent 2" w:semiHidden="0" w:uiPriority="66" w:unhideWhenUsed="0"/>
-    <w:lsdException w:name="Medium Grid 1 Accent 2" w:semiHidden="0" w:uiPriority="67" w:unhideWhenUsed="0"/>
-    <w:lsdException w:name="Medium Grid 2 Accent 2" w:semiHidden="0" w:uiPriority="68" w:unhideWhenUsed="0"/>
-    <w:lsdException w:name="Medium Grid 3 Accent 2" w:semiHidden="0" w:uiPriority="69" w:unhideWhenUsed="0"/>
-    <w:lsdException w:name="Dark List Accent 2" w:semiHidden="0" w:uiPriority="70" w:unhideWhenUsed="0"/>
-    <w:lsdException w:name="Colorful Shading Accent 2" w:semiHidden="0" w:uiPriority="71" w:unhideWhenUsed="0"/>
-    <w:lsdException w:name="Colorful List Accent 2" w:semiHidden="0" w:uiPriority="72" w:unhideWhenUsed="0"/>
-    <w:lsdException w:name="Colorful Grid Accent 2" w:semiHidden="0" w:uiPriority="73" w:unhideWhenUsed="0"/>
-    <w:lsdException w:name="Light Shading Accent 3" w:semiHidden="0" w:uiPriority="60" w:unhideWhenUsed="0"/>
-    <w:lsdException w:name="Light List Accent 3" w:semiHidden="0" w:uiPriority="61" w:unhideWhenUsed="0"/>
-    <w:lsdException w:name="Light Grid Accent 3" w:semiHidden="0" w:uiPriority="62" w:unhideWhenUsed="0"/>
-    <w:lsdException w:name="Medium Shading 1 Accent 3" w:semiHidden="0" w:uiPriority="63" w:unhideWhenUsed="0"/>
-    <w:lsdException w:name="Medium Shading 2 Accent 3" w:semiHidden="0" w:uiPriority="64" w:unhideWhenUsed="0"/>
-    <w:lsdException w:name="Medium List 1 Accent 3" w:semiHidden="0" w:uiPriority="65" w:unhideWhenUsed="0"/>
-    <w:lsdException w:name="Medium List 2 Accent 3" w:semiHidden="0" w:uiPriority="66" w:unhideWhenUsed="0"/>
-    <w:lsdException w:name="Medium Grid 1 Accent 3" w:semiHidden="0" w:uiPriority="67" w:unhideWhenUsed="0"/>
-    <w:lsdException w:name="Medium Grid 2 Accent 3" w:semiHidden="0" w:uiPriority="68" w:unhideWhenUsed="0"/>
-    <w:lsdException w:name="Medium Grid 3 Accent 3" w:semiHidden="0" w:uiPriority="69" w:unhideWhenUsed="0"/>
-    <w:lsdException w:name="Dark List Accent 3" w:semiHidden="0" w:uiPriority="70" w:unhideWhenUsed="0"/>
-    <w:lsdException w:name="Colorful Shading Accent 3" w:semiHidden="0" w:uiPriority="71" w:unhideWhenUsed="0"/>
-    <w:lsdException w:name="Colorful List Accent 3" w:semiHidden="0" w:uiPriority="72" w:unhideWhenUsed="0"/>
-    <w:lsdException w:name="Colorful Grid Accent 3" w:semiHidden="0" w:uiPriority="73" w:unhideWhenUsed="0"/>
-    <w:lsdException w:name="Light Shading Accent 4" w:semiHidden="0" w:uiPriority="60" w:unhideWhenUsed="0"/>
-    <w:lsdException w:name="Light List Accent 4" w:semiHidden="0" w:uiPriority="61" w:unhideWhenUsed="0"/>
-    <w:lsdException w:name="Light Grid Accent 4" w:semiHidden="0" w:uiPriority="62" w:unhideWhenUsed="0"/>
-    <w:lsdException w:name="Medium Shading 1 Accent 4" w:semiHidden="0" w:uiPriority="63" w:unhideWhenUsed="0"/>
-    <w:lsdException w:name="Medium Shading 2 Accent 4" w:semiHidden="0" w:uiPriority="64" w:unhideWhenUsed="0"/>
-    <w:lsdException w:name="Medium List 1 Accent 4" w:semiHidden="0" w:uiPriority="65" w:unhideWhenUsed="0"/>
-    <w:lsdException w:name="Medium List 2 Accent 4" w:semiHidden="0" w:uiPriority="66" w:unhideWhenUsed="0"/>
-    <w:lsdException w:name="Medium Grid 1 Accent 4" w:semiHidden="0" w:uiPriority="67" w:unhideWhenUsed="0"/>
-    <w:lsdException w:name="Medium Grid 2 Accent 4" w:semiHidden="0" w:uiPriority="68" w:unhideWhenUsed="0"/>
-    <w:lsdException w:name="Medium Grid 3 Accent 4" w:semiHidden="0" w:uiPriority="69" w:unhideWhenUsed="0"/>
-    <w:lsdException w:name="Dark List Accent 4" w:semiHidden="0" w:uiPriority="70" w:unhideWhenUsed="0"/>
-    <w:lsdException w:name="Colorful Shading Accent 4" w:semiHidden="0" w:uiPriority="71" w:unhideWhenUsed="0"/>
-    <w:lsdException w:name="Colorful List Accent 4" w:semiHidden="0" w:uiPriority="72" w:unhideWhenUsed="0"/>
-    <w:lsdException w:name="Colorful Grid Accent 4" w:semiHidden="0" w:uiPriority="73" w:unhideWhenUsed="0"/>
-    <w:lsdException w:name="Light Shading Accent 5" w:semiHidden="0" w:uiPriority="60" w:unhideWhenUsed="0"/>
-    <w:lsdException w:name="Light List Accent 5" w:semiHidden="0" w:uiPriority="61" w:unhideWhenUsed="0"/>
-    <w:lsdException w:name="Light Grid Accent 5" w:semiHidden="0" w:uiPriority="62" w:unhideWhenUsed="0"/>
-    <w:lsdException w:name="Medium Shading 1 Accent 5" w:semiHidden="0" w:uiPriority="63" w:unhideWhenUsed="0"/>
-    <w:lsdException w:name="Medium Shading 2 Accent 5" w:semiHidden="0" w:uiPriority="64" w:unhideWhenUsed="0"/>
-    <w:lsdException w:name="Medium List 1 Accent 5" w:semiHidden="0" w:uiPriority="65" w:unhideWhenUsed="0"/>
-    <w:lsdException w:name="Medium List 2 Accent 5" w:semiHidden="0" w:uiPriority="66" w:unhideWhenUsed="0"/>
-    <w:lsdException w:name="Medium Grid 1 Accent 5" w:semiHidden="0" w:uiPriority="67" w:unhideWhenUsed="0"/>
-    <w:lsdException w:name="Medium Grid 2 Accent 5" w:semiHidden="0" w:uiPriority="68" w:unhideWhenUsed="0"/>
-    <w:lsdException w:name="Medium Grid 3 Accent 5" w:semiHidden="0" w:uiPriority="69" w:unhideWhenUsed="0"/>
-    <w:lsdException w:name="Dark List Accent 5" w:semiHidden="0" w:uiPriority="70" w:unhideWhenUsed="0"/>
-    <w:lsdException w:name="Colorful Shading Accent 5" w:semiHidden="0" w:uiPriority="71" w:unhideWhenUsed="0"/>
-    <w:lsdException w:name="Colorful List Accent 5" w:semiHidden="0" w:uiPriority="72" w:unhideWhenUsed="0"/>
-    <w:lsdException w:name="Colorful Grid Accent 5" w:semiHidden="0" w:uiPriority="73" w:unhideWhenUsed="0"/>
-    <w:lsdException w:name="Light Shading Accent 6" w:semiHidden="0" w:uiPriority="60" w:unhideWhenUsed="0"/>
-    <w:lsdException w:name="Light List Accent 6" w:semiHidden="0" w:uiPriority="61" w:unhideWhenUsed="0"/>
-    <w:lsdException w:name="Light Grid Accent 6" w:semiHidden="0" w:uiPriority="62" w:unhideWhenUsed="0"/>
-    <w:lsdException w:name="Medium Shading 1 Accent 6" w:semiHidden="0" w:uiPriority="63" w:unhideWhenUsed="0"/>
-    <w:lsdException w:name="Medium Shading 2 Accent 6" w:semiHidden="0" w:uiPriority="64" w:unhideWhenUsed="0"/>
-    <w:lsdException w:name="Medium List 1 Accent 6" w:semiHidden="0" w:uiPriority="65" w:unhideWhenUsed="0"/>
-    <w:lsdException w:name="Medium List 2 Accent 6" w:semiHidden="0" w:uiPriority="66" w:unhideWhenUsed="0"/>
-    <w:lsdException w:name="Medium Grid 1 Accent 6" w:semiHidden="0" w:uiPriority="67" w:unhideWhenUsed="0"/>
-    <w:lsdException w:name="Medium Grid 2 Accent 6" w:semiHidden="0" w:uiPriority="68" w:unhideWhenUsed="0"/>
-    <w:lsdException w:name="Medium Grid 3 Accent 6" w:semiHidden="0" w:uiPriority="69" w:unhideWhenUsed="0"/>
-    <w:lsdException w:name="Dark List Accent 6" w:semiHidden="0" w:uiPriority="70" w:unhideWhenUsed="0"/>
-    <w:lsdException w:name="Colorful Shading Accent 6" w:semiHidden="0" w:uiPriority="71" w:unhideWhenUsed="0"/>
-    <w:lsdException w:name="Colorful List Accent 6" w:semiHidden="0" w:uiPriority="72" w:unhideWhenUsed="0"/>
-    <w:lsdException w:name="Colorful Grid Accent 6" w:semiHidden="0" w:uiPriority="73" w:unhideWhenUsed="0"/>
-    <w:lsdException w:name="Subtle Emphasis" w:semiHidden="0" w:uiPriority="19" w:unhideWhenUsed="0" w:qFormat="1"/>
-    <w:lsdException w:name="Intense Emphasis" w:semiHidden="0" w:uiPriority="21" w:unhideWhenUsed="0" w:qFormat="1"/>
-    <w:lsdException w:name="Subtle Reference" w:semiHidden="0" w:uiPriority="31" w:unhideWhenUsed="0" w:qFormat="1"/>
-    <w:lsdException w:name="Intense Reference" w:semiHidden="0" w:uiPriority="32" w:unhideWhenUsed="0" w:qFormat="1"/>
-    <w:lsdException w:name="Book Title" w:semiHidden="0" w:uiPriority="33" w:unhideWhenUsed="0" w:qFormat="1"/>
-    <w:lsdException w:name="Bibliography" w:uiPriority="37"/>
-    <w:lsdException w:name="TOC Heading" w:uiPriority="39" w:qFormat="1"/>
-  </w:latentStyles>
-  <w:style w:type="paragraph" w:default="1" w:styleId="Norml">
-    <w:name w:val="Normal"/>
-    <w:qFormat/>
-    <w:rPr>
-      <w:lang w:val="en-GB" w:eastAsia="hu-HU"/>
-    </w:rPr>
-  </w:style>
-  <w:style w:type="paragraph" w:styleId="Cmsor1">
-    <w:name w:val="heading 1"/>
-    <w:basedOn w:val="Norml"/>
-    <w:next w:val="Norml"/>
-    <w:qFormat/>
-    <w:pPr>
-      <w:keepNext/>
-      <w:jc w:val="both"/>
-      <w:outlineLvl w:val="0"/>
-    </w:pPr>
-    <w:rPr>
-      <w:sz w:val="24"/>
-      <w:lang w:val="hu-HU"/>
-    </w:rPr>
-  </w:style>
-  <w:style w:type="paragraph" w:styleId="Cmsor2">
-    <w:name w:val="heading 2"/>
-    <w:basedOn w:val="Norml"/>
-    <w:next w:val="Norml"/>
-    <w:qFormat/>
-    <w:pPr>
-      <w:keepNext/>
-      <w:outlineLvl w:val="1"/>
-    </w:pPr>
-    <w:rPr>
-      <w:sz w:val="24"/>
-    </w:rPr>
-  </w:style>
-  <w:style w:type="paragraph" w:styleId="Cmsor3">
-    <w:name w:val="heading 3"/>
-    <w:basedOn w:val="Norml"/>
-    <w:next w:val="Norml"/>
-    <w:qFormat/>
-    <w:pPr>
-      <w:keepNext/>
-      <w:outlineLvl w:val="2"/>
-    </w:pPr>
-    <w:rPr>
-      <w:sz w:val="24"/>
-      <w:u w:val="single"/>
-    </w:rPr>
-  </w:style>
-  <w:style w:type="paragraph" w:styleId="Cmsor4">
-    <w:name w:val="heading 4"/>
-    <w:basedOn w:val="Norml"/>
-    <w:next w:val="Norml"/>
-    <w:qFormat/>
-    <w:pPr>
-      <w:keepNext/>
-      <w:jc w:val="center"/>
-      <w:outlineLvl w:val="3"/>
-    </w:pPr>
-    <w:rPr>
-      <w:sz w:val="24"/>
-    </w:rPr>
-  </w:style>
-  <w:style w:type="paragraph" w:styleId="Cmsor5">
-    <w:name w:val="heading 5"/>
-    <w:basedOn w:val="Norml"/>
-    <w:next w:val="Norml"/>
-    <w:qFormat/>
-    <w:pPr>
-      <w:keepNext/>
-      <w:spacing w:before="120" w:after="120"/>
-      <w:jc w:val="center"/>
-      <w:outlineLvl w:val="4"/>
-    </w:pPr>
-    <w:rPr>
-      <w:b/>
-    </w:rPr>
-  </w:style>
-  <w:style w:type="paragraph" w:styleId="Cmsor6">
-    <w:name w:val="heading 6"/>
-    <w:basedOn w:val="Norml"/>
-    <w:next w:val="Norml"/>
-    <w:qFormat/>
-    <w:pPr>
-      <w:keepNext/>
-      <w:outlineLvl w:val="5"/>
-    </w:pPr>
-    <w:rPr>
-      <w:u w:val="single"/>
-    </w:rPr>
-  </w:style>
-  <w:style w:type="paragraph" w:styleId="Cmsor7">
-    <w:name w:val="heading 7"/>
-    <w:basedOn w:val="Norml"/>
-    <w:next w:val="Norml"/>
-    <w:qFormat/>
-    <w:pPr>
-      <w:keepNext/>
-      <w:outlineLvl w:val="6"/>
-    </w:pPr>
-    <w:rPr>
-      <w:i/>
-      <w:sz w:val="22"/>
-    </w:rPr>
-  </w:style>
-  <w:style w:type="paragraph" w:styleId="Cmsor8">
-    <w:name w:val="heading 8"/>
-    <w:basedOn w:val="Norml"/>
-    <w:next w:val="Norml"/>
-    <w:qFormat/>
-    <w:pPr>
-      <w:keepNext/>
-      <w:jc w:val="center"/>
-      <w:outlineLvl w:val="7"/>
-    </w:pPr>
-    <w:rPr>
-      <w:b/>
-      <w:lang w:val="en-AU"/>
-    </w:rPr>
-  </w:style>
-  <w:style w:type="paragraph" w:styleId="Cmsor9">
-    <w:name w:val="heading 9"/>
-    <w:basedOn w:val="Norml"/>
-    <w:next w:val="Norml"/>
-    <w:qFormat/>
-    <w:pPr>
-      <w:keepNext/>
-      <w:jc w:val="center"/>
-      <w:outlineLvl w:val="8"/>
-    </w:pPr>
-    <w:rPr>
-      <w:b/>
-      <w:sz w:val="28"/>
-      <w:lang w:val="hu-HU"/>
-    </w:rPr>
-  </w:style>
-  <w:style w:type="character" w:default="1" w:styleId="Bekezdsalapbettpusa">
-    <w:name w:val="Default Paragraph Font"/>
-    <w:uiPriority w:val="1"/>
-    <w:semiHidden/>
-    <w:unhideWhenUsed/>
-  </w:style>
-  <w:style w:type="table" w:default="1" w:styleId="Normltblzat">
-    <w:name w:val="Normal Table"/>
-    <w:uiPriority w:val="99"/>
-    <w:semiHidden/>
-    <w:unhideWhenUsed/>
-    <w:tblPr>
-      <w:tblInd w:w="0" w:type="dxa"/>
-      <w:tblCellMar>
-        <w:top w:w="0" w:type="dxa"/>
-        <w:left w:w="108" w:type="dxa"/>
-        <w:bottom w:w="0" w:type="dxa"/>
-        <w:right w:w="108" w:type="dxa"/>
-      </w:tblCellMar>
-    </w:tblPr>
-  </w:style>
-  <w:style w:type="numbering" w:default="1" w:styleId="Nemlista">
-    <w:name w:val="No List"/>
-    <w:uiPriority w:val="99"/>
-    <w:semiHidden/>
-    <w:unhideWhenUsed/>
-  </w:style>
-  <w:style w:type="paragraph" w:styleId="Cm">
-    <w:name w:val="Title"/>
-    <w:basedOn w:val="Norml"/>
-    <w:qFormat/>
-    <w:pPr>
-      <w:jc w:val="center"/>
-    </w:pPr>
-    <w:rPr>
-      <w:b/>
-      <w:sz w:val="28"/>
-      <w:u w:val="single"/>
-      <w:lang w:val="hu-HU"/>
-    </w:rPr>
-  </w:style>
-  <w:style w:type="paragraph" w:styleId="Szvegtrzs">
-    <w:name w:val="Body Text"/>
-    <w:basedOn w:val="Norml"/>
-    <w:semiHidden/>
-    <w:rPr>
-      <w:sz w:val="24"/>
-      <w:lang w:val="hu-HU"/>
-    </w:rPr>
-  </w:style>
-  <w:style w:type="paragraph" w:styleId="lfej">
-    <w:name w:val="header"/>
-    <w:basedOn w:val="Norml"/>
-    <w:semiHidden/>
-    <w:pPr>
-      <w:tabs>
-        <w:tab w:val="center" w:pos="4536"/>
-        <w:tab w:val="right" w:pos="9072"/>
-      </w:tabs>
-    </w:pPr>
-  </w:style>
-  <w:style w:type="paragraph" w:styleId="llb">
-    <w:name w:val="footer"/>
-    <w:basedOn w:val="Norml"/>
-    <w:semiHidden/>
-    <w:pPr>
-      <w:tabs>
-        <w:tab w:val="center" w:pos="4536"/>
-        <w:tab w:val="right" w:pos="9072"/>
-      </w:tabs>
-    </w:pPr>
-  </w:style>
-  <w:style w:type="character" w:styleId="Hiperhivatkozs">
-    <w:name w:val="Hyperlink"/>
-    <w:semiHidden/>
-    <w:rPr>
-      <w:color w:val="0000FF"/>
-      <w:u w:val="single"/>
-    </w:rPr>
-  </w:style>
-  <w:style w:type="paragraph" w:styleId="zenetfej">
-    <w:name w:val="Message Header"/>
-    <w:basedOn w:val="Szvegtrzs"/>
-    <w:semiHidden/>
-    <w:pPr>
-      <w:keepLines/>
-      <w:spacing w:after="40" w:line="140" w:lineRule="atLeast"/>
-      <w:ind w:left="360"/>
-    </w:pPr>
-    <w:rPr>
-      <w:rFonts w:ascii="Garamond" w:hAnsi="Garamond"/>
-      <w:spacing w:val="-5"/>
-    </w:rPr>
-  </w:style>
-  <w:style w:type="paragraph" w:customStyle="1" w:styleId="zenetfejels">
-    <w:name w:val="Üzenetfej első"/>
-    <w:basedOn w:val="zenetfej"/>
-    <w:next w:val="zenetfej"/>
-  </w:style>
-  <w:style w:type="paragraph" w:customStyle="1" w:styleId="zenetfej-felirat">
-    <w:name w:val="Üzenetfej-felirat"/>
-    <w:basedOn w:val="zenetfej"/>
-    <w:next w:val="zenetfej"/>
-    <w:pPr>
-      <w:spacing w:before="40" w:after="0"/>
-      <w:ind w:left="0"/>
-    </w:pPr>
-    <w:rPr>
-      <w:caps/>
-      <w:spacing w:val="6"/>
-      <w:position w:val="6"/>
-      <w:sz w:val="14"/>
-    </w:rPr>
-  </w:style>
-  <w:style w:type="paragraph" w:styleId="Szvegtrzs2">
-    <w:name w:val="Body Text 2"/>
-    <w:basedOn w:val="Norml"/>
-    <w:semiHidden/>
-    <w:pPr>
-      <w:widowControl w:val="0"/>
-      <w:jc w:val="both"/>
-    </w:pPr>
-    <w:rPr>
-      <w:b/>
-      <w:snapToGrid w:val="0"/>
-      <w:sz w:val="24"/>
-      <w:lang w:val="hu-HU" w:eastAsia="en-US"/>
-    </w:rPr>
-  </w:style>
-  <w:style w:type="paragraph" w:styleId="Dokumentumtrkp">
-    <w:name w:val="Document Map"/>
-    <w:basedOn w:val="Norml"/>
-    <w:semiHidden/>
-    <w:pPr>
-      <w:shd w:val="clear" w:color="auto" w:fill="000080"/>
-    </w:pPr>
-    <w:rPr>
-      <w:rFonts w:ascii="Tahoma" w:hAnsi="Tahoma"/>
-    </w:rPr>
-  </w:style>
-  <w:style w:type="paragraph" w:customStyle="1" w:styleId="Feladcme">
-    <w:name w:val="Feladó címe"/>
-    <w:basedOn w:val="Norml"/>
-    <w:rsid w:val="001F3DE6"/>
-    <w:pPr>
-      <w:keepLines/>
-      <w:spacing w:line="200" w:lineRule="atLeast"/>
-    </w:pPr>
-    <w:rPr>
-      <w:rFonts w:ascii="Arial" w:hAnsi="Arial"/>
-      <w:spacing w:val="-2"/>
-      <w:sz w:val="16"/>
-      <w:lang w:val="hu-HU" w:eastAsia="en-US"/>
-    </w:rPr>
-  </w:style>
-  <w:style w:type="paragraph" w:styleId="Listaszerbekezds">
-    <w:name w:val="List Paragraph"/>
-    <w:basedOn w:val="Norml"/>
-    <w:uiPriority w:val="34"/>
-    <w:qFormat/>
-    <w:rsid w:val="0022548B"/>
-    <w:pPr>
-      <w:ind w:left="720"/>
-    </w:pPr>
-    <w:rPr>
-      <w:rFonts w:eastAsia="Calibri"/>
-      <w:sz w:val="24"/>
-      <w:szCs w:val="24"/>
-      <w:lang w:val="hu-HU"/>
-    </w:rPr>
-  </w:style>
-  <w:style w:type="character" w:styleId="Kiemels2">
-    <w:name w:val="Strong"/>
-    <w:uiPriority w:val="22"/>
-    <w:qFormat/>
-    <w:rsid w:val="0022548B"/>
-    <w:rPr>
-      <w:b/>
-      <w:bCs/>
-    </w:rPr>
-  </w:style>
-  <w:style w:type="paragraph" w:styleId="Buborkszveg">
-    <w:name w:val="Balloon Text"/>
-    <w:basedOn w:val="Norml"/>
-    <w:link w:val="BuborkszvegChar"/>
-    <w:uiPriority w:val="99"/>
-    <w:semiHidden/>
-    <w:unhideWhenUsed/>
-    <w:rsid w:val="008676DA"/>
-    <w:rPr>
-      <w:rFonts w:ascii="Tahoma" w:hAnsi="Tahoma" w:cs="Tahoma"/>
-      <w:sz w:val="16"/>
-      <w:szCs w:val="16"/>
-    </w:rPr>
-  </w:style>
-  <w:style w:type="character" w:customStyle="1" w:styleId="BuborkszvegChar">
-    <w:name w:val="Buborékszöveg Char"/>
-    <w:basedOn w:val="Bekezdsalapbettpusa"/>
-    <w:link w:val="Buborkszveg"/>
+  <w:style w:type="character" w:customStyle="1" w:styleId="BalloonTextChar">
+    <w:name w:val="Balloon Text Char"/>
+    <w:basedOn w:val="DefaultParagraphFont"/>
+    <w:link w:val="BalloonText"/>
     <w:uiPriority w:val="99"/>
     <w:semiHidden/>
     <w:rsid w:val="008676DA"/>

</xml_diff>